<commit_message>
implemented mosquito net simulation and made plots better
</commit_message>
<xml_diff>
--- a/written_report.docx
+++ b/written_report.docx
@@ -5,33 +5,24 @@
     <w:p>
       <w:pPr>
         <w:pStyle w:val="Kop1"/>
-      </w:pPr>
-      <w:r>
-        <w:t xml:space="preserve">Model </w:t>
-      </w:r>
-      <w:proofErr w:type="spellStart"/>
-      <w:r>
-        <w:t>definition</w:t>
-      </w:r>
-      <w:proofErr w:type="spellEnd"/>
-      <w:r>
-        <w:t xml:space="preserve"> </w:t>
-      </w:r>
-      <w:proofErr w:type="spellStart"/>
-      <w:r>
-        <w:t>and</w:t>
-      </w:r>
-      <w:proofErr w:type="spellEnd"/>
-      <w:r>
-        <w:t xml:space="preserve"> </w:t>
-      </w:r>
-      <w:proofErr w:type="spellStart"/>
-      <w:r>
-        <w:t>implementation</w:t>
-      </w:r>
-      <w:proofErr w:type="spellEnd"/>
-    </w:p>
-    <w:p/>
+        <w:rPr>
+          <w:lang w:val="en-GB"/>
+        </w:rPr>
+      </w:pPr>
+      <w:r>
+        <w:rPr>
+          <w:lang w:val="en-GB"/>
+        </w:rPr>
+        <w:t>Model definition and implementation</w:t>
+      </w:r>
+    </w:p>
+    <w:p>
+      <w:pPr>
+        <w:rPr>
+          <w:lang w:val="en-GB"/>
+        </w:rPr>
+      </w:pPr>
+    </w:p>
     <w:p>
       <w:pPr>
         <w:rPr>
@@ -581,6 +572,33 @@
     </w:p>
     <w:p>
       <w:pPr>
+        <w:pStyle w:val="Lijstalinea"/>
+        <w:numPr>
+          <w:ilvl w:val="0"/>
+          <w:numId w:val="3"/>
+        </w:numPr>
+        <w:rPr>
+          <w:lang w:val="en-GB"/>
+        </w:rPr>
+      </w:pPr>
+      <w:proofErr w:type="spellStart"/>
+      <w:r>
+        <w:rPr>
+          <w:lang w:val="en-GB"/>
+        </w:rPr>
+        <w:t>mosquitoHungryDieProb</w:t>
+      </w:r>
+      <w:proofErr w:type="spellEnd"/>
+      <w:r>
+        <w:rPr>
+          <w:lang w:val="en-GB"/>
+        </w:rPr>
+        <w:tab/>
+        <w:t>chance to die when hungry</w:t>
+      </w:r>
+    </w:p>
+    <w:p>
+      <w:pPr>
         <w:rPr>
           <w:lang w:val="en-GB"/>
         </w:rPr>
@@ -679,6 +697,58 @@
         </w:rPr>
         <w:t>For every bite</w:t>
       </w:r>
+      <w:r>
+        <w:rPr>
+          <w:lang w:val="en-GB"/>
+        </w:rPr>
+        <w:t xml:space="preserve"> ( if the </w:t>
+      </w:r>
+      <w:proofErr w:type="spellStart"/>
+      <w:r>
+        <w:rPr>
+          <w:lang w:val="en-GB"/>
+        </w:rPr>
+        <w:t>malarianetsimulation</w:t>
+      </w:r>
+      <w:proofErr w:type="spellEnd"/>
+      <w:r>
+        <w:rPr>
+          <w:lang w:val="en-GB"/>
+        </w:rPr>
+        <w:t xml:space="preserve"> is enabled, after the time set</w:t>
+      </w:r>
+      <w:r>
+        <w:rPr>
+          <w:lang w:val="en-GB"/>
+        </w:rPr>
+        <w:t xml:space="preserve"> time</w:t>
+      </w:r>
+      <w:r>
+        <w:rPr>
+          <w:lang w:val="en-GB"/>
+        </w:rPr>
+        <w:t xml:space="preserve"> the bite has a </w:t>
+      </w:r>
+      <w:proofErr w:type="spellStart"/>
+      <w:r>
+        <w:rPr>
+          <w:lang w:val="en-GB"/>
+        </w:rPr>
+        <w:t>succes</w:t>
+      </w:r>
+      <w:r>
+        <w:rPr>
+          <w:lang w:val="en-GB"/>
+        </w:rPr>
+        <w:t>rate</w:t>
+      </w:r>
+      <w:proofErr w:type="spellEnd"/>
+      <w:r>
+        <w:rPr>
+          <w:lang w:val="en-GB"/>
+        </w:rPr>
+        <w:t xml:space="preserve"> of 0.2, since 80% of the population is protected!)</w:t>
+      </w:r>
     </w:p>
     <w:p>
       <w:pPr>
@@ -711,14 +781,12 @@
         </w:rPr>
         <w:t xml:space="preserve"> to get infected </w:t>
       </w:r>
-      <w:proofErr w:type="spellStart"/>
-      <w:r>
-        <w:rPr>
-          <w:lang w:val="en-GB"/>
-        </w:rPr>
-        <w:t>aswell</w:t>
-      </w:r>
-      <w:proofErr w:type="spellEnd"/>
+      <w:r>
+        <w:rPr>
+          <w:lang w:val="en-GB"/>
+        </w:rPr>
+        <w:t>as well</w:t>
+      </w:r>
     </w:p>
     <w:p>
       <w:pPr>
@@ -792,14 +860,14 @@
         <w:rPr>
           <w:lang w:val="en-GB"/>
         </w:rPr>
-        <w:t>mosquitoHungryProb</w:t>
+        <w:t>mosquitoHungryDieProb</w:t>
       </w:r>
       <w:proofErr w:type="spellEnd"/>
       <w:r>
         <w:rPr>
           <w:lang w:val="en-GB"/>
         </w:rPr>
-        <w:t xml:space="preserve"> to get hungry</w:t>
+        <w:t xml:space="preserve"> to die when hungry</w:t>
       </w:r>
     </w:p>
     <w:p>
@@ -817,6 +885,38 @@
         <w:rPr>
           <w:lang w:val="en-GB"/>
         </w:rPr>
+        <w:t xml:space="preserve">Each mosquito has a chance of </w:t>
+      </w:r>
+      <w:proofErr w:type="spellStart"/>
+      <w:r>
+        <w:rPr>
+          <w:lang w:val="en-GB"/>
+        </w:rPr>
+        <w:t>mosquitoHungryProb</w:t>
+      </w:r>
+      <w:proofErr w:type="spellEnd"/>
+      <w:r>
+        <w:rPr>
+          <w:lang w:val="en-GB"/>
+        </w:rPr>
+        <w:t xml:space="preserve"> to get hungry</w:t>
+      </w:r>
+    </w:p>
+    <w:p>
+      <w:pPr>
+        <w:pStyle w:val="Lijstalinea"/>
+        <w:numPr>
+          <w:ilvl w:val="0"/>
+          <w:numId w:val="4"/>
+        </w:numPr>
+        <w:rPr>
+          <w:lang w:val="en-GB"/>
+        </w:rPr>
+      </w:pPr>
+      <w:r>
+        <w:rPr>
+          <w:lang w:val="en-GB"/>
+        </w:rPr>
         <w:t>Every human</w:t>
       </w:r>
     </w:p>
@@ -964,139 +1064,179 @@
           <w:lang w:val="en-GB"/>
         </w:rPr>
       </w:pPr>
+    </w:p>
+    <w:p>
+      <w:pPr>
+        <w:rPr>
+          <w:lang w:val="en-GB"/>
+        </w:rPr>
+      </w:pPr>
+    </w:p>
+    <w:p>
+      <w:pPr>
+        <w:rPr>
+          <w:lang w:val="en-GB"/>
+        </w:rPr>
+      </w:pPr>
+      <w:r>
+        <w:rPr>
+          <w:lang w:val="en-GB"/>
+        </w:rPr>
+        <w:br w:type="page"/>
+      </w:r>
+    </w:p>
+    <w:p>
+      <w:pPr>
+        <w:pStyle w:val="Kop1"/>
+        <w:rPr>
+          <w:lang w:val="en-GB"/>
+        </w:rPr>
+      </w:pPr>
+      <w:r>
+        <w:rPr>
+          <w:lang w:val="en-GB"/>
+        </w:rPr>
+        <w:lastRenderedPageBreak/>
+        <w:t>Fitting the model parameters</w:t>
+      </w:r>
+    </w:p>
+    <w:p>
+      <w:pPr>
+        <w:rPr>
+          <w:lang w:val="en-GB"/>
+        </w:rPr>
+      </w:pPr>
+      <w:r>
+        <w:rPr>
+          <w:lang w:val="en-GB"/>
+        </w:rPr>
+        <w:t>Suggestion: 1 figure showing how one simulation proceeds over time in terms of fractions of infected/healthy/death over time, and how it settles to the real (target) value eventually. Also: a table with all parameter names and their values.</w:t>
+      </w:r>
+    </w:p>
+    <w:p>
+      <w:pPr>
+        <w:rPr>
+          <w:lang w:val="en-GB"/>
+        </w:rPr>
+      </w:pPr>
+    </w:p>
+    <w:p>
+      <w:pPr>
+        <w:rPr>
+          <w:lang w:val="en-GB"/>
+        </w:rPr>
+      </w:pPr>
+    </w:p>
+    <w:p>
+      <w:pPr>
+        <w:rPr>
+          <w:lang w:val="en-GB"/>
+        </w:rPr>
+      </w:pPr>
+      <w:r>
+        <w:rPr>
+          <w:lang w:val="en-GB"/>
+        </w:rPr>
+        <w:br w:type="page"/>
+      </w:r>
+    </w:p>
+    <w:p>
+      <w:pPr>
+        <w:pStyle w:val="Kop1"/>
+        <w:rPr>
+          <w:lang w:val="en-GB"/>
+        </w:rPr>
+      </w:pPr>
+      <w:r>
+        <w:rPr>
+          <w:lang w:val="en-GB"/>
+        </w:rPr>
+        <w:lastRenderedPageBreak/>
+        <w:t>Experiments and analysis</w:t>
+      </w:r>
+    </w:p>
+    <w:p>
+      <w:pPr>
+        <w:rPr>
+          <w:lang w:val="en-GB"/>
+        </w:rPr>
+      </w:pPr>
+      <w:r>
+        <w:rPr>
+          <w:lang w:val="en-GB"/>
+        </w:rPr>
+        <w:t>1-3 insightful figures.</w:t>
+      </w:r>
+    </w:p>
+    <w:p>
+      <w:pPr>
+        <w:rPr>
+          <w:lang w:val="en-GB"/>
+        </w:rPr>
+      </w:pPr>
+      <w:r>
+        <w:rPr>
+          <w:lang w:val="en-GB"/>
+        </w:rPr>
+        <w:t>It is important to note that your experiments and analyses should be summarized in 1-3 insightful figures. Each figure should have a caption which describes what it shows and how it is computed, such that it is more or less stand-alone and can be understood by itself. Your report’s job is to logically connect the figures and motivate them, and draw a main conclusion from them. Each plot may be a combination of subplots which are logically connected. Please keep your report concise, meaning to-the-point, and preferably limited to about 4 pages.</w:t>
+      </w:r>
+    </w:p>
+    <w:p>
+      <w:pPr>
+        <w:rPr>
+          <w:lang w:val="en-GB"/>
+        </w:rPr>
+      </w:pPr>
+    </w:p>
+    <w:p>
+      <w:pPr>
+        <w:rPr>
+          <w:lang w:val="en-GB"/>
+        </w:rPr>
+      </w:pPr>
+      <w:hyperlink r:id="rId5" w:history="1">
+        <w:r>
+          <w:rPr>
+            <w:rStyle w:val="Hyperlink"/>
+            <w:lang w:val="en-GB"/>
+          </w:rPr>
+          <w:t>http://www.who.int/features/factfiles/malaria/en/</w:t>
+        </w:r>
+      </w:hyperlink>
+    </w:p>
+    <w:p>
+      <w:pPr>
+        <w:rPr>
+          <w:lang w:val="en-GB"/>
+        </w:rPr>
+      </w:pPr>
+      <w:r>
+        <w:rPr>
+          <w:lang w:val="en-GB"/>
+        </w:rPr>
+        <w:t>“between 2010 and 2015, there was an 80% increase in the use of insecticide treated nets for all population risk of malaria in sub-Saharan Africa by 80%”</w:t>
+      </w:r>
+    </w:p>
+    <w:p>
+      <w:pPr>
+        <w:rPr>
+          <w:lang w:val="en-GB"/>
+        </w:rPr>
+      </w:pPr>
+      <w:r>
+        <w:rPr>
+          <w:lang w:val="en-GB"/>
+        </w:rPr>
+        <w:t>Done:</w:t>
+      </w:r>
+      <w:r>
+        <w:rPr>
+          <w:lang w:val="en-GB"/>
+        </w:rPr>
+        <w:t xml:space="preserve"> implement a function where 1 - 0.8 = 0.2 of the bites occur after a period of time! This corresponds with the usage of anti-mosquito nets.</w:t>
+      </w:r>
       <w:bookmarkStart w:id="2" w:name="_GoBack"/>
       <w:bookmarkEnd w:id="2"/>
-    </w:p>
-    <w:p>
-      <w:pPr>
-        <w:rPr>
-          <w:lang w:val="en-GB"/>
-        </w:rPr>
-      </w:pPr>
-    </w:p>
-    <w:p>
-      <w:pPr>
-        <w:rPr>
-          <w:lang w:val="en-GB"/>
-        </w:rPr>
-      </w:pPr>
-      <w:r>
-        <w:rPr>
-          <w:lang w:val="en-GB"/>
-        </w:rPr>
-        <w:br w:type="page"/>
-      </w:r>
-    </w:p>
-    <w:p>
-      <w:pPr>
-        <w:pStyle w:val="Kop1"/>
-        <w:rPr>
-          <w:lang w:val="en-GB"/>
-        </w:rPr>
-      </w:pPr>
-      <w:r>
-        <w:rPr>
-          <w:lang w:val="en-GB"/>
-        </w:rPr>
-        <w:lastRenderedPageBreak/>
-        <w:t>Fitting the model parameters</w:t>
-      </w:r>
-    </w:p>
-    <w:p>
-      <w:pPr>
-        <w:rPr>
-          <w:lang w:val="en-GB"/>
-        </w:rPr>
-      </w:pPr>
-      <w:r>
-        <w:rPr>
-          <w:lang w:val="en-GB"/>
-        </w:rPr>
-        <w:t>Suggestion: 1 figure showing how one simulation proceeds over time in terms of fractions of infected/healthy/death over time, and how it settles to the real (target) value eventually. Also: a table with all parameter names and their values.</w:t>
-      </w:r>
-    </w:p>
-    <w:p>
-      <w:pPr>
-        <w:rPr>
-          <w:lang w:val="en-GB"/>
-        </w:rPr>
-      </w:pPr>
-    </w:p>
-    <w:p>
-      <w:pPr>
-        <w:rPr>
-          <w:lang w:val="en-GB"/>
-        </w:rPr>
-      </w:pPr>
-    </w:p>
-    <w:p>
-      <w:pPr>
-        <w:rPr>
-          <w:lang w:val="en-GB"/>
-        </w:rPr>
-      </w:pPr>
-      <w:r>
-        <w:rPr>
-          <w:lang w:val="en-GB"/>
-        </w:rPr>
-        <w:br w:type="page"/>
-      </w:r>
-    </w:p>
-    <w:p>
-      <w:pPr>
-        <w:pStyle w:val="Kop1"/>
-        <w:rPr>
-          <w:lang w:val="en-GB"/>
-        </w:rPr>
-      </w:pPr>
-      <w:r>
-        <w:rPr>
-          <w:lang w:val="en-GB"/>
-        </w:rPr>
-        <w:lastRenderedPageBreak/>
-        <w:t>Experiments and analysis</w:t>
-      </w:r>
-    </w:p>
-    <w:p>
-      <w:r>
-        <w:t xml:space="preserve">1-3 </w:t>
-      </w:r>
-      <w:proofErr w:type="spellStart"/>
-      <w:r>
-        <w:t>insightful</w:t>
-      </w:r>
-      <w:proofErr w:type="spellEnd"/>
-      <w:r>
-        <w:t xml:space="preserve"> </w:t>
-      </w:r>
-      <w:proofErr w:type="spellStart"/>
-      <w:r>
-        <w:t>figures</w:t>
-      </w:r>
-      <w:proofErr w:type="spellEnd"/>
-      <w:r>
-        <w:t>.</w:t>
-      </w:r>
-    </w:p>
-    <w:p>
-      <w:pPr>
-        <w:rPr>
-          <w:lang w:val="en-GB"/>
-        </w:rPr>
-      </w:pPr>
-      <w:r>
-        <w:rPr>
-          <w:lang w:val="en-GB"/>
-        </w:rPr>
-        <w:t>It is important to note that your experiments and analyses should be summarized in 1-3 insightful figures. Each figure should have a caption which describes what it shows and how it is computed, such that it is more or less stand-alone and can be understood by itself. Your report’s job is to logically connect the figures and motivate them, and draw a main conclusion from them. Each plot may be a combination of subplots which are logically connected. Please keep your report concise, meaning to-the-point, and preferably limited to about 4 pages.</w:t>
-      </w:r>
-    </w:p>
-    <w:p>
-      <w:pPr>
-        <w:rPr>
-          <w:lang w:val="en-GB"/>
-        </w:rPr>
-      </w:pPr>
     </w:p>
     <w:sectPr>
       <w:pgSz w:w="11906" w:h="16838"/>
@@ -2026,6 +2166,29 @@
       <w:contextualSpacing/>
     </w:pPr>
   </w:style>
+  <w:style w:type="character" w:styleId="Hyperlink">
+    <w:name w:val="Hyperlink"/>
+    <w:basedOn w:val="Standaardalinea-lettertype"/>
+    <w:uiPriority w:val="99"/>
+    <w:unhideWhenUsed/>
+    <w:rsid w:val="001E154C"/>
+    <w:rPr>
+      <w:color w:val="0563C1" w:themeColor="hyperlink"/>
+      <w:u w:val="single"/>
+    </w:rPr>
+  </w:style>
+  <w:style w:type="character" w:styleId="Onopgelostemelding">
+    <w:name w:val="Unresolved Mention"/>
+    <w:basedOn w:val="Standaardalinea-lettertype"/>
+    <w:uiPriority w:val="99"/>
+    <w:semiHidden/>
+    <w:unhideWhenUsed/>
+    <w:rsid w:val="001E154C"/>
+    <w:rPr>
+      <w:color w:val="605E5C"/>
+      <w:shd w:val="clear" w:color="auto" w:fill="E1DFDD"/>
+    </w:rPr>
+  </w:style>
 </w:styles>
 </file>
 

</xml_diff>

<commit_message>
Verslag tot fitting is af
</commit_message>
<xml_diff>
--- a/written_report.docx
+++ b/written_report.docx
@@ -1,10 +1,11 @@
 
 <file path=word/document.xml><?xml version="1.0" encoding="utf-8"?>
-<w:document xmlns:wpc="http://schemas.microsoft.com/office/word/2010/wordprocessingCanvas" xmlns:cx="http://schemas.microsoft.com/office/drawing/2014/chartex" xmlns:cx1="http://schemas.microsoft.com/office/drawing/2015/9/8/chartex" xmlns:cx2="http://schemas.microsoft.com/office/drawing/2015/10/21/chartex" xmlns:cx3="http://schemas.microsoft.com/office/drawing/2016/5/9/chartex" xmlns:cx4="http://schemas.microsoft.com/office/drawing/2016/5/10/chartex" xmlns:cx5="http://schemas.microsoft.com/office/drawing/2016/5/11/chartex" xmlns:cx6="http://schemas.microsoft.com/office/drawing/2016/5/12/chartex" xmlns:cx7="http://schemas.microsoft.com/office/drawing/2016/5/13/chartex" xmlns:cx8="http://schemas.microsoft.com/office/drawing/2016/5/14/chartex" xmlns:mc="http://schemas.openxmlformats.org/markup-compatibility/2006" xmlns:aink="http://schemas.microsoft.com/office/drawing/2016/ink" xmlns:am3d="http://schemas.microsoft.com/office/drawing/2017/model3d" xmlns:o="urn:schemas-microsoft-com:office:office" xmlns:r="http://schemas.openxmlformats.org/officeDocument/2006/relationships" xmlns:m="http://schemas.openxmlformats.org/officeDocument/2006/math" xmlns:v="urn:schemas-microsoft-com:vml" xmlns:wp14="http://schemas.microsoft.com/office/word/2010/wordprocessingDrawing" xmlns:wp="http://schemas.openxmlformats.org/drawingml/2006/wordprocessingDrawing" xmlns:w10="urn:schemas-microsoft-com:office:word" xmlns:w="http://schemas.openxmlformats.org/wordprocessingml/2006/main" xmlns:w14="http://schemas.microsoft.com/office/word/2010/wordml" xmlns:w15="http://schemas.microsoft.com/office/word/2012/wordml" xmlns:w16cid="http://schemas.microsoft.com/office/word/2016/wordml/cid" xmlns:w16se="http://schemas.microsoft.com/office/word/2015/wordml/symex" xmlns:wpg="http://schemas.microsoft.com/office/word/2010/wordprocessingGroup" xmlns:wpi="http://schemas.microsoft.com/office/word/2010/wordprocessingInk" xmlns:wne="http://schemas.microsoft.com/office/word/2006/wordml" xmlns:wps="http://schemas.microsoft.com/office/word/2010/wordprocessingShape" mc:Ignorable="w14 w15 w16se w16cid wp14">
+<w:document xmlns:o="urn:schemas-microsoft-com:office:office" xmlns:r="http://schemas.openxmlformats.org/officeDocument/2006/relationships" xmlns:v="urn:schemas-microsoft-com:vml" xmlns:w="http://schemas.openxmlformats.org/wordprocessingml/2006/main" xmlns:w10="urn:schemas-microsoft-com:office:word" xmlns:wp="http://schemas.openxmlformats.org/drawingml/2006/wordprocessingDrawing" xmlns:wps="http://schemas.microsoft.com/office/word/2010/wordprocessingShape" xmlns:wpg="http://schemas.microsoft.com/office/word/2010/wordprocessingGroup" xmlns:mc="http://schemas.openxmlformats.org/markup-compatibility/2006" xmlns:wp14="http://schemas.microsoft.com/office/word/2010/wordprocessingDrawing" xmlns:w14="http://schemas.microsoft.com/office/word/2010/wordml" mc:Ignorable="w14 wp14">
   <w:body>
     <w:p>
       <w:pPr>
-        <w:pStyle w:val="Kop1"/>
+        <w:pStyle w:val="Heading1"/>
+        <w:spacing w:before="240" w:after="0"/>
         <w:rPr>
           <w:lang w:val="en-GB"/>
         </w:rPr>
@@ -18,13 +19,154 @@
     </w:p>
     <w:p>
       <w:pPr>
-        <w:rPr>
-          <w:lang w:val="en-GB"/>
-        </w:rPr>
-      </w:pPr>
-    </w:p>
-    <w:p>
-      <w:pPr>
+        <w:pStyle w:val="Normal"/>
+        <w:rPr>
+          <w:lang w:val="en-GB"/>
+        </w:rPr>
+      </w:pPr>
+      <w:r>
+        <w:rPr>
+          <w:lang w:val="en-GB"/>
+        </w:rPr>
+      </w:r>
+    </w:p>
+    <w:p>
+      <w:pPr>
+        <w:pStyle w:val="Normal"/>
+        <w:rPr/>
+      </w:pPr>
+      <w:r>
+        <w:rPr>
+          <w:lang w:val="en-GB"/>
+        </w:rPr>
+        <w:t xml:space="preserve">The model that was implemented was a predator prey model between humans and mosquitos. Additionally the spread of malaria in a human population through mosquito bites was modelled. </w:t>
+      </w:r>
+    </w:p>
+    <w:p>
+      <w:pPr>
+        <w:pStyle w:val="Normal"/>
+        <w:rPr/>
+      </w:pPr>
+      <w:r>
+        <w:rPr>
+          <w:lang w:val="en-GB"/>
+        </w:rPr>
+        <w:t xml:space="preserve">For this model several assumptions were made. The first being that humans won’t be able to flee or move away from the mosquitos. As humans usually live in houses not suited for fleeing from or shutting out the plentyfull mosquito individuals. So only the moquitos will be able to move around in this model, while the humans will remain static. </w:t>
+      </w:r>
+      <w:r>
+        <w:rPr>
+          <w:lang w:val="en-GB"/>
+        </w:rPr>
+        <w:t xml:space="preserve">The mosquitos will wander around randomly along the map.  Though moquitos would be able to find humans in the vicinity we assumed that the map would be big enough they would use those senses only when on the same location as the human to find its prey. Thus before then they will randomly walk around the map.To prevent our mosquitos randomly move out of the simulation, we have them bounce of the side instead of crossing it. </w:t>
+      </w:r>
+    </w:p>
+    <w:p>
+      <w:pPr>
+        <w:pStyle w:val="Normal"/>
+        <w:rPr/>
+      </w:pPr>
+      <w:r>
+        <w:rPr>
+          <w:lang w:val="en-GB"/>
+        </w:rPr>
+        <w:t xml:space="preserve">Additionally </w:t>
+      </w:r>
+      <w:r>
+        <w:rPr>
+          <w:lang w:val="en-GB"/>
+        </w:rPr>
+        <w:t xml:space="preserve">we assume that mosquitos only have a chance to bite humans that are in the same location as themselves. Not all bites would be succesfull and not every bite would transmit malaria </w:t>
+      </w:r>
+      <w:r>
+        <w:rPr>
+          <w:rStyle w:val="FootnoteAnchor"/>
+          <w:lang w:val="en-GB"/>
+        </w:rPr>
+        <w:footnoteReference w:id="2"/>
+      </w:r>
+      <w:r>
+        <w:rPr>
+          <w:lang w:val="en-GB"/>
+        </w:rPr>
+        <w:t xml:space="preserve">. </w:t>
+      </w:r>
+      <w:r>
+        <w:rPr>
+          <w:lang w:val="en-GB"/>
+        </w:rPr>
+        <w:t xml:space="preserve">Mosquitos only bite when hungry, so we also modelled a chance for mosquitos to become hungry after having eaten. </w:t>
+      </w:r>
+      <w:r>
+        <w:rPr>
+          <w:lang w:val="en-GB"/>
+        </w:rPr>
+        <w:t>So we implemented a chance of malaria transmission should a succesfull bite take place</w:t>
+      </w:r>
+      <w:r>
+        <w:rPr>
+          <w:lang w:val="en-GB"/>
+        </w:rPr>
+        <w:t xml:space="preserve">. </w:t>
+      </w:r>
+      <w:r>
+        <w:rPr>
+          <w:lang w:val="en-GB"/>
+        </w:rPr>
+        <w:t>As prevention measure that will be modelled, a insecticed net was chosen. This will make it more difficult for moquitos to reach the sleeping humans and bite them. It will be modelled by reducing the bitingsuccessrate to 20%</w:t>
+      </w:r>
+      <w:r>
+        <w:rPr>
+          <w:rStyle w:val="FootnoteAnchor"/>
+          <w:lang w:val="en-GB"/>
+        </w:rPr>
+        <w:footnoteReference w:id="3"/>
+      </w:r>
+      <w:r>
+        <w:rPr>
+          <w:lang w:val="en-GB"/>
+        </w:rPr>
+        <w:t>.</w:t>
+      </w:r>
+    </w:p>
+    <w:p>
+      <w:pPr>
+        <w:pStyle w:val="Normal"/>
+        <w:rPr/>
+      </w:pPr>
+      <w:r>
+        <w:rPr>
+          <w:lang w:val="en-GB"/>
+        </w:rPr>
+        <w:t>F</w:t>
+      </w:r>
+      <w:r>
+        <w:rPr>
+          <w:lang w:val="en-GB"/>
+        </w:rPr>
+        <w:t>inally, A population is never constant. Individuals die and as disease transmission is simulated sick individuals have a bigger chance to pass. And ofcourse sick people have a chance to recover and become immune. Once immune the human won’t spread nor be affected by the disease.</w:t>
+      </w:r>
+    </w:p>
+    <w:p>
+      <w:pPr>
+        <w:pStyle w:val="Normal"/>
+        <w:rPr/>
+      </w:pPr>
+      <w:r>
+        <w:rPr>
+          <w:lang w:val="en-GB"/>
+        </w:rPr>
+        <w:t>T</w:t>
+      </w:r>
+      <w:r>
+        <w:rPr>
+          <w:lang w:val="en-GB"/>
+        </w:rPr>
+        <w:t>he parameters used are the following:</w:t>
+      </w:r>
+    </w:p>
+    <w:p>
+      <w:pPr>
+        <w:pStyle w:val="Normal"/>
         <w:rPr>
           <w:lang w:val="en-GB"/>
         </w:rPr>
@@ -38,7 +180,7 @@
     </w:p>
     <w:p>
       <w:pPr>
-        <w:pStyle w:val="Lijstalinea"/>
+        <w:pStyle w:val="ListParagraph"/>
         <w:numPr>
           <w:ilvl w:val="0"/>
           <w:numId w:val="1"/>
@@ -56,7 +198,7 @@
     </w:p>
     <w:p>
       <w:pPr>
-        <w:pStyle w:val="Lijstalinea"/>
+        <w:pStyle w:val="ListParagraph"/>
         <w:numPr>
           <w:ilvl w:val="0"/>
           <w:numId w:val="1"/>
@@ -74,7 +216,7 @@
     </w:p>
     <w:p>
       <w:pPr>
-        <w:pStyle w:val="Lijstalinea"/>
+        <w:pStyle w:val="ListParagraph"/>
         <w:numPr>
           <w:ilvl w:val="0"/>
           <w:numId w:val="1"/>
@@ -83,18 +225,16 @@
           <w:lang w:val="en-GB"/>
         </w:rPr>
       </w:pPr>
-      <w:proofErr w:type="spellStart"/>
       <w:r>
         <w:rPr>
           <w:lang w:val="en-GB"/>
         </w:rPr>
         <w:t>nHuman</w:t>
       </w:r>
-      <w:proofErr w:type="spellEnd"/>
-    </w:p>
-    <w:p>
-      <w:pPr>
-        <w:pStyle w:val="Lijstalinea"/>
+    </w:p>
+    <w:p>
+      <w:pPr>
+        <w:pStyle w:val="ListParagraph"/>
         <w:numPr>
           <w:ilvl w:val="0"/>
           <w:numId w:val="1"/>
@@ -103,18 +243,16 @@
           <w:lang w:val="en-GB"/>
         </w:rPr>
       </w:pPr>
-      <w:proofErr w:type="spellStart"/>
       <w:r>
         <w:rPr>
           <w:lang w:val="en-GB"/>
         </w:rPr>
         <w:t>nMosquito</w:t>
       </w:r>
-      <w:proofErr w:type="spellEnd"/>
-    </w:p>
-    <w:p>
-      <w:pPr>
-        <w:pStyle w:val="Lijstalinea"/>
+    </w:p>
+    <w:p>
+      <w:pPr>
+        <w:pStyle w:val="ListParagraph"/>
         <w:numPr>
           <w:ilvl w:val="0"/>
           <w:numId w:val="1"/>
@@ -123,31 +261,19 @@
           <w:lang w:val="en-GB"/>
         </w:rPr>
       </w:pPr>
-      <w:proofErr w:type="spellStart"/>
       <w:r>
         <w:rPr>
           <w:lang w:val="en-GB"/>
         </w:rPr>
         <w:t>initMosquitoHungry</w:t>
-      </w:r>
-      <w:proofErr w:type="spellEnd"/>
-      <w:r>
-        <w:rPr>
-          <w:lang w:val="en-GB"/>
-        </w:rPr>
         <w:tab/>
-      </w:r>
-      <w:r>
-        <w:rPr>
-          <w:lang w:val="en-GB"/>
-        </w:rPr>
         <w:tab/>
         <w:t>chance to be hungry when population is created</w:t>
       </w:r>
     </w:p>
     <w:p>
       <w:pPr>
-        <w:pStyle w:val="Lijstalinea"/>
+        <w:pStyle w:val="ListParagraph"/>
         <w:numPr>
           <w:ilvl w:val="0"/>
           <w:numId w:val="1"/>
@@ -156,31 +282,19 @@
           <w:lang w:val="en-GB"/>
         </w:rPr>
       </w:pPr>
-      <w:proofErr w:type="spellStart"/>
       <w:r>
         <w:rPr>
           <w:lang w:val="en-GB"/>
         </w:rPr>
         <w:t>initHumanInfected</w:t>
-      </w:r>
-      <w:proofErr w:type="spellEnd"/>
-      <w:r>
-        <w:rPr>
-          <w:lang w:val="en-GB"/>
-        </w:rPr>
         <w:tab/>
-      </w:r>
-      <w:r>
-        <w:rPr>
-          <w:lang w:val="en-GB"/>
-        </w:rPr>
         <w:tab/>
         <w:t>chance to be infected when population is created</w:t>
       </w:r>
     </w:p>
     <w:p>
       <w:pPr>
-        <w:pStyle w:val="Lijstalinea"/>
+        <w:pStyle w:val="ListParagraph"/>
         <w:numPr>
           <w:ilvl w:val="0"/>
           <w:numId w:val="1"/>
@@ -189,24 +303,29 @@
           <w:lang w:val="en-GB"/>
         </w:rPr>
       </w:pPr>
-      <w:proofErr w:type="spellStart"/>
       <w:r>
         <w:rPr>
           <w:lang w:val="en-GB"/>
         </w:rPr>
         <w:t>biteProb</w:t>
       </w:r>
-      <w:proofErr w:type="spellEnd"/>
-    </w:p>
-    <w:p>
-      <w:pPr>
-        <w:rPr>
-          <w:lang w:val="en-GB"/>
-        </w:rPr>
-      </w:pPr>
-    </w:p>
-    <w:p>
-      <w:pPr>
+    </w:p>
+    <w:p>
+      <w:pPr>
+        <w:pStyle w:val="Normal"/>
+        <w:rPr>
+          <w:lang w:val="en-GB"/>
+        </w:rPr>
+      </w:pPr>
+      <w:r>
+        <w:rPr>
+          <w:lang w:val="en-GB"/>
+        </w:rPr>
+      </w:r>
+    </w:p>
+    <w:p>
+      <w:pPr>
+        <w:pStyle w:val="Normal"/>
         <w:rPr>
           <w:lang w:val="en-GB"/>
         </w:rPr>
@@ -220,7 +339,7 @@
     </w:p>
     <w:p>
       <w:pPr>
-        <w:pStyle w:val="Lijstalinea"/>
+        <w:pStyle w:val="ListParagraph"/>
         <w:numPr>
           <w:ilvl w:val="0"/>
           <w:numId w:val="2"/>
@@ -230,7 +349,6 @@
         </w:rPr>
       </w:pPr>
       <w:bookmarkStart w:id="0" w:name="_Hlk530644283"/>
-      <w:proofErr w:type="spellStart"/>
       <w:r>
         <w:rPr>
           <w:lang w:val="en-GB"/>
@@ -238,24 +356,18 @@
         <w:t>humanInfectionProb</w:t>
       </w:r>
       <w:bookmarkEnd w:id="0"/>
-      <w:proofErr w:type="spellEnd"/>
       <w:r>
         <w:rPr>
           <w:lang w:val="en-GB"/>
         </w:rPr>
         <w:tab/>
-      </w:r>
-      <w:r>
-        <w:rPr>
-          <w:lang w:val="en-GB"/>
-        </w:rPr>
         <w:tab/>
         <w:t>chance to get infected when bitten</w:t>
       </w:r>
     </w:p>
     <w:p>
       <w:pPr>
-        <w:pStyle w:val="Lijstalinea"/>
+        <w:pStyle w:val="ListParagraph"/>
         <w:numPr>
           <w:ilvl w:val="0"/>
           <w:numId w:val="2"/>
@@ -264,31 +376,19 @@
           <w:lang w:val="en-GB"/>
         </w:rPr>
       </w:pPr>
-      <w:proofErr w:type="spellStart"/>
       <w:r>
         <w:rPr>
           <w:lang w:val="en-GB"/>
         </w:rPr>
         <w:t>humanCureProb</w:t>
-      </w:r>
-      <w:proofErr w:type="spellEnd"/>
-      <w:r>
-        <w:rPr>
-          <w:lang w:val="en-GB"/>
-        </w:rPr>
         <w:tab/>
-      </w:r>
-      <w:r>
-        <w:rPr>
-          <w:lang w:val="en-GB"/>
-        </w:rPr>
         <w:tab/>
         <w:t>chance to cure and then become resistant</w:t>
       </w:r>
     </w:p>
     <w:p>
       <w:pPr>
-        <w:pStyle w:val="Lijstalinea"/>
+        <w:pStyle w:val="ListParagraph"/>
         <w:numPr>
           <w:ilvl w:val="0"/>
           <w:numId w:val="2"/>
@@ -297,31 +397,19 @@
           <w:lang w:val="en-GB"/>
         </w:rPr>
       </w:pPr>
-      <w:proofErr w:type="spellStart"/>
       <w:r>
         <w:rPr>
           <w:lang w:val="en-GB"/>
         </w:rPr>
         <w:t>humanSickDieProb</w:t>
-      </w:r>
-      <w:proofErr w:type="spellEnd"/>
-      <w:r>
-        <w:rPr>
-          <w:lang w:val="en-GB"/>
-        </w:rPr>
         <w:tab/>
-      </w:r>
-      <w:r>
-        <w:rPr>
-          <w:lang w:val="en-GB"/>
-        </w:rPr>
         <w:tab/>
         <w:t>chance to die from malaria</w:t>
       </w:r>
     </w:p>
     <w:p>
       <w:pPr>
-        <w:pStyle w:val="Lijstalinea"/>
+        <w:pStyle w:val="ListParagraph"/>
         <w:numPr>
           <w:ilvl w:val="0"/>
           <w:numId w:val="2"/>
@@ -330,37 +418,20 @@
           <w:lang w:val="en-GB"/>
         </w:rPr>
       </w:pPr>
-      <w:proofErr w:type="spellStart"/>
       <w:r>
         <w:rPr>
           <w:lang w:val="en-GB"/>
         </w:rPr>
         <w:t>humanDieProb</w:t>
-      </w:r>
-      <w:proofErr w:type="spellEnd"/>
-      <w:r>
-        <w:rPr>
-          <w:lang w:val="en-GB"/>
-        </w:rPr>
         <w:tab/>
-      </w:r>
-      <w:r>
-        <w:rPr>
-          <w:lang w:val="en-GB"/>
-        </w:rPr>
         <w:tab/>
-      </w:r>
-      <w:r>
-        <w:rPr>
-          <w:lang w:val="en-GB"/>
-        </w:rPr>
         <w:tab/>
         <w:t>chance to die in general</w:t>
       </w:r>
     </w:p>
     <w:p>
       <w:pPr>
-        <w:pStyle w:val="Lijstalinea"/>
+        <w:pStyle w:val="ListParagraph"/>
         <w:numPr>
           <w:ilvl w:val="0"/>
           <w:numId w:val="2"/>
@@ -378,7 +449,7 @@
     </w:p>
     <w:p>
       <w:pPr>
-        <w:pStyle w:val="Lijstalinea"/>
+        <w:pStyle w:val="ListParagraph"/>
         <w:numPr>
           <w:ilvl w:val="1"/>
           <w:numId w:val="2"/>
@@ -392,24 +463,13 @@
           <w:lang w:val="en-GB"/>
         </w:rPr>
         <w:t>S</w:t>
-      </w:r>
-      <w:r>
-        <w:rPr>
-          <w:lang w:val="en-GB"/>
-        </w:rPr>
         <w:tab/>
-        <w:t>S</w:t>
-      </w:r>
-      <w:r>
-        <w:rPr>
-          <w:lang w:val="en-GB"/>
-        </w:rPr>
-        <w:t>usceptible</w:t>
-      </w:r>
-    </w:p>
-    <w:p>
-      <w:pPr>
-        <w:pStyle w:val="Lijstalinea"/>
+        <w:t>Susceptible</w:t>
+      </w:r>
+    </w:p>
+    <w:p>
+      <w:pPr>
+        <w:pStyle w:val="ListParagraph"/>
         <w:numPr>
           <w:ilvl w:val="1"/>
           <w:numId w:val="2"/>
@@ -423,18 +483,13 @@
           <w:lang w:val="en-GB"/>
         </w:rPr>
         <w:t>I</w:t>
-      </w:r>
-      <w:r>
-        <w:rPr>
-          <w:lang w:val="en-GB"/>
-        </w:rPr>
         <w:tab/>
         <w:t>Infected (and thus ill)</w:t>
       </w:r>
     </w:p>
     <w:p>
       <w:pPr>
-        <w:pStyle w:val="Lijstalinea"/>
+        <w:pStyle w:val="ListParagraph"/>
         <w:numPr>
           <w:ilvl w:val="1"/>
           <w:numId w:val="2"/>
@@ -448,18 +503,13 @@
           <w:lang w:val="en-GB"/>
         </w:rPr>
         <w:t>R</w:t>
-      </w:r>
-      <w:r>
-        <w:rPr>
-          <w:lang w:val="en-GB"/>
-        </w:rPr>
         <w:tab/>
         <w:t>Resistant</w:t>
       </w:r>
     </w:p>
     <w:p>
       <w:pPr>
-        <w:pStyle w:val="Lijstalinea"/>
+        <w:pStyle w:val="ListParagraph"/>
         <w:numPr>
           <w:ilvl w:val="1"/>
           <w:numId w:val="2"/>
@@ -473,24 +523,26 @@
           <w:lang w:val="en-GB"/>
         </w:rPr>
         <w:t>D</w:t>
-      </w:r>
-      <w:r>
-        <w:rPr>
-          <w:lang w:val="en-GB"/>
-        </w:rPr>
         <w:tab/>
         <w:t>Dead</w:t>
       </w:r>
     </w:p>
     <w:p>
       <w:pPr>
-        <w:rPr>
-          <w:lang w:val="en-GB"/>
-        </w:rPr>
-      </w:pPr>
-    </w:p>
-    <w:p>
-      <w:pPr>
+        <w:pStyle w:val="Normal"/>
+        <w:rPr>
+          <w:lang w:val="en-GB"/>
+        </w:rPr>
+      </w:pPr>
+      <w:r>
+        <w:rPr>
+          <w:lang w:val="en-GB"/>
+        </w:rPr>
+      </w:r>
+    </w:p>
+    <w:p>
+      <w:pPr>
+        <w:pStyle w:val="Normal"/>
         <w:rPr>
           <w:lang w:val="en-GB"/>
         </w:rPr>
@@ -504,7 +556,7 @@
     </w:p>
     <w:p>
       <w:pPr>
-        <w:pStyle w:val="Lijstalinea"/>
+        <w:pStyle w:val="ListParagraph"/>
         <w:numPr>
           <w:ilvl w:val="0"/>
           <w:numId w:val="3"/>
@@ -514,7 +566,6 @@
         </w:rPr>
       </w:pPr>
       <w:bookmarkStart w:id="1" w:name="_Hlk530644237"/>
-      <w:proofErr w:type="spellStart"/>
       <w:r>
         <w:rPr>
           <w:lang w:val="en-GB"/>
@@ -522,24 +573,18 @@
         <w:t>mosquitoInfectionProb</w:t>
       </w:r>
       <w:bookmarkEnd w:id="1"/>
-      <w:proofErr w:type="spellEnd"/>
       <w:r>
         <w:rPr>
           <w:lang w:val="en-GB"/>
         </w:rPr>
         <w:tab/>
-      </w:r>
-      <w:r>
-        <w:rPr>
-          <w:lang w:val="en-GB"/>
-        </w:rPr>
         <w:tab/>
         <w:t>chance to get infected when an infected human is bitten</w:t>
       </w:r>
     </w:p>
     <w:p>
       <w:pPr>
-        <w:pStyle w:val="Lijstalinea"/>
+        <w:pStyle w:val="ListParagraph"/>
         <w:numPr>
           <w:ilvl w:val="0"/>
           <w:numId w:val="3"/>
@@ -548,31 +593,19 @@
           <w:lang w:val="en-GB"/>
         </w:rPr>
       </w:pPr>
-      <w:proofErr w:type="spellStart"/>
       <w:r>
         <w:rPr>
           <w:lang w:val="en-GB"/>
         </w:rPr>
         <w:t>mosquitoHungryProb</w:t>
-      </w:r>
-      <w:proofErr w:type="spellEnd"/>
-      <w:r>
-        <w:rPr>
-          <w:lang w:val="en-GB"/>
-        </w:rPr>
         <w:tab/>
-      </w:r>
-      <w:r>
-        <w:rPr>
-          <w:lang w:val="en-GB"/>
-        </w:rPr>
         <w:tab/>
         <w:t>chance to get hungry</w:t>
       </w:r>
     </w:p>
     <w:p>
       <w:pPr>
-        <w:pStyle w:val="Lijstalinea"/>
+        <w:pStyle w:val="ListParagraph"/>
         <w:numPr>
           <w:ilvl w:val="0"/>
           <w:numId w:val="3"/>
@@ -581,52 +614,48 @@
           <w:lang w:val="en-GB"/>
         </w:rPr>
       </w:pPr>
-      <w:proofErr w:type="spellStart"/>
       <w:r>
         <w:rPr>
           <w:lang w:val="en-GB"/>
         </w:rPr>
         <w:t>mosquitoHungryDieProb</w:t>
-      </w:r>
-      <w:proofErr w:type="spellEnd"/>
-      <w:r>
-        <w:rPr>
-          <w:lang w:val="en-GB"/>
-        </w:rPr>
         <w:tab/>
         <w:t>chance to die when hungry</w:t>
       </w:r>
     </w:p>
     <w:p>
       <w:pPr>
-        <w:rPr>
-          <w:lang w:val="en-GB"/>
-        </w:rPr>
-      </w:pPr>
-      <w:r>
-        <w:rPr>
-          <w:lang w:val="en-GB"/>
-        </w:rPr>
+        <w:pStyle w:val="Normal"/>
+        <w:rPr>
+          <w:lang w:val="en-GB"/>
+        </w:rPr>
+      </w:pPr>
+      <w:r>
+        <w:rPr>
+          <w:lang w:val="en-GB"/>
+        </w:rPr>
+      </w:r>
+      <w:r>
         <w:br w:type="page"/>
       </w:r>
     </w:p>
     <w:p>
       <w:pPr>
-        <w:rPr>
-          <w:lang w:val="en-GB"/>
-        </w:rPr>
-      </w:pPr>
-      <w:r>
-        <w:rPr>
-          <w:lang w:val="en-GB"/>
-        </w:rPr>
-        <w:lastRenderedPageBreak/>
+        <w:pStyle w:val="Normal"/>
+        <w:rPr>
+          <w:lang w:val="en-GB"/>
+        </w:rPr>
+      </w:pPr>
+      <w:r>
+        <w:rPr>
+          <w:lang w:val="en-GB"/>
+        </w:rPr>
         <w:t>for each step in time</w:t>
       </w:r>
     </w:p>
     <w:p>
       <w:pPr>
-        <w:pStyle w:val="Lijstalinea"/>
+        <w:pStyle w:val="ListParagraph"/>
         <w:numPr>
           <w:ilvl w:val="0"/>
           <w:numId w:val="4"/>
@@ -639,18 +668,12 @@
         <w:rPr>
           <w:lang w:val="en-GB"/>
         </w:rPr>
-        <w:t>move every mosquito</w:t>
-      </w:r>
-      <w:r>
-        <w:rPr>
-          <w:lang w:val="en-GB"/>
-        </w:rPr>
-        <w:t xml:space="preserve"> random</w:t>
-      </w:r>
-    </w:p>
-    <w:p>
-      <w:pPr>
-        <w:pStyle w:val="Lijstalinea"/>
+        <w:t>move every mosquito random</w:t>
+      </w:r>
+    </w:p>
+    <w:p>
+      <w:pPr>
+        <w:pStyle w:val="ListParagraph"/>
         <w:numPr>
           <w:ilvl w:val="0"/>
           <w:numId w:val="4"/>
@@ -663,26 +686,12 @@
         <w:rPr>
           <w:lang w:val="en-GB"/>
         </w:rPr>
-        <w:t xml:space="preserve">if mosquito and human have the same location, and the mosquito is hungry, the mosquito has a chance of </w:t>
-      </w:r>
-      <w:proofErr w:type="spellStart"/>
-      <w:r>
-        <w:rPr>
-          <w:lang w:val="en-GB"/>
-        </w:rPr>
-        <w:t>biteProb</w:t>
-      </w:r>
-      <w:proofErr w:type="spellEnd"/>
-      <w:r>
-        <w:rPr>
-          <w:lang w:val="en-GB"/>
-        </w:rPr>
-        <w:t xml:space="preserve"> to bite the human.</w:t>
-      </w:r>
-    </w:p>
-    <w:p>
-      <w:pPr>
-        <w:pStyle w:val="Lijstalinea"/>
+        <w:t>if mosquito and human have the same location, and the mosquito is hungry, the mosquito has a chance of biteProb to bite the human.</w:t>
+      </w:r>
+    </w:p>
+    <w:p>
+      <w:pPr>
+        <w:pStyle w:val="ListParagraph"/>
         <w:numPr>
           <w:ilvl w:val="1"/>
           <w:numId w:val="4"/>
@@ -695,64 +704,12 @@
         <w:rPr>
           <w:lang w:val="en-GB"/>
         </w:rPr>
-        <w:t>For every bite</w:t>
-      </w:r>
-      <w:r>
-        <w:rPr>
-          <w:lang w:val="en-GB"/>
-        </w:rPr>
-        <w:t xml:space="preserve"> ( if the </w:t>
-      </w:r>
-      <w:proofErr w:type="spellStart"/>
-      <w:r>
-        <w:rPr>
-          <w:lang w:val="en-GB"/>
-        </w:rPr>
-        <w:t>malarianetsimulation</w:t>
-      </w:r>
-      <w:proofErr w:type="spellEnd"/>
-      <w:r>
-        <w:rPr>
-          <w:lang w:val="en-GB"/>
-        </w:rPr>
-        <w:t xml:space="preserve"> is enabled, after the time set</w:t>
-      </w:r>
-      <w:r>
-        <w:rPr>
-          <w:lang w:val="en-GB"/>
-        </w:rPr>
-        <w:t xml:space="preserve"> time</w:t>
-      </w:r>
-      <w:r>
-        <w:rPr>
-          <w:lang w:val="en-GB"/>
-        </w:rPr>
-        <w:t xml:space="preserve"> the bite has a </w:t>
-      </w:r>
-      <w:proofErr w:type="spellStart"/>
-      <w:r>
-        <w:rPr>
-          <w:lang w:val="en-GB"/>
-        </w:rPr>
-        <w:t>succes</w:t>
-      </w:r>
-      <w:r>
-        <w:rPr>
-          <w:lang w:val="en-GB"/>
-        </w:rPr>
-        <w:t>rate</w:t>
-      </w:r>
-      <w:proofErr w:type="spellEnd"/>
-      <w:r>
-        <w:rPr>
-          <w:lang w:val="en-GB"/>
-        </w:rPr>
-        <w:t xml:space="preserve"> of 0.2, since 80% of the population is protected!)</w:t>
-      </w:r>
-    </w:p>
-    <w:p>
-      <w:pPr>
-        <w:pStyle w:val="Lijstalinea"/>
+        <w:t>For every bite ( if the malarianetsimulation is enabled, after the time set time the bite has a succesrate of 0.2, since 80% of the population is protected!)</w:t>
+      </w:r>
+    </w:p>
+    <w:p>
+      <w:pPr>
+        <w:pStyle w:val="ListParagraph"/>
         <w:numPr>
           <w:ilvl w:val="2"/>
           <w:numId w:val="4"/>
@@ -765,32 +722,12 @@
         <w:rPr>
           <w:lang w:val="en-GB"/>
         </w:rPr>
-        <w:t xml:space="preserve">When the Human is infected, the mosquito has a chance of </w:t>
-      </w:r>
-      <w:proofErr w:type="spellStart"/>
-      <w:r>
-        <w:rPr>
-          <w:lang w:val="en-GB"/>
-        </w:rPr>
-        <w:t>mosquitoInfectionProb</w:t>
-      </w:r>
-      <w:proofErr w:type="spellEnd"/>
-      <w:r>
-        <w:rPr>
-          <w:lang w:val="en-GB"/>
-        </w:rPr>
-        <w:t xml:space="preserve"> to get infected </w:t>
-      </w:r>
-      <w:r>
-        <w:rPr>
-          <w:lang w:val="en-GB"/>
-        </w:rPr>
-        <w:t>as well</w:t>
-      </w:r>
-    </w:p>
-    <w:p>
-      <w:pPr>
-        <w:pStyle w:val="Lijstalinea"/>
+        <w:t>When the Human is infected, the mosquito has a chance of mosquitoInfectionProb to get infected as well</w:t>
+      </w:r>
+    </w:p>
+    <w:p>
+      <w:pPr>
+        <w:pStyle w:val="ListParagraph"/>
         <w:numPr>
           <w:ilvl w:val="2"/>
           <w:numId w:val="4"/>
@@ -803,26 +740,12 @@
         <w:rPr>
           <w:lang w:val="en-GB"/>
         </w:rPr>
-        <w:t xml:space="preserve">When the mosquito is infected, the human has a chance of </w:t>
-      </w:r>
-      <w:proofErr w:type="spellStart"/>
-      <w:r>
-        <w:rPr>
-          <w:lang w:val="en-GB"/>
-        </w:rPr>
-        <w:t>humanInfectionProb</w:t>
-      </w:r>
-      <w:proofErr w:type="spellEnd"/>
-      <w:r>
-        <w:rPr>
-          <w:lang w:val="en-GB"/>
-        </w:rPr>
-        <w:t xml:space="preserve"> to get infected</w:t>
-      </w:r>
-    </w:p>
-    <w:p>
-      <w:pPr>
-        <w:pStyle w:val="Lijstalinea"/>
+        <w:t>When the mosquito is infected, the human has a chance of humanInfectionProb to get infected</w:t>
+      </w:r>
+    </w:p>
+    <w:p>
+      <w:pPr>
+        <w:pStyle w:val="ListParagraph"/>
         <w:numPr>
           <w:ilvl w:val="2"/>
           <w:numId w:val="4"/>
@@ -840,7 +763,7 @@
     </w:p>
     <w:p>
       <w:pPr>
-        <w:pStyle w:val="Lijstalinea"/>
+        <w:pStyle w:val="ListParagraph"/>
         <w:numPr>
           <w:ilvl w:val="0"/>
           <w:numId w:val="4"/>
@@ -853,26 +776,12 @@
         <w:rPr>
           <w:lang w:val="en-GB"/>
         </w:rPr>
-        <w:t xml:space="preserve">Each mosquito has a chance of </w:t>
-      </w:r>
-      <w:proofErr w:type="spellStart"/>
-      <w:r>
-        <w:rPr>
-          <w:lang w:val="en-GB"/>
-        </w:rPr>
-        <w:t>mosquitoHungryDieProb</w:t>
-      </w:r>
-      <w:proofErr w:type="spellEnd"/>
-      <w:r>
-        <w:rPr>
-          <w:lang w:val="en-GB"/>
-        </w:rPr>
-        <w:t xml:space="preserve"> to die when hungry</w:t>
-      </w:r>
-    </w:p>
-    <w:p>
-      <w:pPr>
-        <w:pStyle w:val="Lijstalinea"/>
+        <w:t>Each mosquito has a chance of mosquitoHungryDieProb to die when hungry</w:t>
+      </w:r>
+    </w:p>
+    <w:p>
+      <w:pPr>
+        <w:pStyle w:val="ListParagraph"/>
         <w:numPr>
           <w:ilvl w:val="0"/>
           <w:numId w:val="4"/>
@@ -885,26 +794,12 @@
         <w:rPr>
           <w:lang w:val="en-GB"/>
         </w:rPr>
-        <w:t xml:space="preserve">Each mosquito has a chance of </w:t>
-      </w:r>
-      <w:proofErr w:type="spellStart"/>
-      <w:r>
-        <w:rPr>
-          <w:lang w:val="en-GB"/>
-        </w:rPr>
-        <w:t>mosquitoHungryProb</w:t>
-      </w:r>
-      <w:proofErr w:type="spellEnd"/>
-      <w:r>
-        <w:rPr>
-          <w:lang w:val="en-GB"/>
-        </w:rPr>
-        <w:t xml:space="preserve"> to get hungry</w:t>
-      </w:r>
-    </w:p>
-    <w:p>
-      <w:pPr>
-        <w:pStyle w:val="Lijstalinea"/>
+        <w:t>Each mosquito has a chance of mosquitoHungryProb to get hungry</w:t>
+      </w:r>
+    </w:p>
+    <w:p>
+      <w:pPr>
+        <w:pStyle w:val="ListParagraph"/>
         <w:numPr>
           <w:ilvl w:val="0"/>
           <w:numId w:val="4"/>
@@ -922,7 +817,7 @@
     </w:p>
     <w:p>
       <w:pPr>
-        <w:pStyle w:val="Lijstalinea"/>
+        <w:pStyle w:val="ListParagraph"/>
         <w:numPr>
           <w:ilvl w:val="1"/>
           <w:numId w:val="4"/>
@@ -935,18 +830,12 @@
         <w:rPr>
           <w:lang w:val="en-GB"/>
         </w:rPr>
-        <w:t xml:space="preserve">If </w:t>
-      </w:r>
-      <w:r>
-        <w:rPr>
-          <w:lang w:val="en-GB"/>
-        </w:rPr>
-        <w:t>a human is dead, respawn the human</w:t>
-      </w:r>
-    </w:p>
-    <w:p>
-      <w:pPr>
-        <w:pStyle w:val="Lijstalinea"/>
+        <w:t>If a human is dead, respawn the human</w:t>
+      </w:r>
+    </w:p>
+    <w:p>
+      <w:pPr>
+        <w:pStyle w:val="ListParagraph"/>
         <w:numPr>
           <w:ilvl w:val="1"/>
           <w:numId w:val="4"/>
@@ -959,26 +848,12 @@
         <w:rPr>
           <w:lang w:val="en-GB"/>
         </w:rPr>
-        <w:t xml:space="preserve">has a chance of </w:t>
-      </w:r>
-      <w:proofErr w:type="spellStart"/>
-      <w:r>
-        <w:rPr>
-          <w:lang w:val="en-GB"/>
-        </w:rPr>
-        <w:t>humanDieProb</w:t>
-      </w:r>
-      <w:proofErr w:type="spellEnd"/>
-      <w:r>
-        <w:rPr>
-          <w:lang w:val="en-GB"/>
-        </w:rPr>
-        <w:t xml:space="preserve"> to die</w:t>
-      </w:r>
-    </w:p>
-    <w:p>
-      <w:pPr>
-        <w:pStyle w:val="Lijstalinea"/>
+        <w:t>has a chance of humanDieProb to die</w:t>
+      </w:r>
+    </w:p>
+    <w:p>
+      <w:pPr>
+        <w:pStyle w:val="ListParagraph"/>
         <w:numPr>
           <w:ilvl w:val="1"/>
           <w:numId w:val="4"/>
@@ -996,7 +871,7 @@
     </w:p>
     <w:p>
       <w:pPr>
-        <w:pStyle w:val="Lijstalinea"/>
+        <w:pStyle w:val="ListParagraph"/>
         <w:numPr>
           <w:ilvl w:val="2"/>
           <w:numId w:val="4"/>
@@ -1009,26 +884,12 @@
         <w:rPr>
           <w:lang w:val="en-GB"/>
         </w:rPr>
-        <w:t xml:space="preserve">The human has a chance of </w:t>
-      </w:r>
-      <w:proofErr w:type="spellStart"/>
-      <w:r>
-        <w:rPr>
-          <w:lang w:val="en-GB"/>
-        </w:rPr>
-        <w:t>humanCureProb</w:t>
-      </w:r>
-      <w:proofErr w:type="spellEnd"/>
-      <w:r>
-        <w:rPr>
-          <w:lang w:val="en-GB"/>
-        </w:rPr>
-        <w:t xml:space="preserve"> to cure and thus become resistant</w:t>
-      </w:r>
-    </w:p>
-    <w:p>
-      <w:pPr>
-        <w:pStyle w:val="Lijstalinea"/>
+        <w:t>The human has a chance of humanCureProb to cure and thus become resistant</w:t>
+      </w:r>
+    </w:p>
+    <w:p>
+      <w:pPr>
+        <w:pStyle w:val="ListParagraph"/>
         <w:numPr>
           <w:ilvl w:val="2"/>
           <w:numId w:val="4"/>
@@ -1041,67 +902,68 @@
         <w:rPr>
           <w:lang w:val="en-GB"/>
         </w:rPr>
-        <w:t xml:space="preserve">The human has a chance of </w:t>
-      </w:r>
-      <w:proofErr w:type="spellStart"/>
-      <w:r>
-        <w:rPr>
-          <w:lang w:val="en-GB"/>
-        </w:rPr>
-        <w:t>humanSickDieProb</w:t>
-      </w:r>
-      <w:proofErr w:type="spellEnd"/>
-      <w:r>
-        <w:rPr>
-          <w:lang w:val="en-GB"/>
-        </w:rPr>
-        <w:t xml:space="preserve"> to become dead</w:t>
-      </w:r>
-    </w:p>
-    <w:p>
-      <w:pPr>
-        <w:rPr>
-          <w:lang w:val="en-GB"/>
-        </w:rPr>
-      </w:pPr>
-    </w:p>
-    <w:p>
-      <w:pPr>
-        <w:rPr>
-          <w:lang w:val="en-GB"/>
-        </w:rPr>
-      </w:pPr>
-    </w:p>
-    <w:p>
-      <w:pPr>
-        <w:rPr>
-          <w:lang w:val="en-GB"/>
-        </w:rPr>
-      </w:pPr>
-      <w:r>
-        <w:rPr>
-          <w:lang w:val="en-GB"/>
-        </w:rPr>
+        <w:t>The human has a chance of humanSickDieProb to become dead</w:t>
+      </w:r>
+    </w:p>
+    <w:p>
+      <w:pPr>
+        <w:pStyle w:val="Normal"/>
+        <w:rPr>
+          <w:lang w:val="en-GB"/>
+        </w:rPr>
+      </w:pPr>
+      <w:r>
+        <w:rPr>
+          <w:lang w:val="en-GB"/>
+        </w:rPr>
+      </w:r>
+    </w:p>
+    <w:p>
+      <w:pPr>
+        <w:pStyle w:val="Normal"/>
+        <w:rPr>
+          <w:lang w:val="en-GB"/>
+        </w:rPr>
+      </w:pPr>
+      <w:r>
+        <w:rPr>
+          <w:lang w:val="en-GB"/>
+        </w:rPr>
+      </w:r>
+    </w:p>
+    <w:p>
+      <w:pPr>
+        <w:pStyle w:val="Normal"/>
+        <w:rPr>
+          <w:lang w:val="en-GB"/>
+        </w:rPr>
+      </w:pPr>
+      <w:r>
+        <w:rPr>
+          <w:lang w:val="en-GB"/>
+        </w:rPr>
+      </w:r>
+      <w:r>
         <w:br w:type="page"/>
       </w:r>
     </w:p>
     <w:p>
       <w:pPr>
-        <w:pStyle w:val="Kop1"/>
-        <w:rPr>
-          <w:lang w:val="en-GB"/>
-        </w:rPr>
-      </w:pPr>
-      <w:r>
-        <w:rPr>
-          <w:lang w:val="en-GB"/>
-        </w:rPr>
-        <w:lastRenderedPageBreak/>
+        <w:pStyle w:val="Heading1"/>
+        <w:rPr>
+          <w:lang w:val="en-GB"/>
+        </w:rPr>
+      </w:pPr>
+      <w:r>
+        <w:rPr>
+          <w:lang w:val="en-GB"/>
+        </w:rPr>
         <w:t>Fitting the model parameters</w:t>
       </w:r>
     </w:p>
     <w:p>
       <w:pPr>
+        <w:pStyle w:val="Normal"/>
         <w:rPr>
           <w:lang w:val="en-GB"/>
         </w:rPr>
@@ -1115,48 +977,63 @@
     </w:p>
     <w:p>
       <w:pPr>
-        <w:rPr>
-          <w:lang w:val="en-GB"/>
-        </w:rPr>
-      </w:pPr>
-    </w:p>
-    <w:p>
-      <w:pPr>
-        <w:rPr>
-          <w:lang w:val="en-GB"/>
-        </w:rPr>
-      </w:pPr>
-    </w:p>
-    <w:p>
-      <w:pPr>
-        <w:rPr>
-          <w:lang w:val="en-GB"/>
-        </w:rPr>
-      </w:pPr>
-      <w:r>
-        <w:rPr>
-          <w:lang w:val="en-GB"/>
-        </w:rPr>
+        <w:pStyle w:val="Normal"/>
+        <w:rPr>
+          <w:lang w:val="en-GB"/>
+        </w:rPr>
+      </w:pPr>
+      <w:r>
+        <w:rPr>
+          <w:lang w:val="en-GB"/>
+        </w:rPr>
+      </w:r>
+    </w:p>
+    <w:p>
+      <w:pPr>
+        <w:pStyle w:val="Normal"/>
+        <w:rPr>
+          <w:lang w:val="en-GB"/>
+        </w:rPr>
+      </w:pPr>
+      <w:r>
+        <w:rPr>
+          <w:lang w:val="en-GB"/>
+        </w:rPr>
+      </w:r>
+    </w:p>
+    <w:p>
+      <w:pPr>
+        <w:pStyle w:val="Normal"/>
+        <w:rPr>
+          <w:lang w:val="en-GB"/>
+        </w:rPr>
+      </w:pPr>
+      <w:r>
+        <w:rPr>
+          <w:lang w:val="en-GB"/>
+        </w:rPr>
+      </w:r>
+      <w:r>
         <w:br w:type="page"/>
       </w:r>
     </w:p>
     <w:p>
       <w:pPr>
-        <w:pStyle w:val="Kop1"/>
-        <w:rPr>
-          <w:lang w:val="en-GB"/>
-        </w:rPr>
-      </w:pPr>
-      <w:r>
-        <w:rPr>
-          <w:lang w:val="en-GB"/>
-        </w:rPr>
-        <w:lastRenderedPageBreak/>
+        <w:pStyle w:val="Heading1"/>
+        <w:rPr>
+          <w:lang w:val="en-GB"/>
+        </w:rPr>
+      </w:pPr>
+      <w:r>
+        <w:rPr>
+          <w:lang w:val="en-GB"/>
+        </w:rPr>
         <w:t>Experiments and analysis</w:t>
       </w:r>
     </w:p>
     <w:p>
       <w:pPr>
+        <w:pStyle w:val="Normal"/>
         <w:rPr>
           <w:lang w:val="en-GB"/>
         </w:rPr>
@@ -1170,6 +1047,7 @@
     </w:p>
     <w:p>
       <w:pPr>
+        <w:pStyle w:val="Normal"/>
         <w:rPr>
           <w:lang w:val="en-GB"/>
         </w:rPr>
@@ -1183,78 +1061,148 @@
     </w:p>
     <w:p>
       <w:pPr>
-        <w:rPr>
-          <w:lang w:val="en-GB"/>
-        </w:rPr>
-      </w:pPr>
-    </w:p>
-    <w:p>
-      <w:pPr>
-        <w:rPr>
-          <w:lang w:val="en-GB"/>
-        </w:rPr>
-      </w:pPr>
-      <w:hyperlink r:id="rId5" w:history="1">
+        <w:pStyle w:val="Normal"/>
+        <w:rPr>
+          <w:lang w:val="en-GB"/>
+        </w:rPr>
+      </w:pPr>
+      <w:r>
+        <w:rPr>
+          <w:lang w:val="en-GB"/>
+        </w:rPr>
+      </w:r>
+    </w:p>
+    <w:p>
+      <w:pPr>
+        <w:pStyle w:val="Normal"/>
+        <w:rPr>
+          <w:lang w:val="en-GB"/>
+        </w:rPr>
+      </w:pPr>
+      <w:r>
+        <w:rPr/>
+      </w:r>
+    </w:p>
+    <w:p>
+      <w:pPr>
+        <w:pStyle w:val="Normal"/>
+        <w:rPr>
+          <w:lang w:val="en-GB"/>
+        </w:rPr>
+      </w:pPr>
+      <w:r>
+        <w:rPr>
+          <w:lang w:val="en-GB"/>
+        </w:rPr>
+        <w:t>“</w:t>
+      </w:r>
+      <w:r>
+        <w:rPr>
+          <w:lang w:val="en-GB"/>
+        </w:rPr>
+        <w:t>between 2010 and 2015, there was an 80% increase in the use of insecticide treated nets for all population risk of malaria in sub-Saharan Africa by 80%”</w:t>
+      </w:r>
+    </w:p>
+    <w:p>
+      <w:pPr>
+        <w:pStyle w:val="Normal"/>
+        <w:widowControl/>
+        <w:bidi w:val="0"/>
+        <w:spacing w:lineRule="auto" w:line="259" w:before="0" w:after="160"/>
+        <w:jc w:val="left"/>
+        <w:rPr/>
+      </w:pPr>
+      <w:r>
+        <w:rPr>
+          <w:lang w:val="en-GB"/>
+        </w:rPr>
+        <w:t>Done: implement a function where 1 - 0.8 = 0.2 of the bites occur after a period of time! This corresponds with the usage of anti-mosquito nets.</w:t>
+      </w:r>
+    </w:p>
+    <w:sectPr>
+      <w:footnotePr>
+        <w:numFmt w:val="decimal"/>
+      </w:footnotePr>
+      <w:type w:val="nextPage"/>
+      <w:pgSz w:w="11906" w:h="16838"/>
+      <w:pgMar w:left="1417" w:right="1417" w:header="0" w:top="1417" w:footer="0" w:bottom="1417" w:gutter="0"/>
+      <w:pgNumType w:fmt="decimal"/>
+      <w:formProt w:val="false"/>
+      <w:textDirection w:val="lrTb"/>
+      <w:docGrid w:type="default" w:linePitch="360" w:charSpace="4294965247"/>
+    </w:sectPr>
+  </w:body>
+</w:document>
+</file>
+
+<file path=word/footnotes.xml><?xml version="1.0" encoding="utf-8"?>
+<w:footnotes xmlns:o="urn:schemas-microsoft-com:office:office" xmlns:r="http://schemas.openxmlformats.org/officeDocument/2006/relationships" xmlns:v="urn:schemas-microsoft-com:vml" xmlns:w="http://schemas.openxmlformats.org/wordprocessingml/2006/main" xmlns:w10="urn:schemas-microsoft-com:office:word" xmlns:wp="http://schemas.openxmlformats.org/drawingml/2006/wordprocessingDrawing" xmlns:wps="http://schemas.microsoft.com/office/word/2010/wordprocessingShape" xmlns:wpg="http://schemas.microsoft.com/office/word/2010/wordprocessingGroup" xmlns:mc="http://schemas.openxmlformats.org/markup-compatibility/2006" xmlns:wp14="http://schemas.microsoft.com/office/word/2010/wordprocessingDrawing" xmlns:w14="http://schemas.microsoft.com/office/word/2010/wordml" mc:Ignorable="w14 wp14">
+  <w:footnote w:id="0" w:type="separator">
+    <w:p>
+      <w:r/>
+    </w:p>
+  </w:footnote>
+  <w:footnote w:id="1" w:type="continuationSeparator">
+    <w:p>
+      <w:r>
+        <w:continuationSeparator/>
+      </w:r>
+    </w:p>
+  </w:footnote>
+  <w:footnote w:id="2">
+    <w:p>
+      <w:pPr>
+        <w:pStyle w:val="Footnote"/>
+        <w:spacing w:before="0" w:after="160"/>
+        <w:rPr/>
+      </w:pPr>
+      <w:r>
+        <w:rPr/>
+        <w:footnoteRef/>
+        <w:tab/>
+        <w:t xml:space="preserve"> </w:t>
+      </w:r>
+      <w:hyperlink r:id="rId1">
         <w:r>
           <w:rPr>
-            <w:rStyle w:val="Hyperlink"/>
+            <w:rStyle w:val="InternetLink"/>
+          </w:rPr>
+          <w:t>https://www.imperial.ac.uk/news/176909/malaria-infection-depends-number-parasites-number/</w:t>
+        </w:r>
+      </w:hyperlink>
+    </w:p>
+  </w:footnote>
+  <w:footnote w:id="3">
+    <w:p>
+      <w:pPr>
+        <w:pStyle w:val="Footnote"/>
+        <w:spacing w:before="0" w:after="160"/>
+        <w:rPr/>
+      </w:pPr>
+      <w:r>
+        <w:rPr/>
+        <w:footnoteRef/>
+        <w:tab/>
+        <w:t xml:space="preserve"> </w:t>
+      </w:r>
+      <w:hyperlink r:id="rId2">
+        <w:r>
+          <w:rPr>
+            <w:rStyle w:val="InternetLink"/>
             <w:lang w:val="en-GB"/>
           </w:rPr>
           <w:t>http://www.who.int/features/factfiles/malaria/en/</w:t>
         </w:r>
       </w:hyperlink>
     </w:p>
-    <w:p>
-      <w:pPr>
-        <w:rPr>
-          <w:lang w:val="en-GB"/>
-        </w:rPr>
-      </w:pPr>
-      <w:r>
-        <w:rPr>
-          <w:lang w:val="en-GB"/>
-        </w:rPr>
-        <w:t>“between 2010 and 2015, there was an 80% increase in the use of insecticide treated nets for all population risk of malaria in sub-Saharan Africa by 80%”</w:t>
-      </w:r>
-    </w:p>
-    <w:p>
-      <w:pPr>
-        <w:rPr>
-          <w:lang w:val="en-GB"/>
-        </w:rPr>
-      </w:pPr>
-      <w:r>
-        <w:rPr>
-          <w:lang w:val="en-GB"/>
-        </w:rPr>
-        <w:t>Done:</w:t>
-      </w:r>
-      <w:r>
-        <w:rPr>
-          <w:lang w:val="en-GB"/>
-        </w:rPr>
-        <w:t xml:space="preserve"> implement a function where 1 - 0.8 = 0.2 of the bites occur after a period of time! This corresponds with the usage of anti-mosquito nets.</w:t>
-      </w:r>
-      <w:bookmarkStart w:id="2" w:name="_GoBack"/>
-      <w:bookmarkEnd w:id="2"/>
-    </w:p>
-    <w:sectPr>
-      <w:pgSz w:w="11906" w:h="16838"/>
-      <w:pgMar w:top="1417" w:right="1417" w:bottom="1417" w:left="1417" w:header="708" w:footer="708" w:gutter="0"/>
-      <w:cols w:space="708"/>
-      <w:docGrid w:linePitch="360"/>
-    </w:sectPr>
-  </w:body>
-</w:document>
+  </w:footnote>
+</w:footnotes>
 </file>
 
 <file path=word/numbering.xml><?xml version="1.0" encoding="utf-8"?>
-<w:numbering xmlns:wpc="http://schemas.microsoft.com/office/word/2010/wordprocessingCanvas" xmlns:cx="http://schemas.microsoft.com/office/drawing/2014/chartex" xmlns:cx1="http://schemas.microsoft.com/office/drawing/2015/9/8/chartex" xmlns:cx2="http://schemas.microsoft.com/office/drawing/2015/10/21/chartex" xmlns:cx3="http://schemas.microsoft.com/office/drawing/2016/5/9/chartex" xmlns:cx4="http://schemas.microsoft.com/office/drawing/2016/5/10/chartex" xmlns:cx5="http://schemas.microsoft.com/office/drawing/2016/5/11/chartex" xmlns:cx6="http://schemas.microsoft.com/office/drawing/2016/5/12/chartex" xmlns:cx7="http://schemas.microsoft.com/office/drawing/2016/5/13/chartex" xmlns:cx8="http://schemas.microsoft.com/office/drawing/2016/5/14/chartex" xmlns:mc="http://schemas.openxmlformats.org/markup-compatibility/2006" xmlns:aink="http://schemas.microsoft.com/office/drawing/2016/ink" xmlns:am3d="http://schemas.microsoft.com/office/drawing/2017/model3d" xmlns:o="urn:schemas-microsoft-com:office:office" xmlns:r="http://schemas.openxmlformats.org/officeDocument/2006/relationships" xmlns:m="http://schemas.openxmlformats.org/officeDocument/2006/math" xmlns:v="urn:schemas-microsoft-com:vml" xmlns:wp14="http://schemas.microsoft.com/office/word/2010/wordprocessingDrawing" xmlns:wp="http://schemas.openxmlformats.org/drawingml/2006/wordprocessingDrawing" xmlns:w10="urn:schemas-microsoft-com:office:word" xmlns:w="http://schemas.openxmlformats.org/wordprocessingml/2006/main" xmlns:w14="http://schemas.microsoft.com/office/word/2010/wordml" xmlns:w15="http://schemas.microsoft.com/office/word/2012/wordml" xmlns:w16cid="http://schemas.microsoft.com/office/word/2016/wordml/cid" xmlns:w16se="http://schemas.microsoft.com/office/word/2015/wordml/symex" xmlns:wpg="http://schemas.microsoft.com/office/word/2010/wordprocessingGroup" xmlns:wpi="http://schemas.microsoft.com/office/word/2010/wordprocessingInk" xmlns:wne="http://schemas.microsoft.com/office/word/2006/wordml" xmlns:wps="http://schemas.microsoft.com/office/word/2010/wordprocessingShape" mc:Ignorable="w14 w15 w16se w16cid wp14">
-  <w:abstractNum w:abstractNumId="0" w15:restartNumberingAfterBreak="0">
-    <w:nsid w:val="1E847484"/>
-    <w:multiLevelType w:val="hybridMultilevel"/>
-    <w:tmpl w:val="751077A4"/>
-    <w:lvl w:ilvl="0" w:tplc="1B889C68">
+<w:numbering xmlns:w="http://schemas.openxmlformats.org/wordprocessingml/2006/main" xmlns:o="urn:schemas-microsoft-com:office:office" xmlns:r="http://schemas.openxmlformats.org/officeDocument/2006/relationships" xmlns:v="urn:schemas-microsoft-com:vml">
+  <w:abstractNum w:abstractNumId="1">
+    <w:lvl w:ilvl="0">
       <w:start w:val="1"/>
       <w:numFmt w:val="bullet"/>
       <w:lvlText w:val="└"/>
@@ -1263,10 +1211,10 @@
         <w:ind w:left="720" w:hanging="360"/>
       </w:pPr>
       <w:rPr>
-        <w:rFonts w:ascii="Calibri" w:hAnsi="Calibri" w:hint="default"/>
-      </w:rPr>
-    </w:lvl>
-    <w:lvl w:ilvl="1" w:tplc="04130003" w:tentative="1">
+        <w:rFonts w:ascii="Calibri" w:hAnsi="Calibri" w:cs="Calibri" w:hint="default"/>
+      </w:rPr>
+    </w:lvl>
+    <w:lvl w:ilvl="1">
       <w:start w:val="1"/>
       <w:numFmt w:val="bullet"/>
       <w:lvlText w:val="o"/>
@@ -1276,9 +1224,10 @@
       </w:pPr>
       <w:rPr>
         <w:rFonts w:ascii="Courier New" w:hAnsi="Courier New" w:cs="Courier New" w:hint="default"/>
-      </w:rPr>
-    </w:lvl>
-    <w:lvl w:ilvl="2" w:tplc="04130005" w:tentative="1">
+        <w:rFonts w:cs="Courier New"/>
+      </w:rPr>
+    </w:lvl>
+    <w:lvl w:ilvl="2">
       <w:start w:val="1"/>
       <w:numFmt w:val="bullet"/>
       <w:lvlText w:val=""/>
@@ -1287,10 +1236,10 @@
         <w:ind w:left="2160" w:hanging="360"/>
       </w:pPr>
       <w:rPr>
-        <w:rFonts w:ascii="Wingdings" w:hAnsi="Wingdings" w:hint="default"/>
-      </w:rPr>
-    </w:lvl>
-    <w:lvl w:ilvl="3" w:tplc="04130001" w:tentative="1">
+        <w:rFonts w:ascii="Wingdings" w:hAnsi="Wingdings" w:cs="Wingdings" w:hint="default"/>
+      </w:rPr>
+    </w:lvl>
+    <w:lvl w:ilvl="3">
       <w:start w:val="1"/>
       <w:numFmt w:val="bullet"/>
       <w:lvlText w:val=""/>
@@ -1299,10 +1248,10 @@
         <w:ind w:left="2880" w:hanging="360"/>
       </w:pPr>
       <w:rPr>
-        <w:rFonts w:ascii="Symbol" w:hAnsi="Symbol" w:hint="default"/>
-      </w:rPr>
-    </w:lvl>
-    <w:lvl w:ilvl="4" w:tplc="04130003" w:tentative="1">
+        <w:rFonts w:ascii="Symbol" w:hAnsi="Symbol" w:cs="Symbol" w:hint="default"/>
+      </w:rPr>
+    </w:lvl>
+    <w:lvl w:ilvl="4">
       <w:start w:val="1"/>
       <w:numFmt w:val="bullet"/>
       <w:lvlText w:val="o"/>
@@ -1312,9 +1261,10 @@
       </w:pPr>
       <w:rPr>
         <w:rFonts w:ascii="Courier New" w:hAnsi="Courier New" w:cs="Courier New" w:hint="default"/>
-      </w:rPr>
-    </w:lvl>
-    <w:lvl w:ilvl="5" w:tplc="04130005" w:tentative="1">
+        <w:rFonts w:cs="Courier New"/>
+      </w:rPr>
+    </w:lvl>
+    <w:lvl w:ilvl="5">
       <w:start w:val="1"/>
       <w:numFmt w:val="bullet"/>
       <w:lvlText w:val=""/>
@@ -1323,10 +1273,10 @@
         <w:ind w:left="4320" w:hanging="360"/>
       </w:pPr>
       <w:rPr>
-        <w:rFonts w:ascii="Wingdings" w:hAnsi="Wingdings" w:hint="default"/>
-      </w:rPr>
-    </w:lvl>
-    <w:lvl w:ilvl="6" w:tplc="04130001" w:tentative="1">
+        <w:rFonts w:ascii="Wingdings" w:hAnsi="Wingdings" w:cs="Wingdings" w:hint="default"/>
+      </w:rPr>
+    </w:lvl>
+    <w:lvl w:ilvl="6">
       <w:start w:val="1"/>
       <w:numFmt w:val="bullet"/>
       <w:lvlText w:val=""/>
@@ -1335,10 +1285,10 @@
         <w:ind w:left="5040" w:hanging="360"/>
       </w:pPr>
       <w:rPr>
-        <w:rFonts w:ascii="Symbol" w:hAnsi="Symbol" w:hint="default"/>
-      </w:rPr>
-    </w:lvl>
-    <w:lvl w:ilvl="7" w:tplc="04130003" w:tentative="1">
+        <w:rFonts w:ascii="Symbol" w:hAnsi="Symbol" w:cs="Symbol" w:hint="default"/>
+      </w:rPr>
+    </w:lvl>
+    <w:lvl w:ilvl="7">
       <w:start w:val="1"/>
       <w:numFmt w:val="bullet"/>
       <w:lvlText w:val="o"/>
@@ -1348,9 +1298,10 @@
       </w:pPr>
       <w:rPr>
         <w:rFonts w:ascii="Courier New" w:hAnsi="Courier New" w:cs="Courier New" w:hint="default"/>
-      </w:rPr>
-    </w:lvl>
-    <w:lvl w:ilvl="8" w:tplc="04130005" w:tentative="1">
+        <w:rFonts w:cs="Courier New"/>
+      </w:rPr>
+    </w:lvl>
+    <w:lvl w:ilvl="8">
       <w:start w:val="1"/>
       <w:numFmt w:val="bullet"/>
       <w:lvlText w:val=""/>
@@ -1359,15 +1310,12 @@
         <w:ind w:left="6480" w:hanging="360"/>
       </w:pPr>
       <w:rPr>
-        <w:rFonts w:ascii="Wingdings" w:hAnsi="Wingdings" w:hint="default"/>
+        <w:rFonts w:ascii="Wingdings" w:hAnsi="Wingdings" w:cs="Wingdings" w:hint="default"/>
       </w:rPr>
     </w:lvl>
   </w:abstractNum>
-  <w:abstractNum w:abstractNumId="1" w15:restartNumberingAfterBreak="0">
-    <w:nsid w:val="4112217A"/>
-    <w:multiLevelType w:val="hybridMultilevel"/>
-    <w:tmpl w:val="03AAEEEA"/>
-    <w:lvl w:ilvl="0" w:tplc="1B889C68">
+  <w:abstractNum w:abstractNumId="2">
+    <w:lvl w:ilvl="0">
       <w:start w:val="1"/>
       <w:numFmt w:val="bullet"/>
       <w:lvlText w:val="└"/>
@@ -1376,10 +1324,10 @@
         <w:ind w:left="720" w:hanging="360"/>
       </w:pPr>
       <w:rPr>
-        <w:rFonts w:ascii="Calibri" w:hAnsi="Calibri" w:hint="default"/>
-      </w:rPr>
-    </w:lvl>
-    <w:lvl w:ilvl="1" w:tplc="04130003" w:tentative="1">
+        <w:rFonts w:ascii="Calibri" w:hAnsi="Calibri" w:cs="Calibri" w:hint="default"/>
+      </w:rPr>
+    </w:lvl>
+    <w:lvl w:ilvl="1">
       <w:start w:val="1"/>
       <w:numFmt w:val="bullet"/>
       <w:lvlText w:val="o"/>
@@ -1389,9 +1337,10 @@
       </w:pPr>
       <w:rPr>
         <w:rFonts w:ascii="Courier New" w:hAnsi="Courier New" w:cs="Courier New" w:hint="default"/>
-      </w:rPr>
-    </w:lvl>
-    <w:lvl w:ilvl="2" w:tplc="04130005" w:tentative="1">
+        <w:rFonts w:cs="Courier New"/>
+      </w:rPr>
+    </w:lvl>
+    <w:lvl w:ilvl="2">
       <w:start w:val="1"/>
       <w:numFmt w:val="bullet"/>
       <w:lvlText w:val=""/>
@@ -1400,10 +1349,10 @@
         <w:ind w:left="2160" w:hanging="360"/>
       </w:pPr>
       <w:rPr>
-        <w:rFonts w:ascii="Wingdings" w:hAnsi="Wingdings" w:hint="default"/>
-      </w:rPr>
-    </w:lvl>
-    <w:lvl w:ilvl="3" w:tplc="04130001" w:tentative="1">
+        <w:rFonts w:ascii="Wingdings" w:hAnsi="Wingdings" w:cs="Wingdings" w:hint="default"/>
+      </w:rPr>
+    </w:lvl>
+    <w:lvl w:ilvl="3">
       <w:start w:val="1"/>
       <w:numFmt w:val="bullet"/>
       <w:lvlText w:val=""/>
@@ -1412,10 +1361,10 @@
         <w:ind w:left="2880" w:hanging="360"/>
       </w:pPr>
       <w:rPr>
-        <w:rFonts w:ascii="Symbol" w:hAnsi="Symbol" w:hint="default"/>
-      </w:rPr>
-    </w:lvl>
-    <w:lvl w:ilvl="4" w:tplc="04130003" w:tentative="1">
+        <w:rFonts w:ascii="Symbol" w:hAnsi="Symbol" w:cs="Symbol" w:hint="default"/>
+      </w:rPr>
+    </w:lvl>
+    <w:lvl w:ilvl="4">
       <w:start w:val="1"/>
       <w:numFmt w:val="bullet"/>
       <w:lvlText w:val="o"/>
@@ -1425,9 +1374,10 @@
       </w:pPr>
       <w:rPr>
         <w:rFonts w:ascii="Courier New" w:hAnsi="Courier New" w:cs="Courier New" w:hint="default"/>
-      </w:rPr>
-    </w:lvl>
-    <w:lvl w:ilvl="5" w:tplc="04130005" w:tentative="1">
+        <w:rFonts w:cs="Courier New"/>
+      </w:rPr>
+    </w:lvl>
+    <w:lvl w:ilvl="5">
       <w:start w:val="1"/>
       <w:numFmt w:val="bullet"/>
       <w:lvlText w:val=""/>
@@ -1436,10 +1386,10 @@
         <w:ind w:left="4320" w:hanging="360"/>
       </w:pPr>
       <w:rPr>
-        <w:rFonts w:ascii="Wingdings" w:hAnsi="Wingdings" w:hint="default"/>
-      </w:rPr>
-    </w:lvl>
-    <w:lvl w:ilvl="6" w:tplc="04130001" w:tentative="1">
+        <w:rFonts w:ascii="Wingdings" w:hAnsi="Wingdings" w:cs="Wingdings" w:hint="default"/>
+      </w:rPr>
+    </w:lvl>
+    <w:lvl w:ilvl="6">
       <w:start w:val="1"/>
       <w:numFmt w:val="bullet"/>
       <w:lvlText w:val=""/>
@@ -1448,10 +1398,10 @@
         <w:ind w:left="5040" w:hanging="360"/>
       </w:pPr>
       <w:rPr>
-        <w:rFonts w:ascii="Symbol" w:hAnsi="Symbol" w:hint="default"/>
-      </w:rPr>
-    </w:lvl>
-    <w:lvl w:ilvl="7" w:tplc="04130003" w:tentative="1">
+        <w:rFonts w:ascii="Symbol" w:hAnsi="Symbol" w:cs="Symbol" w:hint="default"/>
+      </w:rPr>
+    </w:lvl>
+    <w:lvl w:ilvl="7">
       <w:start w:val="1"/>
       <w:numFmt w:val="bullet"/>
       <w:lvlText w:val="o"/>
@@ -1461,9 +1411,10 @@
       </w:pPr>
       <w:rPr>
         <w:rFonts w:ascii="Courier New" w:hAnsi="Courier New" w:cs="Courier New" w:hint="default"/>
-      </w:rPr>
-    </w:lvl>
-    <w:lvl w:ilvl="8" w:tplc="04130005" w:tentative="1">
+        <w:rFonts w:cs="Courier New"/>
+      </w:rPr>
+    </w:lvl>
+    <w:lvl w:ilvl="8">
       <w:start w:val="1"/>
       <w:numFmt w:val="bullet"/>
       <w:lvlText w:val=""/>
@@ -1472,15 +1423,125 @@
         <w:ind w:left="6480" w:hanging="360"/>
       </w:pPr>
       <w:rPr>
-        <w:rFonts w:ascii="Wingdings" w:hAnsi="Wingdings" w:hint="default"/>
+        <w:rFonts w:ascii="Wingdings" w:hAnsi="Wingdings" w:cs="Wingdings" w:hint="default"/>
       </w:rPr>
     </w:lvl>
   </w:abstractNum>
-  <w:abstractNum w:abstractNumId="2" w15:restartNumberingAfterBreak="0">
-    <w:nsid w:val="74633EF0"/>
-    <w:multiLevelType w:val="hybridMultilevel"/>
-    <w:tmpl w:val="6A887EFA"/>
-    <w:lvl w:ilvl="0" w:tplc="0413000F">
+  <w:abstractNum w:abstractNumId="3">
+    <w:lvl w:ilvl="0">
+      <w:start w:val="1"/>
+      <w:numFmt w:val="bullet"/>
+      <w:lvlText w:val="└"/>
+      <w:lvlJc w:val="left"/>
+      <w:pPr>
+        <w:ind w:left="720" w:hanging="360"/>
+      </w:pPr>
+      <w:rPr>
+        <w:rFonts w:ascii="Calibri" w:hAnsi="Calibri" w:cs="Calibri" w:hint="default"/>
+      </w:rPr>
+    </w:lvl>
+    <w:lvl w:ilvl="1">
+      <w:start w:val="1"/>
+      <w:numFmt w:val="bullet"/>
+      <w:lvlText w:val="o"/>
+      <w:lvlJc w:val="left"/>
+      <w:pPr>
+        <w:ind w:left="1440" w:hanging="360"/>
+      </w:pPr>
+      <w:rPr>
+        <w:rFonts w:ascii="Courier New" w:hAnsi="Courier New" w:cs="Courier New" w:hint="default"/>
+        <w:rFonts w:cs="Courier New"/>
+      </w:rPr>
+    </w:lvl>
+    <w:lvl w:ilvl="2">
+      <w:start w:val="1"/>
+      <w:numFmt w:val="bullet"/>
+      <w:lvlText w:val=""/>
+      <w:lvlJc w:val="left"/>
+      <w:pPr>
+        <w:ind w:left="2160" w:hanging="360"/>
+      </w:pPr>
+      <w:rPr>
+        <w:rFonts w:ascii="Wingdings" w:hAnsi="Wingdings" w:cs="Wingdings" w:hint="default"/>
+      </w:rPr>
+    </w:lvl>
+    <w:lvl w:ilvl="3">
+      <w:start w:val="1"/>
+      <w:numFmt w:val="bullet"/>
+      <w:lvlText w:val=""/>
+      <w:lvlJc w:val="left"/>
+      <w:pPr>
+        <w:ind w:left="2880" w:hanging="360"/>
+      </w:pPr>
+      <w:rPr>
+        <w:rFonts w:ascii="Symbol" w:hAnsi="Symbol" w:cs="Symbol" w:hint="default"/>
+      </w:rPr>
+    </w:lvl>
+    <w:lvl w:ilvl="4">
+      <w:start w:val="1"/>
+      <w:numFmt w:val="bullet"/>
+      <w:lvlText w:val="o"/>
+      <w:lvlJc w:val="left"/>
+      <w:pPr>
+        <w:ind w:left="3600" w:hanging="360"/>
+      </w:pPr>
+      <w:rPr>
+        <w:rFonts w:ascii="Courier New" w:hAnsi="Courier New" w:cs="Courier New" w:hint="default"/>
+        <w:rFonts w:cs="Courier New"/>
+      </w:rPr>
+    </w:lvl>
+    <w:lvl w:ilvl="5">
+      <w:start w:val="1"/>
+      <w:numFmt w:val="bullet"/>
+      <w:lvlText w:val=""/>
+      <w:lvlJc w:val="left"/>
+      <w:pPr>
+        <w:ind w:left="4320" w:hanging="360"/>
+      </w:pPr>
+      <w:rPr>
+        <w:rFonts w:ascii="Wingdings" w:hAnsi="Wingdings" w:cs="Wingdings" w:hint="default"/>
+      </w:rPr>
+    </w:lvl>
+    <w:lvl w:ilvl="6">
+      <w:start w:val="1"/>
+      <w:numFmt w:val="bullet"/>
+      <w:lvlText w:val=""/>
+      <w:lvlJc w:val="left"/>
+      <w:pPr>
+        <w:ind w:left="5040" w:hanging="360"/>
+      </w:pPr>
+      <w:rPr>
+        <w:rFonts w:ascii="Symbol" w:hAnsi="Symbol" w:cs="Symbol" w:hint="default"/>
+      </w:rPr>
+    </w:lvl>
+    <w:lvl w:ilvl="7">
+      <w:start w:val="1"/>
+      <w:numFmt w:val="bullet"/>
+      <w:lvlText w:val="o"/>
+      <w:lvlJc w:val="left"/>
+      <w:pPr>
+        <w:ind w:left="5760" w:hanging="360"/>
+      </w:pPr>
+      <w:rPr>
+        <w:rFonts w:ascii="Courier New" w:hAnsi="Courier New" w:cs="Courier New" w:hint="default"/>
+        <w:rFonts w:cs="Courier New"/>
+      </w:rPr>
+    </w:lvl>
+    <w:lvl w:ilvl="8">
+      <w:start w:val="1"/>
+      <w:numFmt w:val="bullet"/>
+      <w:lvlText w:val=""/>
+      <w:lvlJc w:val="left"/>
+      <w:pPr>
+        <w:ind w:left="6480" w:hanging="360"/>
+      </w:pPr>
+      <w:rPr>
+        <w:rFonts w:ascii="Wingdings" w:hAnsi="Wingdings" w:cs="Wingdings" w:hint="default"/>
+      </w:rPr>
+    </w:lvl>
+  </w:abstractNum>
+  <w:abstractNum w:abstractNumId="4">
+    <w:lvl w:ilvl="0">
       <w:start w:val="1"/>
       <w:numFmt w:val="decimal"/>
       <w:lvlText w:val="%1."/>
@@ -1489,7 +1550,7 @@
         <w:ind w:left="720" w:hanging="360"/>
       </w:pPr>
     </w:lvl>
-    <w:lvl w:ilvl="1" w:tplc="1B889C68">
+    <w:lvl w:ilvl="1">
       <w:start w:val="1"/>
       <w:numFmt w:val="bullet"/>
       <w:lvlText w:val="└"/>
@@ -1498,10 +1559,10 @@
         <w:ind w:left="1440" w:hanging="360"/>
       </w:pPr>
       <w:rPr>
-        <w:rFonts w:ascii="Calibri" w:hAnsi="Calibri" w:hint="default"/>
-      </w:rPr>
-    </w:lvl>
-    <w:lvl w:ilvl="2" w:tplc="04130001">
+        <w:rFonts w:ascii="Calibri" w:hAnsi="Calibri" w:cs="Calibri" w:hint="default"/>
+      </w:rPr>
+    </w:lvl>
+    <w:lvl w:ilvl="2">
       <w:start w:val="1"/>
       <w:numFmt w:val="bullet"/>
       <w:lvlText w:val=""/>
@@ -1510,10 +1571,10 @@
         <w:ind w:left="2160" w:hanging="180"/>
       </w:pPr>
       <w:rPr>
-        <w:rFonts w:ascii="Symbol" w:hAnsi="Symbol" w:hint="default"/>
-      </w:rPr>
-    </w:lvl>
-    <w:lvl w:ilvl="3" w:tplc="0413000F" w:tentative="1">
+        <w:rFonts w:ascii="Symbol" w:hAnsi="Symbol" w:cs="Symbol" w:hint="default"/>
+      </w:rPr>
+    </w:lvl>
+    <w:lvl w:ilvl="3">
       <w:start w:val="1"/>
       <w:numFmt w:val="decimal"/>
       <w:lvlText w:val="%4."/>
@@ -1522,7 +1583,7 @@
         <w:ind w:left="2880" w:hanging="360"/>
       </w:pPr>
     </w:lvl>
-    <w:lvl w:ilvl="4" w:tplc="04130019" w:tentative="1">
+    <w:lvl w:ilvl="4">
       <w:start w:val="1"/>
       <w:numFmt w:val="lowerLetter"/>
       <w:lvlText w:val="%5."/>
@@ -1531,7 +1592,7 @@
         <w:ind w:left="3600" w:hanging="360"/>
       </w:pPr>
     </w:lvl>
-    <w:lvl w:ilvl="5" w:tplc="0413001B" w:tentative="1">
+    <w:lvl w:ilvl="5">
       <w:start w:val="1"/>
       <w:numFmt w:val="lowerRoman"/>
       <w:lvlText w:val="%6."/>
@@ -1540,7 +1601,7 @@
         <w:ind w:left="4320" w:hanging="180"/>
       </w:pPr>
     </w:lvl>
-    <w:lvl w:ilvl="6" w:tplc="0413000F" w:tentative="1">
+    <w:lvl w:ilvl="6">
       <w:start w:val="1"/>
       <w:numFmt w:val="decimal"/>
       <w:lvlText w:val="%7."/>
@@ -1549,7 +1610,7 @@
         <w:ind w:left="5040" w:hanging="360"/>
       </w:pPr>
     </w:lvl>
-    <w:lvl w:ilvl="7" w:tplc="04130019" w:tentative="1">
+    <w:lvl w:ilvl="7">
       <w:start w:val="1"/>
       <w:numFmt w:val="lowerLetter"/>
       <w:lvlText w:val="%8."/>
@@ -1558,7 +1619,7 @@
         <w:ind w:left="5760" w:hanging="360"/>
       </w:pPr>
     </w:lvl>
-    <w:lvl w:ilvl="8" w:tplc="0413001B" w:tentative="1">
+    <w:lvl w:ilvl="8">
       <w:start w:val="1"/>
       <w:numFmt w:val="lowerRoman"/>
       <w:lvlText w:val="%9."/>
@@ -1568,162 +1629,169 @@
       </w:pPr>
     </w:lvl>
   </w:abstractNum>
-  <w:abstractNum w:abstractNumId="3" w15:restartNumberingAfterBreak="0">
-    <w:nsid w:val="7EB702B3"/>
-    <w:multiLevelType w:val="hybridMultilevel"/>
-    <w:tmpl w:val="5AFCCFE6"/>
-    <w:lvl w:ilvl="0" w:tplc="1B889C68">
-      <w:start w:val="1"/>
-      <w:numFmt w:val="bullet"/>
-      <w:lvlText w:val="└"/>
-      <w:lvlJc w:val="left"/>
-      <w:pPr>
-        <w:ind w:left="720" w:hanging="360"/>
-      </w:pPr>
-      <w:rPr>
-        <w:rFonts w:ascii="Calibri" w:hAnsi="Calibri" w:hint="default"/>
-      </w:rPr>
-    </w:lvl>
-    <w:lvl w:ilvl="1" w:tplc="04130003">
-      <w:start w:val="1"/>
-      <w:numFmt w:val="bullet"/>
-      <w:lvlText w:val="o"/>
-      <w:lvlJc w:val="left"/>
-      <w:pPr>
-        <w:ind w:left="1440" w:hanging="360"/>
-      </w:pPr>
-      <w:rPr>
-        <w:rFonts w:ascii="Courier New" w:hAnsi="Courier New" w:cs="Courier New" w:hint="default"/>
-      </w:rPr>
-    </w:lvl>
-    <w:lvl w:ilvl="2" w:tplc="04130005" w:tentative="1">
-      <w:start w:val="1"/>
-      <w:numFmt w:val="bullet"/>
-      <w:lvlText w:val=""/>
-      <w:lvlJc w:val="left"/>
-      <w:pPr>
-        <w:ind w:left="2160" w:hanging="360"/>
-      </w:pPr>
-      <w:rPr>
-        <w:rFonts w:ascii="Wingdings" w:hAnsi="Wingdings" w:hint="default"/>
-      </w:rPr>
-    </w:lvl>
-    <w:lvl w:ilvl="3" w:tplc="04130001" w:tentative="1">
-      <w:start w:val="1"/>
-      <w:numFmt w:val="bullet"/>
-      <w:lvlText w:val=""/>
-      <w:lvlJc w:val="left"/>
-      <w:pPr>
-        <w:ind w:left="2880" w:hanging="360"/>
-      </w:pPr>
-      <w:rPr>
-        <w:rFonts w:ascii="Symbol" w:hAnsi="Symbol" w:hint="default"/>
-      </w:rPr>
-    </w:lvl>
-    <w:lvl w:ilvl="4" w:tplc="04130003" w:tentative="1">
-      <w:start w:val="1"/>
-      <w:numFmt w:val="bullet"/>
-      <w:lvlText w:val="o"/>
-      <w:lvlJc w:val="left"/>
-      <w:pPr>
-        <w:ind w:left="3600" w:hanging="360"/>
-      </w:pPr>
-      <w:rPr>
-        <w:rFonts w:ascii="Courier New" w:hAnsi="Courier New" w:cs="Courier New" w:hint="default"/>
-      </w:rPr>
-    </w:lvl>
-    <w:lvl w:ilvl="5" w:tplc="04130005" w:tentative="1">
-      <w:start w:val="1"/>
-      <w:numFmt w:val="bullet"/>
-      <w:lvlText w:val=""/>
-      <w:lvlJc w:val="left"/>
-      <w:pPr>
-        <w:ind w:left="4320" w:hanging="360"/>
-      </w:pPr>
-      <w:rPr>
-        <w:rFonts w:ascii="Wingdings" w:hAnsi="Wingdings" w:hint="default"/>
-      </w:rPr>
-    </w:lvl>
-    <w:lvl w:ilvl="6" w:tplc="04130001" w:tentative="1">
-      <w:start w:val="1"/>
-      <w:numFmt w:val="bullet"/>
-      <w:lvlText w:val=""/>
-      <w:lvlJc w:val="left"/>
-      <w:pPr>
-        <w:ind w:left="5040" w:hanging="360"/>
-      </w:pPr>
-      <w:rPr>
-        <w:rFonts w:ascii="Symbol" w:hAnsi="Symbol" w:hint="default"/>
-      </w:rPr>
-    </w:lvl>
-    <w:lvl w:ilvl="7" w:tplc="04130003" w:tentative="1">
-      <w:start w:val="1"/>
-      <w:numFmt w:val="bullet"/>
-      <w:lvlText w:val="o"/>
-      <w:lvlJc w:val="left"/>
-      <w:pPr>
-        <w:ind w:left="5760" w:hanging="360"/>
-      </w:pPr>
-      <w:rPr>
-        <w:rFonts w:ascii="Courier New" w:hAnsi="Courier New" w:cs="Courier New" w:hint="default"/>
-      </w:rPr>
-    </w:lvl>
-    <w:lvl w:ilvl="8" w:tplc="04130005" w:tentative="1">
-      <w:start w:val="1"/>
-      <w:numFmt w:val="bullet"/>
-      <w:lvlText w:val=""/>
-      <w:lvlJc w:val="left"/>
-      <w:pPr>
-        <w:ind w:left="6480" w:hanging="360"/>
-      </w:pPr>
-      <w:rPr>
-        <w:rFonts w:ascii="Wingdings" w:hAnsi="Wingdings" w:hint="default"/>
-      </w:rPr>
+  <w:abstractNum w:abstractNumId="5">
+    <w:lvl w:ilvl="0">
+      <w:start w:val="1"/>
+      <w:numFmt w:val="none"/>
+      <w:suff w:val="nothing"/>
+      <w:lvlText w:val=""/>
+      <w:lvlJc w:val="left"/>
+      <w:pPr>
+        <w:tabs>
+          <w:tab w:val="num" w:pos="432"/>
+        </w:tabs>
+        <w:ind w:left="432" w:hanging="432"/>
+      </w:pPr>
+    </w:lvl>
+    <w:lvl w:ilvl="1">
+      <w:start w:val="1"/>
+      <w:numFmt w:val="none"/>
+      <w:suff w:val="nothing"/>
+      <w:lvlText w:val=""/>
+      <w:lvlJc w:val="left"/>
+      <w:pPr>
+        <w:tabs>
+          <w:tab w:val="num" w:pos="576"/>
+        </w:tabs>
+        <w:ind w:left="576" w:hanging="576"/>
+      </w:pPr>
+    </w:lvl>
+    <w:lvl w:ilvl="2">
+      <w:start w:val="1"/>
+      <w:numFmt w:val="none"/>
+      <w:suff w:val="nothing"/>
+      <w:lvlText w:val=""/>
+      <w:lvlJc w:val="left"/>
+      <w:pPr>
+        <w:tabs>
+          <w:tab w:val="num" w:pos="720"/>
+        </w:tabs>
+        <w:ind w:left="720" w:hanging="720"/>
+      </w:pPr>
+    </w:lvl>
+    <w:lvl w:ilvl="3">
+      <w:start w:val="1"/>
+      <w:numFmt w:val="none"/>
+      <w:suff w:val="nothing"/>
+      <w:lvlText w:val=""/>
+      <w:lvlJc w:val="left"/>
+      <w:pPr>
+        <w:tabs>
+          <w:tab w:val="num" w:pos="864"/>
+        </w:tabs>
+        <w:ind w:left="864" w:hanging="864"/>
+      </w:pPr>
+    </w:lvl>
+    <w:lvl w:ilvl="4">
+      <w:start w:val="1"/>
+      <w:numFmt w:val="none"/>
+      <w:suff w:val="nothing"/>
+      <w:lvlText w:val=""/>
+      <w:lvlJc w:val="left"/>
+      <w:pPr>
+        <w:tabs>
+          <w:tab w:val="num" w:pos="1008"/>
+        </w:tabs>
+        <w:ind w:left="1008" w:hanging="1008"/>
+      </w:pPr>
+    </w:lvl>
+    <w:lvl w:ilvl="5">
+      <w:start w:val="1"/>
+      <w:numFmt w:val="none"/>
+      <w:suff w:val="nothing"/>
+      <w:lvlText w:val=""/>
+      <w:lvlJc w:val="left"/>
+      <w:pPr>
+        <w:tabs>
+          <w:tab w:val="num" w:pos="1152"/>
+        </w:tabs>
+        <w:ind w:left="1152" w:hanging="1152"/>
+      </w:pPr>
+    </w:lvl>
+    <w:lvl w:ilvl="6">
+      <w:start w:val="1"/>
+      <w:numFmt w:val="none"/>
+      <w:suff w:val="nothing"/>
+      <w:lvlText w:val=""/>
+      <w:lvlJc w:val="left"/>
+      <w:pPr>
+        <w:tabs>
+          <w:tab w:val="num" w:pos="1296"/>
+        </w:tabs>
+        <w:ind w:left="1296" w:hanging="1296"/>
+      </w:pPr>
+    </w:lvl>
+    <w:lvl w:ilvl="7">
+      <w:start w:val="1"/>
+      <w:numFmt w:val="none"/>
+      <w:suff w:val="nothing"/>
+      <w:lvlText w:val=""/>
+      <w:lvlJc w:val="left"/>
+      <w:pPr>
+        <w:tabs>
+          <w:tab w:val="num" w:pos="1440"/>
+        </w:tabs>
+        <w:ind w:left="1440" w:hanging="1440"/>
+      </w:pPr>
+    </w:lvl>
+    <w:lvl w:ilvl="8">
+      <w:start w:val="1"/>
+      <w:numFmt w:val="none"/>
+      <w:suff w:val="nothing"/>
+      <w:lvlText w:val=""/>
+      <w:lvlJc w:val="left"/>
+      <w:pPr>
+        <w:tabs>
+          <w:tab w:val="num" w:pos="1584"/>
+        </w:tabs>
+        <w:ind w:left="1584" w:hanging="1584"/>
+      </w:pPr>
     </w:lvl>
   </w:abstractNum>
   <w:num w:numId="1">
-    <w:abstractNumId w:val="0"/>
+    <w:abstractNumId w:val="1"/>
   </w:num>
   <w:num w:numId="2">
+    <w:abstractNumId w:val="2"/>
+  </w:num>
+  <w:num w:numId="3">
     <w:abstractNumId w:val="3"/>
   </w:num>
-  <w:num w:numId="3">
-    <w:abstractNumId w:val="1"/>
+  <w:num w:numId="4">
+    <w:abstractNumId w:val="4"/>
   </w:num>
-  <w:num w:numId="4">
-    <w:abstractNumId w:val="2"/>
+  <w:num w:numId="5">
+    <w:abstractNumId w:val="5"/>
   </w:num>
 </w:numbering>
 </file>
 
 <file path=word/styles.xml><?xml version="1.0" encoding="utf-8"?>
-<w:styles xmlns:mc="http://schemas.openxmlformats.org/markup-compatibility/2006" xmlns:r="http://schemas.openxmlformats.org/officeDocument/2006/relationships" xmlns:w="http://schemas.openxmlformats.org/wordprocessingml/2006/main" xmlns:w14="http://schemas.microsoft.com/office/word/2010/wordml" xmlns:w15="http://schemas.microsoft.com/office/word/2012/wordml" xmlns:w16cid="http://schemas.microsoft.com/office/word/2016/wordml/cid" xmlns:w16se="http://schemas.microsoft.com/office/word/2015/wordml/symex" mc:Ignorable="w14 w15 w16se w16cid">
+<w:styles xmlns:w="http://schemas.openxmlformats.org/wordprocessingml/2006/main" xmlns:w14="http://schemas.microsoft.com/office/word/2010/wordml" xmlns:mc="http://schemas.openxmlformats.org/markup-compatibility/2006" mc:Ignorable="w14">
   <w:docDefaults>
     <w:rPrDefault>
       <w:rPr>
-        <w:rFonts w:asciiTheme="minorHAnsi" w:eastAsiaTheme="minorHAnsi" w:hAnsiTheme="minorHAnsi" w:cstheme="minorBidi"/>
+        <w:rFonts w:ascii="Calibri" w:hAnsi="Calibri" w:eastAsia="Calibri" w:cs="" w:asciiTheme="minorHAnsi" w:cstheme="minorBidi" w:eastAsiaTheme="minorHAnsi" w:hAnsiTheme="minorHAnsi"/>
         <w:sz w:val="22"/>
         <w:szCs w:val="22"/>
         <w:lang w:val="nl-NL" w:eastAsia="en-US" w:bidi="ar-SA"/>
       </w:rPr>
     </w:rPrDefault>
     <w:pPrDefault>
-      <w:pPr>
-        <w:spacing w:after="160" w:line="259" w:lineRule="auto"/>
-      </w:pPr>
+      <w:pPr/>
     </w:pPrDefault>
   </w:docDefaults>
   <w:latentStyles w:defLockedState="0" w:defUIPriority="99" w:defSemiHidden="0" w:defUnhideWhenUsed="0" w:defQFormat="0" w:count="375">
     <w:lsdException w:name="Normal" w:uiPriority="0" w:qFormat="1"/>
     <w:lsdException w:name="heading 1" w:uiPriority="9" w:qFormat="1"/>
-    <w:lsdException w:name="heading 2" w:semiHidden="1" w:uiPriority="9" w:unhideWhenUsed="1" w:qFormat="1"/>
-    <w:lsdException w:name="heading 3" w:semiHidden="1" w:uiPriority="9" w:unhideWhenUsed="1" w:qFormat="1"/>
-    <w:lsdException w:name="heading 4" w:semiHidden="1" w:uiPriority="9" w:unhideWhenUsed="1" w:qFormat="1"/>
-    <w:lsdException w:name="heading 5" w:semiHidden="1" w:uiPriority="9" w:unhideWhenUsed="1" w:qFormat="1"/>
-    <w:lsdException w:name="heading 6" w:semiHidden="1" w:uiPriority="9" w:unhideWhenUsed="1" w:qFormat="1"/>
-    <w:lsdException w:name="heading 7" w:semiHidden="1" w:uiPriority="9" w:unhideWhenUsed="1" w:qFormat="1"/>
-    <w:lsdException w:name="heading 8" w:semiHidden="1" w:uiPriority="9" w:unhideWhenUsed="1" w:qFormat="1"/>
-    <w:lsdException w:name="heading 9" w:semiHidden="1" w:uiPriority="9" w:unhideWhenUsed="1" w:qFormat="1"/>
+    <w:lsdException w:name="heading 2" w:uiPriority="9" w:semiHidden="1" w:unhideWhenUsed="1" w:qFormat="1"/>
+    <w:lsdException w:name="heading 3" w:uiPriority="9" w:semiHidden="1" w:unhideWhenUsed="1" w:qFormat="1"/>
+    <w:lsdException w:name="heading 4" w:uiPriority="9" w:semiHidden="1" w:unhideWhenUsed="1" w:qFormat="1"/>
+    <w:lsdException w:name="heading 5" w:uiPriority="9" w:semiHidden="1" w:unhideWhenUsed="1" w:qFormat="1"/>
+    <w:lsdException w:name="heading 6" w:uiPriority="9" w:semiHidden="1" w:unhideWhenUsed="1" w:qFormat="1"/>
+    <w:lsdException w:name="heading 7" w:uiPriority="9" w:semiHidden="1" w:unhideWhenUsed="1" w:qFormat="1"/>
+    <w:lsdException w:name="heading 8" w:uiPriority="9" w:semiHidden="1" w:unhideWhenUsed="1" w:qFormat="1"/>
+    <w:lsdException w:name="heading 9" w:uiPriority="9" w:semiHidden="1" w:unhideWhenUsed="1" w:qFormat="1"/>
     <w:lsdException w:name="index 1" w:semiHidden="1" w:unhideWhenUsed="1"/>
     <w:lsdException w:name="index 2" w:semiHidden="1" w:unhideWhenUsed="1"/>
     <w:lsdException w:name="index 3" w:semiHidden="1" w:unhideWhenUsed="1"/>
@@ -1733,22 +1801,22 @@
     <w:lsdException w:name="index 7" w:semiHidden="1" w:unhideWhenUsed="1"/>
     <w:lsdException w:name="index 8" w:semiHidden="1" w:unhideWhenUsed="1"/>
     <w:lsdException w:name="index 9" w:semiHidden="1" w:unhideWhenUsed="1"/>
-    <w:lsdException w:name="toc 1" w:semiHidden="1" w:uiPriority="39" w:unhideWhenUsed="1"/>
-    <w:lsdException w:name="toc 2" w:semiHidden="1" w:uiPriority="39" w:unhideWhenUsed="1"/>
-    <w:lsdException w:name="toc 3" w:semiHidden="1" w:uiPriority="39" w:unhideWhenUsed="1"/>
-    <w:lsdException w:name="toc 4" w:semiHidden="1" w:uiPriority="39" w:unhideWhenUsed="1"/>
-    <w:lsdException w:name="toc 5" w:semiHidden="1" w:uiPriority="39" w:unhideWhenUsed="1"/>
-    <w:lsdException w:name="toc 6" w:semiHidden="1" w:uiPriority="39" w:unhideWhenUsed="1"/>
-    <w:lsdException w:name="toc 7" w:semiHidden="1" w:uiPriority="39" w:unhideWhenUsed="1"/>
-    <w:lsdException w:name="toc 8" w:semiHidden="1" w:uiPriority="39" w:unhideWhenUsed="1"/>
-    <w:lsdException w:name="toc 9" w:semiHidden="1" w:uiPriority="39" w:unhideWhenUsed="1"/>
+    <w:lsdException w:name="toc 1" w:uiPriority="39" w:semiHidden="1" w:unhideWhenUsed="1"/>
+    <w:lsdException w:name="toc 2" w:uiPriority="39" w:semiHidden="1" w:unhideWhenUsed="1"/>
+    <w:lsdException w:name="toc 3" w:uiPriority="39" w:semiHidden="1" w:unhideWhenUsed="1"/>
+    <w:lsdException w:name="toc 4" w:uiPriority="39" w:semiHidden="1" w:unhideWhenUsed="1"/>
+    <w:lsdException w:name="toc 5" w:uiPriority="39" w:semiHidden="1" w:unhideWhenUsed="1"/>
+    <w:lsdException w:name="toc 6" w:uiPriority="39" w:semiHidden="1" w:unhideWhenUsed="1"/>
+    <w:lsdException w:name="toc 7" w:uiPriority="39" w:semiHidden="1" w:unhideWhenUsed="1"/>
+    <w:lsdException w:name="toc 8" w:uiPriority="39" w:semiHidden="1" w:unhideWhenUsed="1"/>
+    <w:lsdException w:name="toc 9" w:uiPriority="39" w:semiHidden="1" w:unhideWhenUsed="1"/>
     <w:lsdException w:name="Normal Indent" w:semiHidden="1" w:unhideWhenUsed="1"/>
     <w:lsdException w:name="footnote text" w:semiHidden="1" w:unhideWhenUsed="1"/>
     <w:lsdException w:name="annotation text" w:semiHidden="1" w:unhideWhenUsed="1"/>
     <w:lsdException w:name="header" w:semiHidden="1" w:unhideWhenUsed="1"/>
     <w:lsdException w:name="footer" w:semiHidden="1" w:unhideWhenUsed="1"/>
     <w:lsdException w:name="index heading" w:semiHidden="1" w:unhideWhenUsed="1"/>
-    <w:lsdException w:name="caption" w:semiHidden="1" w:uiPriority="35" w:unhideWhenUsed="1" w:qFormat="1"/>
+    <w:lsdException w:name="caption" w:uiPriority="35" w:semiHidden="1" w:unhideWhenUsed="1" w:qFormat="1"/>
     <w:lsdException w:name="table of figures" w:semiHidden="1" w:unhideWhenUsed="1"/>
     <w:lsdException w:name="envelope address" w:semiHidden="1" w:unhideWhenUsed="1"/>
     <w:lsdException w:name="envelope return" w:semiHidden="1" w:unhideWhenUsed="1"/>
@@ -1779,7 +1847,7 @@
     <w:lsdException w:name="Title" w:uiPriority="10" w:qFormat="1"/>
     <w:lsdException w:name="Closing" w:semiHidden="1" w:unhideWhenUsed="1"/>
     <w:lsdException w:name="Signature" w:semiHidden="1" w:unhideWhenUsed="1"/>
-    <w:lsdException w:name="Default Paragraph Font" w:semiHidden="1" w:uiPriority="1" w:unhideWhenUsed="1"/>
+    <w:lsdException w:name="Default Paragraph Font" w:uiPriority="1" w:semiHidden="1" w:unhideWhenUsed="1"/>
     <w:lsdException w:name="Body Text" w:semiHidden="1" w:unhideWhenUsed="1"/>
     <w:lsdException w:name="Body Text Indent" w:semiHidden="1" w:unhideWhenUsed="1"/>
     <w:lsdException w:name="List Continue" w:semiHidden="1" w:unhideWhenUsed="1"/>
@@ -1979,8 +2047,8 @@
     <w:lsdException w:name="Subtle Reference" w:uiPriority="31" w:qFormat="1"/>
     <w:lsdException w:name="Intense Reference" w:uiPriority="32" w:qFormat="1"/>
     <w:lsdException w:name="Book Title" w:uiPriority="33" w:qFormat="1"/>
-    <w:lsdException w:name="Bibliography" w:semiHidden="1" w:uiPriority="37" w:unhideWhenUsed="1"/>
-    <w:lsdException w:name="TOC Heading" w:semiHidden="1" w:uiPriority="39" w:unhideWhenUsed="1" w:qFormat="1"/>
+    <w:lsdException w:name="Bibliography" w:uiPriority="37" w:semiHidden="1" w:unhideWhenUsed="1"/>
+    <w:lsdException w:name="TOC Heading" w:uiPriority="39" w:semiHidden="1" w:unhideWhenUsed="1" w:qFormat="1"/>
     <w:lsdException w:name="Plain Table 1" w:uiPriority="41"/>
     <w:lsdException w:name="Plain Table 2" w:uiPriority="42"/>
     <w:lsdException w:name="Plain Table 3" w:uiPriority="43"/>
@@ -2090,14 +2158,26 @@
     <w:lsdException w:name="Hashtag" w:semiHidden="1" w:unhideWhenUsed="1"/>
     <w:lsdException w:name="Unresolved Mention" w:semiHidden="1" w:unhideWhenUsed="1"/>
   </w:latentStyles>
-  <w:style w:type="paragraph" w:default="1" w:styleId="Standaard">
+  <w:style w:type="paragraph" w:styleId="Normal" w:default="1">
     <w:name w:val="Normal"/>
     <w:qFormat/>
+    <w:pPr>
+      <w:widowControl/>
+      <w:bidi w:val="0"/>
+      <w:spacing w:lineRule="auto" w:line="259" w:before="0" w:after="160"/>
+      <w:jc w:val="left"/>
+    </w:pPr>
+    <w:rPr>
+      <w:rFonts w:ascii="Calibri" w:hAnsi="Calibri" w:eastAsia="Calibri" w:cs="" w:asciiTheme="minorHAnsi" w:cstheme="minorBidi" w:eastAsiaTheme="minorHAnsi" w:hAnsiTheme="minorHAnsi"/>
+      <w:color w:val="auto"/>
+      <w:sz w:val="22"/>
+      <w:szCs w:val="22"/>
+      <w:lang w:val="nl-NL" w:eastAsia="en-US" w:bidi="ar-SA"/>
+    </w:rPr>
   </w:style>
-  <w:style w:type="paragraph" w:styleId="Kop1">
-    <w:name w:val="heading 1"/>
-    <w:basedOn w:val="Standaard"/>
-    <w:next w:val="Standaard"/>
+  <w:style w:type="paragraph" w:styleId="Heading1">
+    <w:name w:val="Heading 1"/>
+    <w:basedOn w:val="Normal"/>
     <w:link w:val="Kop1Char"/>
     <w:uiPriority w:val="9"/>
     <w:qFormat/>
@@ -2109,17 +2189,226 @@
       <w:outlineLvl w:val="0"/>
     </w:pPr>
     <w:rPr>
-      <w:rFonts w:asciiTheme="majorHAnsi" w:eastAsiaTheme="majorEastAsia" w:hAnsiTheme="majorHAnsi" w:cstheme="majorBidi"/>
-      <w:color w:val="2F5496" w:themeColor="accent1" w:themeShade="BF"/>
+      <w:rFonts w:ascii="Calibri Light" w:hAnsi="Calibri Light" w:eastAsia="" w:cs="" w:asciiTheme="majorHAnsi" w:cstheme="majorBidi" w:eastAsiaTheme="majorEastAsia" w:hAnsiTheme="majorHAnsi"/>
+      <w:color w:val="2F5496" w:themeColor="accent1" w:themeShade="bf"/>
       <w:sz w:val="32"/>
       <w:szCs w:val="32"/>
     </w:rPr>
   </w:style>
-  <w:style w:type="character" w:default="1" w:styleId="Standaardalinea-lettertype">
+  <w:style w:type="character" w:styleId="DefaultParagraphFont" w:default="1">
     <w:name w:val="Default Paragraph Font"/>
     <w:uiPriority w:val="1"/>
     <w:semiHidden/>
     <w:unhideWhenUsed/>
+    <w:qFormat/>
+    <w:rPr/>
+  </w:style>
+  <w:style w:type="character" w:styleId="Kop1Char" w:customStyle="1">
+    <w:name w:val="Kop 1 Char"/>
+    <w:basedOn w:val="DefaultParagraphFont"/>
+    <w:link w:val="Kop1"/>
+    <w:uiPriority w:val="9"/>
+    <w:qFormat/>
+    <w:rsid w:val="00246240"/>
+    <w:rPr>
+      <w:rFonts w:ascii="Calibri Light" w:hAnsi="Calibri Light" w:eastAsia="" w:cs="" w:asciiTheme="majorHAnsi" w:cstheme="majorBidi" w:eastAsiaTheme="majorEastAsia" w:hAnsiTheme="majorHAnsi"/>
+      <w:color w:val="2F5496" w:themeColor="accent1" w:themeShade="bf"/>
+      <w:sz w:val="32"/>
+      <w:szCs w:val="32"/>
+    </w:rPr>
+  </w:style>
+  <w:style w:type="character" w:styleId="InternetLink">
+    <w:name w:val="Internet Link"/>
+    <w:basedOn w:val="DefaultParagraphFont"/>
+    <w:uiPriority w:val="99"/>
+    <w:unhideWhenUsed/>
+    <w:rsid w:val="001e154c"/>
+    <w:rPr>
+      <w:color w:val="0563C1" w:themeColor="hyperlink"/>
+      <w:u w:val="single"/>
+    </w:rPr>
+  </w:style>
+  <w:style w:type="character" w:styleId="UnresolvedMention">
+    <w:name w:val="Unresolved Mention"/>
+    <w:basedOn w:val="DefaultParagraphFont"/>
+    <w:uiPriority w:val="99"/>
+    <w:semiHidden/>
+    <w:unhideWhenUsed/>
+    <w:qFormat/>
+    <w:rsid w:val="001e154c"/>
+    <w:rPr>
+      <w:color w:val="605E5C"/>
+      <w:shd w:fill="E1DFDD" w:val="clear"/>
+    </w:rPr>
+  </w:style>
+  <w:style w:type="character" w:styleId="ListLabel1">
+    <w:name w:val="ListLabel 1"/>
+    <w:qFormat/>
+    <w:rPr>
+      <w:rFonts w:cs="Courier New"/>
+    </w:rPr>
+  </w:style>
+  <w:style w:type="character" w:styleId="ListLabel2">
+    <w:name w:val="ListLabel 2"/>
+    <w:qFormat/>
+    <w:rPr>
+      <w:rFonts w:cs="Courier New"/>
+    </w:rPr>
+  </w:style>
+  <w:style w:type="character" w:styleId="ListLabel3">
+    <w:name w:val="ListLabel 3"/>
+    <w:qFormat/>
+    <w:rPr>
+      <w:rFonts w:cs="Courier New"/>
+    </w:rPr>
+  </w:style>
+  <w:style w:type="character" w:styleId="ListLabel4">
+    <w:name w:val="ListLabel 4"/>
+    <w:qFormat/>
+    <w:rPr>
+      <w:rFonts w:cs="Courier New"/>
+    </w:rPr>
+  </w:style>
+  <w:style w:type="character" w:styleId="ListLabel5">
+    <w:name w:val="ListLabel 5"/>
+    <w:qFormat/>
+    <w:rPr>
+      <w:rFonts w:cs="Courier New"/>
+    </w:rPr>
+  </w:style>
+  <w:style w:type="character" w:styleId="ListLabel6">
+    <w:name w:val="ListLabel 6"/>
+    <w:qFormat/>
+    <w:rPr>
+      <w:rFonts w:cs="Courier New"/>
+    </w:rPr>
+  </w:style>
+  <w:style w:type="character" w:styleId="ListLabel7">
+    <w:name w:val="ListLabel 7"/>
+    <w:qFormat/>
+    <w:rPr>
+      <w:rFonts w:cs="Courier New"/>
+    </w:rPr>
+  </w:style>
+  <w:style w:type="character" w:styleId="ListLabel8">
+    <w:name w:val="ListLabel 8"/>
+    <w:qFormat/>
+    <w:rPr>
+      <w:rFonts w:cs="Courier New"/>
+    </w:rPr>
+  </w:style>
+  <w:style w:type="character" w:styleId="ListLabel9">
+    <w:name w:val="ListLabel 9"/>
+    <w:qFormat/>
+    <w:rPr>
+      <w:rFonts w:cs="Courier New"/>
+    </w:rPr>
+  </w:style>
+  <w:style w:type="character" w:styleId="FootnoteCharacters">
+    <w:name w:val="Footnote Characters"/>
+    <w:qFormat/>
+    <w:rPr/>
+  </w:style>
+  <w:style w:type="character" w:styleId="FootnoteAnchor">
+    <w:name w:val="Footnote Anchor"/>
+    <w:rPr>
+      <w:vertAlign w:val="superscript"/>
+    </w:rPr>
+  </w:style>
+  <w:style w:type="character" w:styleId="EndnoteAnchor">
+    <w:name w:val="Endnote Anchor"/>
+    <w:rPr>
+      <w:vertAlign w:val="superscript"/>
+    </w:rPr>
+  </w:style>
+  <w:style w:type="character" w:styleId="EndnoteCharacters">
+    <w:name w:val="Endnote Characters"/>
+    <w:qFormat/>
+    <w:rPr/>
+  </w:style>
+  <w:style w:type="paragraph" w:styleId="Heading">
+    <w:name w:val="Heading"/>
+    <w:basedOn w:val="Normal"/>
+    <w:next w:val="TextBody"/>
+    <w:qFormat/>
+    <w:pPr>
+      <w:keepNext/>
+      <w:spacing w:before="240" w:after="120"/>
+    </w:pPr>
+    <w:rPr>
+      <w:rFonts w:ascii="Liberation Sans" w:hAnsi="Liberation Sans" w:eastAsia="Noto Sans CJK SC Regular" w:cs="FreeSans"/>
+      <w:sz w:val="28"/>
+      <w:szCs w:val="28"/>
+    </w:rPr>
+  </w:style>
+  <w:style w:type="paragraph" w:styleId="TextBody">
+    <w:name w:val="Body Text"/>
+    <w:basedOn w:val="Normal"/>
+    <w:pPr>
+      <w:spacing w:lineRule="auto" w:line="288" w:before="0" w:after="140"/>
+    </w:pPr>
+    <w:rPr/>
+  </w:style>
+  <w:style w:type="paragraph" w:styleId="List">
+    <w:name w:val="List"/>
+    <w:basedOn w:val="TextBody"/>
+    <w:pPr/>
+    <w:rPr>
+      <w:rFonts w:cs="FreeSans"/>
+    </w:rPr>
+  </w:style>
+  <w:style w:type="paragraph" w:styleId="Caption">
+    <w:name w:val="Caption"/>
+    <w:basedOn w:val="Normal"/>
+    <w:qFormat/>
+    <w:pPr>
+      <w:suppressLineNumbers/>
+      <w:spacing w:before="120" w:after="120"/>
+    </w:pPr>
+    <w:rPr>
+      <w:rFonts w:cs="FreeSans"/>
+      <w:i/>
+      <w:iCs/>
+      <w:sz w:val="24"/>
+      <w:szCs w:val="24"/>
+    </w:rPr>
+  </w:style>
+  <w:style w:type="paragraph" w:styleId="Index">
+    <w:name w:val="Index"/>
+    <w:basedOn w:val="Normal"/>
+    <w:qFormat/>
+    <w:pPr>
+      <w:suppressLineNumbers/>
+    </w:pPr>
+    <w:rPr>
+      <w:rFonts w:cs="FreeSans"/>
+    </w:rPr>
+  </w:style>
+  <w:style w:type="paragraph" w:styleId="ListParagraph">
+    <w:name w:val="List Paragraph"/>
+    <w:basedOn w:val="Normal"/>
+    <w:uiPriority w:val="34"/>
+    <w:qFormat/>
+    <w:rsid w:val="000c63d8"/>
+    <w:pPr>
+      <w:spacing w:before="0" w:after="160"/>
+      <w:ind w:left="720" w:hanging="0"/>
+      <w:contextualSpacing/>
+    </w:pPr>
+    <w:rPr/>
+  </w:style>
+  <w:style w:type="paragraph" w:styleId="Footnote">
+    <w:name w:val="Footnote Text"/>
+    <w:basedOn w:val="Normal"/>
+    <w:pPr/>
+    <w:rPr/>
+  </w:style>
+  <w:style w:type="numbering" w:styleId="NoList" w:default="1">
+    <w:name w:val="No List"/>
+    <w:uiPriority w:val="99"/>
+    <w:semiHidden/>
+    <w:unhideWhenUsed/>
+    <w:qFormat/>
   </w:style>
   <w:style w:type="table" w:default="1" w:styleId="Standaardtabel">
     <w:name w:val="Normal Table"/>
@@ -2135,59 +2424,6 @@
         <w:right w:w="108" w:type="dxa"/>
       </w:tblCellMar>
     </w:tblPr>
-  </w:style>
-  <w:style w:type="numbering" w:default="1" w:styleId="Geenlijst">
-    <w:name w:val="No List"/>
-    <w:uiPriority w:val="99"/>
-    <w:semiHidden/>
-    <w:unhideWhenUsed/>
-  </w:style>
-  <w:style w:type="character" w:customStyle="1" w:styleId="Kop1Char">
-    <w:name w:val="Kop 1 Char"/>
-    <w:basedOn w:val="Standaardalinea-lettertype"/>
-    <w:link w:val="Kop1"/>
-    <w:uiPriority w:val="9"/>
-    <w:rsid w:val="00246240"/>
-    <w:rPr>
-      <w:rFonts w:asciiTheme="majorHAnsi" w:eastAsiaTheme="majorEastAsia" w:hAnsiTheme="majorHAnsi" w:cstheme="majorBidi"/>
-      <w:color w:val="2F5496" w:themeColor="accent1" w:themeShade="BF"/>
-      <w:sz w:val="32"/>
-      <w:szCs w:val="32"/>
-    </w:rPr>
-  </w:style>
-  <w:style w:type="paragraph" w:styleId="Lijstalinea">
-    <w:name w:val="List Paragraph"/>
-    <w:basedOn w:val="Standaard"/>
-    <w:uiPriority w:val="34"/>
-    <w:qFormat/>
-    <w:rsid w:val="000C63D8"/>
-    <w:pPr>
-      <w:ind w:left="720"/>
-      <w:contextualSpacing/>
-    </w:pPr>
-  </w:style>
-  <w:style w:type="character" w:styleId="Hyperlink">
-    <w:name w:val="Hyperlink"/>
-    <w:basedOn w:val="Standaardalinea-lettertype"/>
-    <w:uiPriority w:val="99"/>
-    <w:unhideWhenUsed/>
-    <w:rsid w:val="001E154C"/>
-    <w:rPr>
-      <w:color w:val="0563C1" w:themeColor="hyperlink"/>
-      <w:u w:val="single"/>
-    </w:rPr>
-  </w:style>
-  <w:style w:type="character" w:styleId="Onopgelostemelding">
-    <w:name w:val="Unresolved Mention"/>
-    <w:basedOn w:val="Standaardalinea-lettertype"/>
-    <w:uiPriority w:val="99"/>
-    <w:semiHidden/>
-    <w:unhideWhenUsed/>
-    <w:rsid w:val="001E154C"/>
-    <w:rPr>
-      <w:color w:val="605E5C"/>
-      <w:shd w:val="clear" w:color="auto" w:fill="E1DFDD"/>
-    </w:rPr>
   </w:style>
 </w:styles>
 </file>

</xml_diff>

<commit_message>
Nu is het af wat mij betreft.
</commit_message>
<xml_diff>
--- a/written_report.docx
+++ b/written_report.docx
@@ -53,13 +53,7 @@
         <w:rPr>
           <w:lang w:val="en-GB"/>
         </w:rPr>
-        <w:t xml:space="preserve">For this model several assumptions were made. The first being that humans won’t be able to flee or move away from the mosquitos. As humans usually live in houses not suited for fleeing from or shutting out the plentyfull mosquito individuals. So only the moquitos will be able to move around in this model, while the humans will remain static. </w:t>
-      </w:r>
-      <w:r>
-        <w:rPr>
-          <w:lang w:val="en-GB"/>
-        </w:rPr>
-        <w:t xml:space="preserve">The mosquitos will wander around randomly along the map.  Though moquitos would be able to find humans in the vicinity we assumed that the map would be big enough they would use those senses only when on the same location as the human to find its prey. Thus before then they will randomly walk around the map.To prevent our mosquitos randomly move out of the simulation, we have them bounce of the side instead of crossing it. </w:t>
+        <w:t xml:space="preserve">For this model several assumptions were made. The first being that humans won’t be able to flee or move away from the mosquitos. As humans usually live in houses not suited for fleeing from or shutting out the plentyfull mosquito individuals. So only the moquitos will be able to move around in this model, while the humans will remain static. The mosquitos will wander around randomly along the map.  Though moquitos would be able to find humans in the vicinity we assumed that the map would be big enough they would use those senses only when on the same location as the human to find its prey. Thus before then they will randomly walk around the map.To prevent our mosquitos randomly move out of the simulation, we have them bounce of the side instead of crossing it. </w:t>
       </w:r>
     </w:p>
     <w:p>
@@ -71,13 +65,7 @@
         <w:rPr>
           <w:lang w:val="en-GB"/>
         </w:rPr>
-        <w:t xml:space="preserve">Additionally </w:t>
-      </w:r>
-      <w:r>
-        <w:rPr>
-          <w:lang w:val="en-GB"/>
-        </w:rPr>
-        <w:t xml:space="preserve">we assume that mosquitos only have a chance to bite humans that are in the same location as themselves. Not all bites would be succesfull and not every bite would transmit malaria </w:t>
+        <w:t xml:space="preserve">Additionally we assume that mosquitos only have a chance to bite humans that are in the same location as themselves. Not all bites would be succesfull and not every bite would transmit malaria </w:t>
       </w:r>
       <w:r>
         <w:rPr>
@@ -90,31 +78,7 @@
         <w:rPr>
           <w:lang w:val="en-GB"/>
         </w:rPr>
-        <w:t xml:space="preserve">. </w:t>
-      </w:r>
-      <w:r>
-        <w:rPr>
-          <w:lang w:val="en-GB"/>
-        </w:rPr>
-        <w:t xml:space="preserve">Mosquitos only bite when hungry, so we also modelled a chance for mosquitos to become hungry after having eaten . </w:t>
-      </w:r>
-      <w:r>
-        <w:rPr>
-          <w:lang w:val="en-GB"/>
-        </w:rPr>
-        <w:t>So we implemented a chance of malaria transmission should a succesfull bite take place</w:t>
-      </w:r>
-      <w:r>
-        <w:rPr>
-          <w:lang w:val="en-GB"/>
-        </w:rPr>
-        <w:t xml:space="preserve">. </w:t>
-      </w:r>
-      <w:r>
-        <w:rPr>
-          <w:lang w:val="en-GB"/>
-        </w:rPr>
-        <w:t>As prevention measure that will be modelled, a insecticed net was chosen. This will make it more difficult for moquitos to reach the sleeping humans and bite them. It will be modelled by reducing the bitingsuccessrate to 20%</w:t>
+        <w:t>. Mosquitos only bite when hungry, so we also modelled a chance for mosquitos to become hungry after having eaten . So we implemented a chance of malaria transmission should a succesfull bite take place. As prevention measure that will be modelled, a insecticed net was chosen. This will make it more difficult for moquitos to reach the sleeping humans and bite them. It will be modelled by reducing the bitingsuccessrate to 20%</w:t>
       </w:r>
       <w:r>
         <w:rPr>
@@ -133,15 +97,19 @@
     <w:p>
       <w:pPr>
         <w:pStyle w:val="Normal"/>
-        <w:rPr>
-          <w:lang w:val="en-GB"/>
-        </w:rPr>
-      </w:pPr>
-      <w:r>
-        <w:rPr>
-          <w:lang w:val="en-GB"/>
-        </w:rPr>
-        <w:t>Finally, A population is never constant. Individuals die and as disease transmission is simulated sick individuals have a bigger chance to pass. And ofcourse sick people have a chance to recover and become immune. Once immune the human won’t spread nor be affected by the disease.</w:t>
+        <w:rPr/>
+      </w:pPr>
+      <w:r>
+        <w:rPr>
+          <w:lang w:val="en-GB"/>
+        </w:rPr>
+        <w:t xml:space="preserve">Finally, A population is never constant. Individuals die and as disease transmission is simulated sick individuals have a bigger chance to pass. And ofcourse sick people have a chance to recover and become immune. Once immune the human won’t spread nor be affected by the disease. </w:t>
+      </w:r>
+      <w:r>
+        <w:rPr>
+          <w:lang w:val="en-GB"/>
+        </w:rPr>
+        <w:t>On top of that we assume that all the people only get bitten in their sleep. In reality ofcourse people still get bitten in the day if mosquitos are disturbed in their sleep for example. In this case the preventive measure of nets would not suffice.</w:t>
       </w:r>
     </w:p>
     <w:p>
@@ -203,7 +171,7 @@
         <w:pStyle w:val="ListParagraph"/>
         <w:numPr>
           <w:ilvl w:val="0"/>
-          <w:numId w:val="4"/>
+          <w:numId w:val="1"/>
         </w:numPr>
         <w:rPr>
           <w:lang w:val="en-GB"/>
@@ -221,7 +189,7 @@
         <w:pStyle w:val="ListParagraph"/>
         <w:numPr>
           <w:ilvl w:val="0"/>
-          <w:numId w:val="4"/>
+          <w:numId w:val="1"/>
         </w:numPr>
         <w:rPr>
           <w:lang w:val="en-GB"/>
@@ -239,7 +207,7 @@
         <w:pStyle w:val="ListParagraph"/>
         <w:numPr>
           <w:ilvl w:val="1"/>
-          <w:numId w:val="4"/>
+          <w:numId w:val="1"/>
         </w:numPr>
         <w:rPr>
           <w:lang w:val="en-GB"/>
@@ -257,7 +225,7 @@
         <w:pStyle w:val="ListParagraph"/>
         <w:numPr>
           <w:ilvl w:val="2"/>
-          <w:numId w:val="4"/>
+          <w:numId w:val="1"/>
         </w:numPr>
         <w:rPr>
           <w:lang w:val="en-GB"/>
@@ -275,7 +243,7 @@
         <w:pStyle w:val="ListParagraph"/>
         <w:numPr>
           <w:ilvl w:val="2"/>
-          <w:numId w:val="4"/>
+          <w:numId w:val="1"/>
         </w:numPr>
         <w:rPr>
           <w:lang w:val="en-GB"/>
@@ -293,7 +261,7 @@
         <w:pStyle w:val="ListParagraph"/>
         <w:numPr>
           <w:ilvl w:val="2"/>
-          <w:numId w:val="4"/>
+          <w:numId w:val="1"/>
         </w:numPr>
         <w:rPr>
           <w:lang w:val="en-GB"/>
@@ -311,7 +279,7 @@
         <w:pStyle w:val="ListParagraph"/>
         <w:numPr>
           <w:ilvl w:val="0"/>
-          <w:numId w:val="4"/>
+          <w:numId w:val="1"/>
         </w:numPr>
         <w:rPr>
           <w:lang w:val="en-GB"/>
@@ -329,7 +297,7 @@
         <w:pStyle w:val="ListParagraph"/>
         <w:numPr>
           <w:ilvl w:val="0"/>
-          <w:numId w:val="4"/>
+          <w:numId w:val="1"/>
         </w:numPr>
         <w:rPr>
           <w:lang w:val="en-GB"/>
@@ -347,7 +315,7 @@
         <w:pStyle w:val="ListParagraph"/>
         <w:numPr>
           <w:ilvl w:val="0"/>
-          <w:numId w:val="4"/>
+          <w:numId w:val="1"/>
         </w:numPr>
         <w:rPr>
           <w:lang w:val="en-GB"/>
@@ -365,7 +333,7 @@
         <w:pStyle w:val="ListParagraph"/>
         <w:numPr>
           <w:ilvl w:val="1"/>
-          <w:numId w:val="4"/>
+          <w:numId w:val="1"/>
         </w:numPr>
         <w:rPr>
           <w:lang w:val="en-GB"/>
@@ -383,7 +351,7 @@
         <w:pStyle w:val="ListParagraph"/>
         <w:numPr>
           <w:ilvl w:val="1"/>
-          <w:numId w:val="4"/>
+          <w:numId w:val="1"/>
         </w:numPr>
         <w:rPr>
           <w:lang w:val="en-GB"/>
@@ -401,7 +369,7 @@
         <w:pStyle w:val="ListParagraph"/>
         <w:numPr>
           <w:ilvl w:val="1"/>
-          <w:numId w:val="4"/>
+          <w:numId w:val="1"/>
         </w:numPr>
         <w:rPr>
           <w:lang w:val="en-GB"/>
@@ -419,7 +387,7 @@
         <w:pStyle w:val="ListParagraph"/>
         <w:numPr>
           <w:ilvl w:val="2"/>
-          <w:numId w:val="4"/>
+          <w:numId w:val="1"/>
         </w:numPr>
         <w:rPr>
           <w:lang w:val="en-GB"/>
@@ -449,7 +417,7 @@
         <w:pStyle w:val="ListParagraph"/>
         <w:numPr>
           <w:ilvl w:val="2"/>
-          <w:numId w:val="4"/>
+          <w:numId w:val="1"/>
         </w:numPr>
         <w:rPr>
           <w:b w:val="false"/>
@@ -476,13 +444,7 @@
         <w:rPr>
           <w:lang w:val="en-GB"/>
         </w:rPr>
-        <w:t xml:space="preserve">Model </w:t>
-      </w:r>
-      <w:r>
-        <w:rPr>
-          <w:lang w:val="en-GB"/>
-        </w:rPr>
-        <w:t>Fitting</w:t>
+        <w:t>Model Fitting</w:t>
       </w:r>
     </w:p>
     <w:p>
@@ -494,13 +456,7 @@
         <w:rPr>
           <w:lang w:val="en-GB"/>
         </w:rPr>
-        <w:t>O</w:t>
-      </w:r>
-      <w:r>
-        <w:rPr>
-          <w:lang w:val="en-GB"/>
-        </w:rPr>
-        <w:t>ur model was modelled after the data from the World Bank, which states that around 35% of the populace carries malaria</w:t>
+        <w:t>Our model was modelled after the data from the World Bank, which states that around 35% of the populace carries malaria</w:t>
       </w:r>
       <w:r>
         <w:rPr>
@@ -513,13 +469,7 @@
         <w:rPr>
           <w:lang w:val="en-GB"/>
         </w:rPr>
-        <w:t xml:space="preserve">. </w:t>
-      </w:r>
-      <w:r>
-        <w:rPr>
-          <w:lang w:val="en-GB"/>
-        </w:rPr>
-        <w:t>With a population density of about 72 per square kilometer, that is the density we pick aswell</w:t>
+        <w:t>. With a population density of about 72 per square kilometer, that is the density we pick aswell</w:t>
       </w:r>
       <w:r>
         <w:rPr>
@@ -532,13 +482,7 @@
         <w:rPr>
           <w:lang w:val="en-GB"/>
         </w:rPr>
-        <w:t xml:space="preserve">. We take 10 square kilometer to run our simulation and devide that in 2500 blocks where people can live and mosquitos can roam. That would leave the humans with 4m² as housing space, which fits a small room. </w:t>
-      </w:r>
-      <w:r>
-        <w:rPr>
-          <w:lang w:val="en-GB"/>
-        </w:rPr>
-        <w:t xml:space="preserve">To have a well fitted model, this is the expected state of the model. </w:t>
+        <w:t xml:space="preserve">. We take 10 square kilometer to run our simulation and devide that in 2500 blocks where people can live and mosquitos can roam. That would leave the humans with 4m² as housing space, which fits a small room. To have a well fitted model, this is the expected state of the model. </w:t>
       </w:r>
     </w:p>
     <w:p>
@@ -550,19 +494,7 @@
         <w:rPr>
           <w:lang w:val="en-GB"/>
         </w:rPr>
-        <w:t>F</w:t>
-      </w:r>
-      <w:r>
-        <w:rPr>
-          <w:lang w:val="en-GB"/>
-        </w:rPr>
-        <w:t xml:space="preserve">or the fitting we used a variable amount of mosquitos, mainly because dicerning the mosquito density is tough so data is usually not present. But also as it is impossible to properly display a true mosquito density besides human population density in 4x4 grid squares. </w:t>
-      </w:r>
-      <w:r>
-        <w:rPr>
-          <w:lang w:val="en-GB"/>
-        </w:rPr>
-        <w:t>So the number of mosquitos will be a symbolic number that will mainly model the amount of interactions a human will have with mosquitos per chance. The death rate among mosquitos will them model the survivability of malaria in the mosquito population. As it won’t be passed onto new generations without humancarriers the disease would cease to be.</w:t>
+        <w:t>For the fitting we used a variable amount of mosquitos, mainly because dicerning the mosquito density is tough so data is usually not present. But also as it is impossible to properly display a true mosquito density besides human population density in 4x4 grid squares. So the number of mosquitos will be a symbolic number that will mainly model the amount of interactions a human will have with mosquitos per chance. The death rate among mosquitos will them model the survivability of malaria in the mosquito population. As it won’t be passed onto new generations without humancarriers the disease would cease to be.</w:t>
       </w:r>
     </w:p>
     <w:p>
@@ -592,43 +524,43 @@
       <w:tblPr>
         <w:tblW w:w="9072" w:type="dxa"/>
         <w:jc w:val="left"/>
-        <w:tblInd w:w="55" w:type="dxa"/>
+        <w:tblInd w:w="53" w:type="dxa"/>
         <w:tblBorders>
-          <w:top w:val="single" w:sz="2" w:space="0" w:color="000000"/>
-          <w:left w:val="single" w:sz="2" w:space="0" w:color="000000"/>
-          <w:bottom w:val="single" w:sz="2" w:space="0" w:color="000000"/>
-          <w:right w:val="single" w:sz="2" w:space="0" w:color="000000"/>
-          <w:insideH w:val="single" w:sz="2" w:space="0" w:color="000000"/>
-          <w:insideV w:val="single" w:sz="2" w:space="0" w:color="000000"/>
+          <w:top w:val="single" w:sz="2" w:space="0" w:color="000001"/>
+          <w:left w:val="single" w:sz="2" w:space="0" w:color="000001"/>
+          <w:bottom w:val="single" w:sz="2" w:space="0" w:color="000001"/>
+          <w:right w:val="single" w:sz="2" w:space="0" w:color="000001"/>
+          <w:insideH w:val="single" w:sz="2" w:space="0" w:color="000001"/>
+          <w:insideV w:val="single" w:sz="2" w:space="0" w:color="000001"/>
         </w:tblBorders>
         <w:tblCellMar>
           <w:top w:w="55" w:type="dxa"/>
-          <w:left w:w="54" w:type="dxa"/>
+          <w:left w:w="51" w:type="dxa"/>
           <w:bottom w:w="55" w:type="dxa"/>
           <w:right w:w="55" w:type="dxa"/>
         </w:tblCellMar>
       </w:tblPr>
       <w:tblGrid>
         <w:gridCol w:w="4536"/>
-        <w:gridCol w:w="4536"/>
+        <w:gridCol w:w="4535"/>
       </w:tblGrid>
       <w:tr>
         <w:trPr/>
         <w:tc>
           <w:tcPr>
-            <w:tcW w:w="9072" w:type="dxa"/>
+            <w:tcW w:w="9071" w:type="dxa"/>
             <w:gridSpan w:val="2"/>
             <w:tcBorders>
-              <w:top w:val="single" w:sz="2" w:space="0" w:color="000000"/>
-              <w:left w:val="single" w:sz="2" w:space="0" w:color="000000"/>
-              <w:bottom w:val="single" w:sz="2" w:space="0" w:color="000000"/>
-              <w:right w:val="single" w:sz="2" w:space="0" w:color="000000"/>
-              <w:insideH w:val="single" w:sz="2" w:space="0" w:color="000000"/>
-              <w:insideV w:val="single" w:sz="2" w:space="0" w:color="000000"/>
+              <w:top w:val="single" w:sz="2" w:space="0" w:color="000001"/>
+              <w:left w:val="single" w:sz="2" w:space="0" w:color="000001"/>
+              <w:bottom w:val="single" w:sz="2" w:space="0" w:color="000001"/>
+              <w:right w:val="single" w:sz="2" w:space="0" w:color="000001"/>
+              <w:insideH w:val="single" w:sz="2" w:space="0" w:color="000001"/>
+              <w:insideV w:val="single" w:sz="2" w:space="0" w:color="000001"/>
             </w:tcBorders>
             <w:shd w:fill="auto" w:val="clear"/>
             <w:tcMar>
-              <w:left w:w="54" w:type="dxa"/>
+              <w:left w:w="51" w:type="dxa"/>
             </w:tcMar>
           </w:tcPr>
           <w:p>
@@ -665,13 +597,16 @@
           <w:tcPr>
             <w:tcW w:w="4536" w:type="dxa"/>
             <w:tcBorders>
-              <w:left w:val="single" w:sz="2" w:space="0" w:color="000000"/>
-              <w:bottom w:val="single" w:sz="2" w:space="0" w:color="000000"/>
-              <w:insideH w:val="single" w:sz="2" w:space="0" w:color="000000"/>
+              <w:top w:val="single" w:sz="2" w:space="0" w:color="000001"/>
+              <w:left w:val="single" w:sz="2" w:space="0" w:color="000001"/>
+              <w:bottom w:val="single" w:sz="2" w:space="0" w:color="000001"/>
+              <w:right w:val="single" w:sz="2" w:space="0" w:color="000001"/>
+              <w:insideH w:val="single" w:sz="2" w:space="0" w:color="000001"/>
+              <w:insideV w:val="single" w:sz="2" w:space="0" w:color="000001"/>
             </w:tcBorders>
             <w:shd w:fill="auto" w:val="clear"/>
             <w:tcMar>
-              <w:left w:w="54" w:type="dxa"/>
+              <w:left w:w="51" w:type="dxa"/>
             </w:tcMar>
           </w:tcPr>
           <w:p>
@@ -698,17 +633,18 @@
         </w:tc>
         <w:tc>
           <w:tcPr>
-            <w:tcW w:w="4536" w:type="dxa"/>
+            <w:tcW w:w="4535" w:type="dxa"/>
             <w:tcBorders>
-              <w:left w:val="single" w:sz="2" w:space="0" w:color="000000"/>
-              <w:bottom w:val="single" w:sz="2" w:space="0" w:color="000000"/>
-              <w:right w:val="single" w:sz="2" w:space="0" w:color="000000"/>
-              <w:insideH w:val="single" w:sz="2" w:space="0" w:color="000000"/>
-              <w:insideV w:val="single" w:sz="2" w:space="0" w:color="000000"/>
+              <w:top w:val="single" w:sz="2" w:space="0" w:color="000001"/>
+              <w:left w:val="single" w:sz="2" w:space="0" w:color="000001"/>
+              <w:bottom w:val="single" w:sz="2" w:space="0" w:color="000001"/>
+              <w:right w:val="single" w:sz="2" w:space="0" w:color="000001"/>
+              <w:insideH w:val="single" w:sz="2" w:space="0" w:color="000001"/>
+              <w:insideV w:val="single" w:sz="2" w:space="0" w:color="000001"/>
             </w:tcBorders>
             <w:shd w:fill="auto" w:val="clear"/>
             <w:tcMar>
-              <w:left w:w="54" w:type="dxa"/>
+              <w:left w:w="51" w:type="dxa"/>
             </w:tcMar>
           </w:tcPr>
           <w:p>
@@ -736,13 +672,16 @@
           <w:tcPr>
             <w:tcW w:w="4536" w:type="dxa"/>
             <w:tcBorders>
-              <w:left w:val="single" w:sz="2" w:space="0" w:color="000000"/>
-              <w:bottom w:val="single" w:sz="2" w:space="0" w:color="000000"/>
-              <w:insideH w:val="single" w:sz="2" w:space="0" w:color="000000"/>
+              <w:top w:val="single" w:sz="2" w:space="0" w:color="000001"/>
+              <w:left w:val="single" w:sz="2" w:space="0" w:color="000001"/>
+              <w:bottom w:val="single" w:sz="2" w:space="0" w:color="000001"/>
+              <w:right w:val="single" w:sz="2" w:space="0" w:color="000001"/>
+              <w:insideH w:val="single" w:sz="2" w:space="0" w:color="000001"/>
+              <w:insideV w:val="single" w:sz="2" w:space="0" w:color="000001"/>
             </w:tcBorders>
             <w:shd w:fill="auto" w:val="clear"/>
             <w:tcMar>
-              <w:left w:w="54" w:type="dxa"/>
+              <w:left w:w="51" w:type="dxa"/>
             </w:tcMar>
           </w:tcPr>
           <w:p>
@@ -769,17 +708,18 @@
         </w:tc>
         <w:tc>
           <w:tcPr>
-            <w:tcW w:w="4536" w:type="dxa"/>
+            <w:tcW w:w="4535" w:type="dxa"/>
             <w:tcBorders>
-              <w:left w:val="single" w:sz="2" w:space="0" w:color="000000"/>
-              <w:bottom w:val="single" w:sz="2" w:space="0" w:color="000000"/>
-              <w:right w:val="single" w:sz="2" w:space="0" w:color="000000"/>
-              <w:insideH w:val="single" w:sz="2" w:space="0" w:color="000000"/>
-              <w:insideV w:val="single" w:sz="2" w:space="0" w:color="000000"/>
+              <w:top w:val="single" w:sz="2" w:space="0" w:color="000001"/>
+              <w:left w:val="single" w:sz="2" w:space="0" w:color="000001"/>
+              <w:bottom w:val="single" w:sz="2" w:space="0" w:color="000001"/>
+              <w:right w:val="single" w:sz="2" w:space="0" w:color="000001"/>
+              <w:insideH w:val="single" w:sz="2" w:space="0" w:color="000001"/>
+              <w:insideV w:val="single" w:sz="2" w:space="0" w:color="000001"/>
             </w:tcBorders>
             <w:shd w:fill="auto" w:val="clear"/>
             <w:tcMar>
-              <w:left w:w="54" w:type="dxa"/>
+              <w:left w:w="51" w:type="dxa"/>
             </w:tcMar>
           </w:tcPr>
           <w:p>
@@ -807,13 +747,16 @@
           <w:tcPr>
             <w:tcW w:w="4536" w:type="dxa"/>
             <w:tcBorders>
-              <w:left w:val="single" w:sz="2" w:space="0" w:color="000000"/>
-              <w:bottom w:val="single" w:sz="2" w:space="0" w:color="000000"/>
-              <w:insideH w:val="single" w:sz="2" w:space="0" w:color="000000"/>
+              <w:top w:val="single" w:sz="2" w:space="0" w:color="000001"/>
+              <w:left w:val="single" w:sz="2" w:space="0" w:color="000001"/>
+              <w:bottom w:val="single" w:sz="2" w:space="0" w:color="000001"/>
+              <w:right w:val="single" w:sz="2" w:space="0" w:color="000001"/>
+              <w:insideH w:val="single" w:sz="2" w:space="0" w:color="000001"/>
+              <w:insideV w:val="single" w:sz="2" w:space="0" w:color="000001"/>
             </w:tcBorders>
             <w:shd w:fill="auto" w:val="clear"/>
             <w:tcMar>
-              <w:left w:w="54" w:type="dxa"/>
+              <w:left w:w="51" w:type="dxa"/>
             </w:tcMar>
           </w:tcPr>
           <w:p>
@@ -840,17 +783,18 @@
         </w:tc>
         <w:tc>
           <w:tcPr>
-            <w:tcW w:w="4536" w:type="dxa"/>
+            <w:tcW w:w="4535" w:type="dxa"/>
             <w:tcBorders>
-              <w:left w:val="single" w:sz="2" w:space="0" w:color="000000"/>
-              <w:bottom w:val="single" w:sz="2" w:space="0" w:color="000000"/>
-              <w:right w:val="single" w:sz="2" w:space="0" w:color="000000"/>
-              <w:insideH w:val="single" w:sz="2" w:space="0" w:color="000000"/>
-              <w:insideV w:val="single" w:sz="2" w:space="0" w:color="000000"/>
+              <w:top w:val="single" w:sz="2" w:space="0" w:color="000001"/>
+              <w:left w:val="single" w:sz="2" w:space="0" w:color="000001"/>
+              <w:bottom w:val="single" w:sz="2" w:space="0" w:color="000001"/>
+              <w:right w:val="single" w:sz="2" w:space="0" w:color="000001"/>
+              <w:insideH w:val="single" w:sz="2" w:space="0" w:color="000001"/>
+              <w:insideV w:val="single" w:sz="2" w:space="0" w:color="000001"/>
             </w:tcBorders>
             <w:shd w:fill="auto" w:val="clear"/>
             <w:tcMar>
-              <w:left w:w="54" w:type="dxa"/>
+              <w:left w:w="51" w:type="dxa"/>
             </w:tcMar>
           </w:tcPr>
           <w:p>
@@ -867,11 +811,7 @@
             </w:pPr>
             <w:r>
               <w:rPr/>
-              <w:t>72</w:t>
-            </w:r>
-            <w:r>
-              <w:rPr/>
-              <w:t>0</w:t>
+              <w:t>720</w:t>
             </w:r>
           </w:p>
         </w:tc>
@@ -882,13 +822,16 @@
           <w:tcPr>
             <w:tcW w:w="4536" w:type="dxa"/>
             <w:tcBorders>
-              <w:left w:val="single" w:sz="2" w:space="0" w:color="000000"/>
-              <w:bottom w:val="single" w:sz="2" w:space="0" w:color="000000"/>
-              <w:insideH w:val="single" w:sz="2" w:space="0" w:color="000000"/>
+              <w:top w:val="single" w:sz="2" w:space="0" w:color="000001"/>
+              <w:left w:val="single" w:sz="2" w:space="0" w:color="000001"/>
+              <w:bottom w:val="single" w:sz="2" w:space="0" w:color="000001"/>
+              <w:right w:val="single" w:sz="2" w:space="0" w:color="000001"/>
+              <w:insideH w:val="single" w:sz="2" w:space="0" w:color="000001"/>
+              <w:insideV w:val="single" w:sz="2" w:space="0" w:color="000001"/>
             </w:tcBorders>
             <w:shd w:fill="auto" w:val="clear"/>
             <w:tcMar>
-              <w:left w:w="54" w:type="dxa"/>
+              <w:left w:w="51" w:type="dxa"/>
             </w:tcMar>
           </w:tcPr>
           <w:p>
@@ -915,17 +858,18 @@
         </w:tc>
         <w:tc>
           <w:tcPr>
-            <w:tcW w:w="4536" w:type="dxa"/>
+            <w:tcW w:w="4535" w:type="dxa"/>
             <w:tcBorders>
-              <w:left w:val="single" w:sz="2" w:space="0" w:color="000000"/>
-              <w:bottom w:val="single" w:sz="2" w:space="0" w:color="000000"/>
-              <w:right w:val="single" w:sz="2" w:space="0" w:color="000000"/>
-              <w:insideH w:val="single" w:sz="2" w:space="0" w:color="000000"/>
-              <w:insideV w:val="single" w:sz="2" w:space="0" w:color="000000"/>
+              <w:top w:val="single" w:sz="2" w:space="0" w:color="000001"/>
+              <w:left w:val="single" w:sz="2" w:space="0" w:color="000001"/>
+              <w:bottom w:val="single" w:sz="2" w:space="0" w:color="000001"/>
+              <w:right w:val="single" w:sz="2" w:space="0" w:color="000001"/>
+              <w:insideH w:val="single" w:sz="2" w:space="0" w:color="000001"/>
+              <w:insideV w:val="single" w:sz="2" w:space="0" w:color="000001"/>
             </w:tcBorders>
             <w:shd w:fill="auto" w:val="clear"/>
             <w:tcMar>
-              <w:left w:w="54" w:type="dxa"/>
+              <w:left w:w="51" w:type="dxa"/>
             </w:tcMar>
           </w:tcPr>
           <w:p>
@@ -953,13 +897,16 @@
           <w:tcPr>
             <w:tcW w:w="4536" w:type="dxa"/>
             <w:tcBorders>
-              <w:left w:val="single" w:sz="2" w:space="0" w:color="000000"/>
-              <w:bottom w:val="single" w:sz="2" w:space="0" w:color="000000"/>
-              <w:insideH w:val="single" w:sz="2" w:space="0" w:color="000000"/>
+              <w:top w:val="single" w:sz="2" w:space="0" w:color="000001"/>
+              <w:left w:val="single" w:sz="2" w:space="0" w:color="000001"/>
+              <w:bottom w:val="single" w:sz="2" w:space="0" w:color="000001"/>
+              <w:right w:val="single" w:sz="2" w:space="0" w:color="000001"/>
+              <w:insideH w:val="single" w:sz="2" w:space="0" w:color="000001"/>
+              <w:insideV w:val="single" w:sz="2" w:space="0" w:color="000001"/>
             </w:tcBorders>
             <w:shd w:fill="auto" w:val="clear"/>
             <w:tcMar>
-              <w:left w:w="54" w:type="dxa"/>
+              <w:left w:w="51" w:type="dxa"/>
             </w:tcMar>
           </w:tcPr>
           <w:p>
@@ -986,17 +933,18 @@
         </w:tc>
         <w:tc>
           <w:tcPr>
-            <w:tcW w:w="4536" w:type="dxa"/>
+            <w:tcW w:w="4535" w:type="dxa"/>
             <w:tcBorders>
-              <w:left w:val="single" w:sz="2" w:space="0" w:color="000000"/>
-              <w:bottom w:val="single" w:sz="2" w:space="0" w:color="000000"/>
-              <w:right w:val="single" w:sz="2" w:space="0" w:color="000000"/>
-              <w:insideH w:val="single" w:sz="2" w:space="0" w:color="000000"/>
-              <w:insideV w:val="single" w:sz="2" w:space="0" w:color="000000"/>
+              <w:top w:val="single" w:sz="2" w:space="0" w:color="000001"/>
+              <w:left w:val="single" w:sz="2" w:space="0" w:color="000001"/>
+              <w:bottom w:val="single" w:sz="2" w:space="0" w:color="000001"/>
+              <w:right w:val="single" w:sz="2" w:space="0" w:color="000001"/>
+              <w:insideH w:val="single" w:sz="2" w:space="0" w:color="000001"/>
+              <w:insideV w:val="single" w:sz="2" w:space="0" w:color="000001"/>
             </w:tcBorders>
             <w:shd w:fill="auto" w:val="clear"/>
             <w:tcMar>
-              <w:left w:w="54" w:type="dxa"/>
+              <w:left w:w="51" w:type="dxa"/>
             </w:tcMar>
           </w:tcPr>
           <w:p>
@@ -1024,13 +972,16 @@
           <w:tcPr>
             <w:tcW w:w="4536" w:type="dxa"/>
             <w:tcBorders>
-              <w:left w:val="single" w:sz="2" w:space="0" w:color="000000"/>
-              <w:bottom w:val="single" w:sz="2" w:space="0" w:color="000000"/>
-              <w:insideH w:val="single" w:sz="2" w:space="0" w:color="000000"/>
+              <w:top w:val="single" w:sz="2" w:space="0" w:color="000001"/>
+              <w:left w:val="single" w:sz="2" w:space="0" w:color="000001"/>
+              <w:bottom w:val="single" w:sz="2" w:space="0" w:color="000001"/>
+              <w:right w:val="single" w:sz="2" w:space="0" w:color="000001"/>
+              <w:insideH w:val="single" w:sz="2" w:space="0" w:color="000001"/>
+              <w:insideV w:val="single" w:sz="2" w:space="0" w:color="000001"/>
             </w:tcBorders>
             <w:shd w:fill="auto" w:val="clear"/>
             <w:tcMar>
-              <w:left w:w="54" w:type="dxa"/>
+              <w:left w:w="51" w:type="dxa"/>
             </w:tcMar>
           </w:tcPr>
           <w:p>
@@ -1057,17 +1008,18 @@
         </w:tc>
         <w:tc>
           <w:tcPr>
-            <w:tcW w:w="4536" w:type="dxa"/>
+            <w:tcW w:w="4535" w:type="dxa"/>
             <w:tcBorders>
-              <w:left w:val="single" w:sz="2" w:space="0" w:color="000000"/>
-              <w:bottom w:val="single" w:sz="2" w:space="0" w:color="000000"/>
-              <w:right w:val="single" w:sz="2" w:space="0" w:color="000000"/>
-              <w:insideH w:val="single" w:sz="2" w:space="0" w:color="000000"/>
-              <w:insideV w:val="single" w:sz="2" w:space="0" w:color="000000"/>
+              <w:top w:val="single" w:sz="2" w:space="0" w:color="000001"/>
+              <w:left w:val="single" w:sz="2" w:space="0" w:color="000001"/>
+              <w:bottom w:val="single" w:sz="2" w:space="0" w:color="000001"/>
+              <w:right w:val="single" w:sz="2" w:space="0" w:color="000001"/>
+              <w:insideH w:val="single" w:sz="2" w:space="0" w:color="000001"/>
+              <w:insideV w:val="single" w:sz="2" w:space="0" w:color="000001"/>
             </w:tcBorders>
             <w:shd w:fill="auto" w:val="clear"/>
             <w:tcMar>
-              <w:left w:w="54" w:type="dxa"/>
+              <w:left w:w="51" w:type="dxa"/>
             </w:tcMar>
           </w:tcPr>
           <w:p>
@@ -1095,13 +1047,16 @@
           <w:tcPr>
             <w:tcW w:w="4536" w:type="dxa"/>
             <w:tcBorders>
-              <w:left w:val="single" w:sz="2" w:space="0" w:color="000000"/>
-              <w:bottom w:val="single" w:sz="2" w:space="0" w:color="000000"/>
-              <w:insideH w:val="single" w:sz="2" w:space="0" w:color="000000"/>
+              <w:top w:val="single" w:sz="2" w:space="0" w:color="000001"/>
+              <w:left w:val="single" w:sz="2" w:space="0" w:color="000001"/>
+              <w:bottom w:val="single" w:sz="2" w:space="0" w:color="000001"/>
+              <w:right w:val="single" w:sz="2" w:space="0" w:color="000001"/>
+              <w:insideH w:val="single" w:sz="2" w:space="0" w:color="000001"/>
+              <w:insideV w:val="single" w:sz="2" w:space="0" w:color="000001"/>
             </w:tcBorders>
             <w:shd w:fill="auto" w:val="clear"/>
             <w:tcMar>
-              <w:left w:w="54" w:type="dxa"/>
+              <w:left w:w="51" w:type="dxa"/>
             </w:tcMar>
           </w:tcPr>
           <w:p>
@@ -1128,17 +1083,18 @@
         </w:tc>
         <w:tc>
           <w:tcPr>
-            <w:tcW w:w="4536" w:type="dxa"/>
+            <w:tcW w:w="4535" w:type="dxa"/>
             <w:tcBorders>
-              <w:left w:val="single" w:sz="2" w:space="0" w:color="000000"/>
-              <w:bottom w:val="single" w:sz="2" w:space="0" w:color="000000"/>
-              <w:right w:val="single" w:sz="2" w:space="0" w:color="000000"/>
-              <w:insideH w:val="single" w:sz="2" w:space="0" w:color="000000"/>
-              <w:insideV w:val="single" w:sz="2" w:space="0" w:color="000000"/>
+              <w:top w:val="single" w:sz="2" w:space="0" w:color="000001"/>
+              <w:left w:val="single" w:sz="2" w:space="0" w:color="000001"/>
+              <w:bottom w:val="single" w:sz="2" w:space="0" w:color="000001"/>
+              <w:right w:val="single" w:sz="2" w:space="0" w:color="000001"/>
+              <w:insideH w:val="single" w:sz="2" w:space="0" w:color="000001"/>
+              <w:insideV w:val="single" w:sz="2" w:space="0" w:color="000001"/>
             </w:tcBorders>
             <w:shd w:fill="auto" w:val="clear"/>
             <w:tcMar>
-              <w:left w:w="54" w:type="dxa"/>
+              <w:left w:w="51" w:type="dxa"/>
             </w:tcMar>
           </w:tcPr>
           <w:p>
@@ -1207,43 +1163,43 @@
       <w:tblPr>
         <w:tblW w:w="9072" w:type="dxa"/>
         <w:jc w:val="left"/>
-        <w:tblInd w:w="55" w:type="dxa"/>
+        <w:tblInd w:w="53" w:type="dxa"/>
         <w:tblBorders>
-          <w:top w:val="single" w:sz="2" w:space="0" w:color="000000"/>
-          <w:left w:val="single" w:sz="2" w:space="0" w:color="000000"/>
-          <w:bottom w:val="single" w:sz="2" w:space="0" w:color="000000"/>
-          <w:right w:val="single" w:sz="2" w:space="0" w:color="000000"/>
-          <w:insideH w:val="single" w:sz="2" w:space="0" w:color="000000"/>
-          <w:insideV w:val="single" w:sz="2" w:space="0" w:color="000000"/>
+          <w:top w:val="single" w:sz="2" w:space="0" w:color="000001"/>
+          <w:left w:val="single" w:sz="2" w:space="0" w:color="000001"/>
+          <w:bottom w:val="single" w:sz="2" w:space="0" w:color="000001"/>
+          <w:right w:val="single" w:sz="2" w:space="0" w:color="000001"/>
+          <w:insideH w:val="single" w:sz="2" w:space="0" w:color="000001"/>
+          <w:insideV w:val="single" w:sz="2" w:space="0" w:color="000001"/>
         </w:tblBorders>
         <w:tblCellMar>
           <w:top w:w="55" w:type="dxa"/>
-          <w:left w:w="54" w:type="dxa"/>
+          <w:left w:w="51" w:type="dxa"/>
           <w:bottom w:w="55" w:type="dxa"/>
           <w:right w:w="55" w:type="dxa"/>
         </w:tblCellMar>
       </w:tblPr>
       <w:tblGrid>
         <w:gridCol w:w="4535"/>
-        <w:gridCol w:w="4537"/>
+        <w:gridCol w:w="4536"/>
       </w:tblGrid>
       <w:tr>
         <w:trPr/>
         <w:tc>
           <w:tcPr>
-            <w:tcW w:w="9072" w:type="dxa"/>
+            <w:tcW w:w="9071" w:type="dxa"/>
             <w:gridSpan w:val="2"/>
             <w:tcBorders>
-              <w:top w:val="single" w:sz="2" w:space="0" w:color="000000"/>
-              <w:left w:val="single" w:sz="2" w:space="0" w:color="000000"/>
-              <w:bottom w:val="single" w:sz="2" w:space="0" w:color="000000"/>
-              <w:right w:val="single" w:sz="2" w:space="0" w:color="000000"/>
-              <w:insideH w:val="single" w:sz="2" w:space="0" w:color="000000"/>
-              <w:insideV w:val="single" w:sz="2" w:space="0" w:color="000000"/>
+              <w:top w:val="single" w:sz="2" w:space="0" w:color="000001"/>
+              <w:left w:val="single" w:sz="2" w:space="0" w:color="000001"/>
+              <w:bottom w:val="single" w:sz="2" w:space="0" w:color="000001"/>
+              <w:right w:val="single" w:sz="2" w:space="0" w:color="000001"/>
+              <w:insideH w:val="single" w:sz="2" w:space="0" w:color="000001"/>
+              <w:insideV w:val="single" w:sz="2" w:space="0" w:color="000001"/>
             </w:tcBorders>
             <w:shd w:fill="auto" w:val="clear"/>
             <w:tcMar>
-              <w:left w:w="54" w:type="dxa"/>
+              <w:left w:w="51" w:type="dxa"/>
             </w:tcMar>
           </w:tcPr>
           <w:p>
@@ -1280,13 +1236,16 @@
           <w:tcPr>
             <w:tcW w:w="4535" w:type="dxa"/>
             <w:tcBorders>
-              <w:left w:val="single" w:sz="2" w:space="0" w:color="000000"/>
-              <w:bottom w:val="single" w:sz="2" w:space="0" w:color="000000"/>
-              <w:insideH w:val="single" w:sz="2" w:space="0" w:color="000000"/>
+              <w:top w:val="single" w:sz="2" w:space="0" w:color="000001"/>
+              <w:left w:val="single" w:sz="2" w:space="0" w:color="000001"/>
+              <w:bottom w:val="single" w:sz="2" w:space="0" w:color="000001"/>
+              <w:right w:val="single" w:sz="2" w:space="0" w:color="000001"/>
+              <w:insideH w:val="single" w:sz="2" w:space="0" w:color="000001"/>
+              <w:insideV w:val="single" w:sz="2" w:space="0" w:color="000001"/>
             </w:tcBorders>
             <w:shd w:fill="auto" w:val="clear"/>
             <w:tcMar>
-              <w:left w:w="54" w:type="dxa"/>
+              <w:left w:w="51" w:type="dxa"/>
             </w:tcMar>
           </w:tcPr>
           <w:p>
@@ -1315,17 +1274,18 @@
         </w:tc>
         <w:tc>
           <w:tcPr>
-            <w:tcW w:w="4537" w:type="dxa"/>
+            <w:tcW w:w="4536" w:type="dxa"/>
             <w:tcBorders>
-              <w:left w:val="single" w:sz="2" w:space="0" w:color="000000"/>
-              <w:bottom w:val="single" w:sz="2" w:space="0" w:color="000000"/>
-              <w:right w:val="single" w:sz="2" w:space="0" w:color="000000"/>
-              <w:insideH w:val="single" w:sz="2" w:space="0" w:color="000000"/>
-              <w:insideV w:val="single" w:sz="2" w:space="0" w:color="000000"/>
+              <w:top w:val="single" w:sz="2" w:space="0" w:color="000001"/>
+              <w:left w:val="single" w:sz="2" w:space="0" w:color="000001"/>
+              <w:bottom w:val="single" w:sz="2" w:space="0" w:color="000001"/>
+              <w:right w:val="single" w:sz="2" w:space="0" w:color="000001"/>
+              <w:insideH w:val="single" w:sz="2" w:space="0" w:color="000001"/>
+              <w:insideV w:val="single" w:sz="2" w:space="0" w:color="000001"/>
             </w:tcBorders>
             <w:shd w:fill="auto" w:val="clear"/>
             <w:tcMar>
-              <w:left w:w="54" w:type="dxa"/>
+              <w:left w:w="51" w:type="dxa"/>
             </w:tcMar>
           </w:tcPr>
           <w:p>
@@ -1347,13 +1307,16 @@
           <w:tcPr>
             <w:tcW w:w="4535" w:type="dxa"/>
             <w:tcBorders>
-              <w:left w:val="single" w:sz="2" w:space="0" w:color="000000"/>
-              <w:bottom w:val="single" w:sz="2" w:space="0" w:color="000000"/>
-              <w:insideH w:val="single" w:sz="2" w:space="0" w:color="000000"/>
+              <w:top w:val="single" w:sz="2" w:space="0" w:color="000001"/>
+              <w:left w:val="single" w:sz="2" w:space="0" w:color="000001"/>
+              <w:bottom w:val="single" w:sz="2" w:space="0" w:color="000001"/>
+              <w:right w:val="single" w:sz="2" w:space="0" w:color="000001"/>
+              <w:insideH w:val="single" w:sz="2" w:space="0" w:color="000001"/>
+              <w:insideV w:val="single" w:sz="2" w:space="0" w:color="000001"/>
             </w:tcBorders>
             <w:shd w:fill="auto" w:val="clear"/>
             <w:tcMar>
-              <w:left w:w="54" w:type="dxa"/>
+              <w:left w:w="51" w:type="dxa"/>
             </w:tcMar>
           </w:tcPr>
           <w:p>
@@ -1380,17 +1343,18 @@
         </w:tc>
         <w:tc>
           <w:tcPr>
-            <w:tcW w:w="4537" w:type="dxa"/>
+            <w:tcW w:w="4536" w:type="dxa"/>
             <w:tcBorders>
-              <w:left w:val="single" w:sz="2" w:space="0" w:color="000000"/>
-              <w:bottom w:val="single" w:sz="2" w:space="0" w:color="000000"/>
-              <w:right w:val="single" w:sz="2" w:space="0" w:color="000000"/>
-              <w:insideH w:val="single" w:sz="2" w:space="0" w:color="000000"/>
-              <w:insideV w:val="single" w:sz="2" w:space="0" w:color="000000"/>
+              <w:top w:val="single" w:sz="2" w:space="0" w:color="000001"/>
+              <w:left w:val="single" w:sz="2" w:space="0" w:color="000001"/>
+              <w:bottom w:val="single" w:sz="2" w:space="0" w:color="000001"/>
+              <w:right w:val="single" w:sz="2" w:space="0" w:color="000001"/>
+              <w:insideH w:val="single" w:sz="2" w:space="0" w:color="000001"/>
+              <w:insideV w:val="single" w:sz="2" w:space="0" w:color="000001"/>
             </w:tcBorders>
             <w:shd w:fill="auto" w:val="clear"/>
             <w:tcMar>
-              <w:left w:w="54" w:type="dxa"/>
+              <w:left w:w="51" w:type="dxa"/>
             </w:tcMar>
           </w:tcPr>
           <w:p>
@@ -1416,13 +1380,16 @@
           <w:tcPr>
             <w:tcW w:w="4535" w:type="dxa"/>
             <w:tcBorders>
-              <w:left w:val="single" w:sz="2" w:space="0" w:color="000000"/>
-              <w:bottom w:val="single" w:sz="2" w:space="0" w:color="000000"/>
-              <w:insideH w:val="single" w:sz="2" w:space="0" w:color="000000"/>
+              <w:top w:val="single" w:sz="2" w:space="0" w:color="000001"/>
+              <w:left w:val="single" w:sz="2" w:space="0" w:color="000001"/>
+              <w:bottom w:val="single" w:sz="2" w:space="0" w:color="000001"/>
+              <w:right w:val="single" w:sz="2" w:space="0" w:color="000001"/>
+              <w:insideH w:val="single" w:sz="2" w:space="0" w:color="000001"/>
+              <w:insideV w:val="single" w:sz="2" w:space="0" w:color="000001"/>
             </w:tcBorders>
             <w:shd w:fill="auto" w:val="clear"/>
             <w:tcMar>
-              <w:left w:w="54" w:type="dxa"/>
+              <w:left w:w="51" w:type="dxa"/>
             </w:tcMar>
           </w:tcPr>
           <w:p>
@@ -1449,17 +1416,18 @@
         </w:tc>
         <w:tc>
           <w:tcPr>
-            <w:tcW w:w="4537" w:type="dxa"/>
+            <w:tcW w:w="4536" w:type="dxa"/>
             <w:tcBorders>
-              <w:left w:val="single" w:sz="2" w:space="0" w:color="000000"/>
-              <w:bottom w:val="single" w:sz="2" w:space="0" w:color="000000"/>
-              <w:right w:val="single" w:sz="2" w:space="0" w:color="000000"/>
-              <w:insideH w:val="single" w:sz="2" w:space="0" w:color="000000"/>
-              <w:insideV w:val="single" w:sz="2" w:space="0" w:color="000000"/>
+              <w:top w:val="single" w:sz="2" w:space="0" w:color="000001"/>
+              <w:left w:val="single" w:sz="2" w:space="0" w:color="000001"/>
+              <w:bottom w:val="single" w:sz="2" w:space="0" w:color="000001"/>
+              <w:right w:val="single" w:sz="2" w:space="0" w:color="000001"/>
+              <w:insideH w:val="single" w:sz="2" w:space="0" w:color="000001"/>
+              <w:insideV w:val="single" w:sz="2" w:space="0" w:color="000001"/>
             </w:tcBorders>
             <w:shd w:fill="auto" w:val="clear"/>
             <w:tcMar>
-              <w:left w:w="54" w:type="dxa"/>
+              <w:left w:w="51" w:type="dxa"/>
             </w:tcMar>
           </w:tcPr>
           <w:p>
@@ -1486,13 +1454,16 @@
           <w:tcPr>
             <w:tcW w:w="4535" w:type="dxa"/>
             <w:tcBorders>
-              <w:left w:val="single" w:sz="2" w:space="0" w:color="000000"/>
-              <w:bottom w:val="single" w:sz="2" w:space="0" w:color="000000"/>
-              <w:insideH w:val="single" w:sz="2" w:space="0" w:color="000000"/>
+              <w:top w:val="single" w:sz="2" w:space="0" w:color="000001"/>
+              <w:left w:val="single" w:sz="2" w:space="0" w:color="000001"/>
+              <w:bottom w:val="single" w:sz="2" w:space="0" w:color="000001"/>
+              <w:right w:val="single" w:sz="2" w:space="0" w:color="000001"/>
+              <w:insideH w:val="single" w:sz="2" w:space="0" w:color="000001"/>
+              <w:insideV w:val="single" w:sz="2" w:space="0" w:color="000001"/>
             </w:tcBorders>
             <w:shd w:fill="auto" w:val="clear"/>
             <w:tcMar>
-              <w:left w:w="54" w:type="dxa"/>
+              <w:left w:w="51" w:type="dxa"/>
             </w:tcMar>
           </w:tcPr>
           <w:p>
@@ -1519,17 +1490,18 @@
         </w:tc>
         <w:tc>
           <w:tcPr>
-            <w:tcW w:w="4537" w:type="dxa"/>
+            <w:tcW w:w="4536" w:type="dxa"/>
             <w:tcBorders>
-              <w:left w:val="single" w:sz="2" w:space="0" w:color="000000"/>
-              <w:bottom w:val="single" w:sz="2" w:space="0" w:color="000000"/>
-              <w:right w:val="single" w:sz="2" w:space="0" w:color="000000"/>
-              <w:insideH w:val="single" w:sz="2" w:space="0" w:color="000000"/>
-              <w:insideV w:val="single" w:sz="2" w:space="0" w:color="000000"/>
+              <w:top w:val="single" w:sz="2" w:space="0" w:color="000001"/>
+              <w:left w:val="single" w:sz="2" w:space="0" w:color="000001"/>
+              <w:bottom w:val="single" w:sz="2" w:space="0" w:color="000001"/>
+              <w:right w:val="single" w:sz="2" w:space="0" w:color="000001"/>
+              <w:insideH w:val="single" w:sz="2" w:space="0" w:color="000001"/>
+              <w:insideV w:val="single" w:sz="2" w:space="0" w:color="000001"/>
             </w:tcBorders>
             <w:shd w:fill="auto" w:val="clear"/>
             <w:tcMar>
-              <w:left w:w="54" w:type="dxa"/>
+              <w:left w:w="51" w:type="dxa"/>
             </w:tcMar>
           </w:tcPr>
           <w:p>
@@ -1551,13 +1523,16 @@
           <w:tcPr>
             <w:tcW w:w="4535" w:type="dxa"/>
             <w:tcBorders>
-              <w:left w:val="single" w:sz="2" w:space="0" w:color="000000"/>
-              <w:bottom w:val="single" w:sz="2" w:space="0" w:color="000000"/>
-              <w:insideH w:val="single" w:sz="2" w:space="0" w:color="000000"/>
+              <w:top w:val="single" w:sz="2" w:space="0" w:color="000001"/>
+              <w:left w:val="single" w:sz="2" w:space="0" w:color="000001"/>
+              <w:bottom w:val="single" w:sz="2" w:space="0" w:color="000001"/>
+              <w:right w:val="single" w:sz="2" w:space="0" w:color="000001"/>
+              <w:insideH w:val="single" w:sz="2" w:space="0" w:color="000001"/>
+              <w:insideV w:val="single" w:sz="2" w:space="0" w:color="000001"/>
             </w:tcBorders>
             <w:shd w:fill="auto" w:val="clear"/>
             <w:tcMar>
-              <w:left w:w="54" w:type="dxa"/>
+              <w:left w:w="51" w:type="dxa"/>
             </w:tcMar>
           </w:tcPr>
           <w:p>
@@ -1584,17 +1559,18 @@
         </w:tc>
         <w:tc>
           <w:tcPr>
-            <w:tcW w:w="4537" w:type="dxa"/>
+            <w:tcW w:w="4536" w:type="dxa"/>
             <w:tcBorders>
-              <w:left w:val="single" w:sz="2" w:space="0" w:color="000000"/>
-              <w:bottom w:val="single" w:sz="2" w:space="0" w:color="000000"/>
-              <w:right w:val="single" w:sz="2" w:space="0" w:color="000000"/>
-              <w:insideH w:val="single" w:sz="2" w:space="0" w:color="000000"/>
-              <w:insideV w:val="single" w:sz="2" w:space="0" w:color="000000"/>
+              <w:top w:val="single" w:sz="2" w:space="0" w:color="000001"/>
+              <w:left w:val="single" w:sz="2" w:space="0" w:color="000001"/>
+              <w:bottom w:val="single" w:sz="2" w:space="0" w:color="000001"/>
+              <w:right w:val="single" w:sz="2" w:space="0" w:color="000001"/>
+              <w:insideH w:val="single" w:sz="2" w:space="0" w:color="000001"/>
+              <w:insideV w:val="single" w:sz="2" w:space="0" w:color="000001"/>
             </w:tcBorders>
             <w:shd w:fill="auto" w:val="clear"/>
             <w:tcMar>
-              <w:left w:w="54" w:type="dxa"/>
+              <w:left w:w="51" w:type="dxa"/>
             </w:tcMar>
           </w:tcPr>
           <w:p>
@@ -1614,19 +1590,7 @@
               <w:rPr>
                 <w:lang w:val="en-GB"/>
               </w:rPr>
-              <w:t xml:space="preserve">S </w:t>
-            </w:r>
-            <w:r>
-              <w:rPr>
-                <w:lang w:val="en-GB"/>
-              </w:rPr>
-              <w:t xml:space="preserve">(Susceptible), I (Infected), </w:t>
-            </w:r>
-            <w:r>
-              <w:rPr>
-                <w:lang w:val="en-GB"/>
-              </w:rPr>
-              <w:t>R (Resistant) or D (Dead)</w:t>
+              <w:t>S (Susceptible), I (Infected), R (Resistant) or D (Dead)</w:t>
             </w:r>
           </w:p>
         </w:tc>
@@ -1649,43 +1613,43 @@
       <w:tblPr>
         <w:tblW w:w="9072" w:type="dxa"/>
         <w:jc w:val="left"/>
-        <w:tblInd w:w="55" w:type="dxa"/>
+        <w:tblInd w:w="53" w:type="dxa"/>
         <w:tblBorders>
-          <w:top w:val="single" w:sz="2" w:space="0" w:color="000000"/>
-          <w:left w:val="single" w:sz="2" w:space="0" w:color="000000"/>
-          <w:bottom w:val="single" w:sz="2" w:space="0" w:color="000000"/>
-          <w:right w:val="single" w:sz="2" w:space="0" w:color="000000"/>
-          <w:insideH w:val="single" w:sz="2" w:space="0" w:color="000000"/>
-          <w:insideV w:val="single" w:sz="2" w:space="0" w:color="000000"/>
+          <w:top w:val="single" w:sz="2" w:space="0" w:color="000001"/>
+          <w:left w:val="single" w:sz="2" w:space="0" w:color="000001"/>
+          <w:bottom w:val="single" w:sz="2" w:space="0" w:color="000001"/>
+          <w:right w:val="single" w:sz="2" w:space="0" w:color="000001"/>
+          <w:insideH w:val="single" w:sz="2" w:space="0" w:color="000001"/>
+          <w:insideV w:val="single" w:sz="2" w:space="0" w:color="000001"/>
         </w:tblBorders>
         <w:tblCellMar>
           <w:top w:w="55" w:type="dxa"/>
-          <w:left w:w="54" w:type="dxa"/>
+          <w:left w:w="51" w:type="dxa"/>
           <w:bottom w:w="55" w:type="dxa"/>
           <w:right w:w="55" w:type="dxa"/>
         </w:tblCellMar>
       </w:tblPr>
       <w:tblGrid>
-        <w:gridCol w:w="4409"/>
+        <w:gridCol w:w="4408"/>
         <w:gridCol w:w="4663"/>
       </w:tblGrid>
       <w:tr>
         <w:trPr/>
         <w:tc>
           <w:tcPr>
-            <w:tcW w:w="9072" w:type="dxa"/>
+            <w:tcW w:w="9071" w:type="dxa"/>
             <w:gridSpan w:val="2"/>
             <w:tcBorders>
-              <w:top w:val="single" w:sz="2" w:space="0" w:color="000000"/>
-              <w:left w:val="single" w:sz="2" w:space="0" w:color="000000"/>
-              <w:bottom w:val="single" w:sz="2" w:space="0" w:color="000000"/>
-              <w:right w:val="single" w:sz="2" w:space="0" w:color="000000"/>
-              <w:insideH w:val="single" w:sz="2" w:space="0" w:color="000000"/>
-              <w:insideV w:val="single" w:sz="2" w:space="0" w:color="000000"/>
+              <w:top w:val="single" w:sz="2" w:space="0" w:color="000001"/>
+              <w:left w:val="single" w:sz="2" w:space="0" w:color="000001"/>
+              <w:bottom w:val="single" w:sz="2" w:space="0" w:color="000001"/>
+              <w:right w:val="single" w:sz="2" w:space="0" w:color="000001"/>
+              <w:insideH w:val="single" w:sz="2" w:space="0" w:color="000001"/>
+              <w:insideV w:val="single" w:sz="2" w:space="0" w:color="000001"/>
             </w:tcBorders>
             <w:shd w:fill="auto" w:val="clear"/>
             <w:tcMar>
-              <w:left w:w="54" w:type="dxa"/>
+              <w:left w:w="51" w:type="dxa"/>
             </w:tcMar>
           </w:tcPr>
           <w:p>
@@ -1715,15 +1679,18 @@
         <w:trPr/>
         <w:tc>
           <w:tcPr>
-            <w:tcW w:w="4409" w:type="dxa"/>
+            <w:tcW w:w="4408" w:type="dxa"/>
             <w:tcBorders>
-              <w:left w:val="single" w:sz="2" w:space="0" w:color="000000"/>
-              <w:bottom w:val="single" w:sz="2" w:space="0" w:color="000000"/>
-              <w:insideH w:val="single" w:sz="2" w:space="0" w:color="000000"/>
+              <w:top w:val="single" w:sz="2" w:space="0" w:color="000001"/>
+              <w:left w:val="single" w:sz="2" w:space="0" w:color="000001"/>
+              <w:bottom w:val="single" w:sz="2" w:space="0" w:color="000001"/>
+              <w:right w:val="single" w:sz="2" w:space="0" w:color="000001"/>
+              <w:insideH w:val="single" w:sz="2" w:space="0" w:color="000001"/>
+              <w:insideV w:val="single" w:sz="2" w:space="0" w:color="000001"/>
             </w:tcBorders>
             <w:shd w:fill="auto" w:val="clear"/>
             <w:tcMar>
-              <w:left w:w="54" w:type="dxa"/>
+              <w:left w:w="51" w:type="dxa"/>
             </w:tcMar>
           </w:tcPr>
           <w:p>
@@ -1752,15 +1719,16 @@
           <w:tcPr>
             <w:tcW w:w="4663" w:type="dxa"/>
             <w:tcBorders>
-              <w:left w:val="single" w:sz="2" w:space="0" w:color="000000"/>
-              <w:bottom w:val="single" w:sz="2" w:space="0" w:color="000000"/>
-              <w:right w:val="single" w:sz="2" w:space="0" w:color="000000"/>
-              <w:insideH w:val="single" w:sz="2" w:space="0" w:color="000000"/>
-              <w:insideV w:val="single" w:sz="2" w:space="0" w:color="000000"/>
+              <w:top w:val="single" w:sz="2" w:space="0" w:color="000001"/>
+              <w:left w:val="single" w:sz="2" w:space="0" w:color="000001"/>
+              <w:bottom w:val="single" w:sz="2" w:space="0" w:color="000001"/>
+              <w:right w:val="single" w:sz="2" w:space="0" w:color="000001"/>
+              <w:insideH w:val="single" w:sz="2" w:space="0" w:color="000001"/>
+              <w:insideV w:val="single" w:sz="2" w:space="0" w:color="000001"/>
             </w:tcBorders>
             <w:shd w:fill="auto" w:val="clear"/>
             <w:tcMar>
-              <w:left w:w="54" w:type="dxa"/>
+              <w:left w:w="51" w:type="dxa"/>
             </w:tcMar>
           </w:tcPr>
           <w:p>
@@ -1790,15 +1758,18 @@
         <w:trPr/>
         <w:tc>
           <w:tcPr>
-            <w:tcW w:w="4409" w:type="dxa"/>
+            <w:tcW w:w="4408" w:type="dxa"/>
             <w:tcBorders>
-              <w:left w:val="single" w:sz="2" w:space="0" w:color="000000"/>
-              <w:bottom w:val="single" w:sz="2" w:space="0" w:color="000000"/>
-              <w:insideH w:val="single" w:sz="2" w:space="0" w:color="000000"/>
+              <w:top w:val="single" w:sz="2" w:space="0" w:color="000001"/>
+              <w:left w:val="single" w:sz="2" w:space="0" w:color="000001"/>
+              <w:bottom w:val="single" w:sz="2" w:space="0" w:color="000001"/>
+              <w:right w:val="single" w:sz="2" w:space="0" w:color="000001"/>
+              <w:insideH w:val="single" w:sz="2" w:space="0" w:color="000001"/>
+              <w:insideV w:val="single" w:sz="2" w:space="0" w:color="000001"/>
             </w:tcBorders>
             <w:shd w:fill="auto" w:val="clear"/>
             <w:tcMar>
-              <w:left w:w="54" w:type="dxa"/>
+              <w:left w:w="51" w:type="dxa"/>
             </w:tcMar>
           </w:tcPr>
           <w:p>
@@ -1827,15 +1798,16 @@
           <w:tcPr>
             <w:tcW w:w="4663" w:type="dxa"/>
             <w:tcBorders>
-              <w:left w:val="single" w:sz="2" w:space="0" w:color="000000"/>
-              <w:bottom w:val="single" w:sz="2" w:space="0" w:color="000000"/>
-              <w:right w:val="single" w:sz="2" w:space="0" w:color="000000"/>
-              <w:insideH w:val="single" w:sz="2" w:space="0" w:color="000000"/>
-              <w:insideV w:val="single" w:sz="2" w:space="0" w:color="000000"/>
+              <w:top w:val="single" w:sz="2" w:space="0" w:color="000001"/>
+              <w:left w:val="single" w:sz="2" w:space="0" w:color="000001"/>
+              <w:bottom w:val="single" w:sz="2" w:space="0" w:color="000001"/>
+              <w:right w:val="single" w:sz="2" w:space="0" w:color="000001"/>
+              <w:insideH w:val="single" w:sz="2" w:space="0" w:color="000001"/>
+              <w:insideV w:val="single" w:sz="2" w:space="0" w:color="000001"/>
             </w:tcBorders>
             <w:shd w:fill="auto" w:val="clear"/>
             <w:tcMar>
-              <w:left w:w="54" w:type="dxa"/>
+              <w:left w:w="51" w:type="dxa"/>
             </w:tcMar>
           </w:tcPr>
           <w:p>
@@ -1865,15 +1837,18 @@
         <w:trPr/>
         <w:tc>
           <w:tcPr>
-            <w:tcW w:w="4409" w:type="dxa"/>
+            <w:tcW w:w="4408" w:type="dxa"/>
             <w:tcBorders>
-              <w:left w:val="single" w:sz="2" w:space="0" w:color="000000"/>
-              <w:bottom w:val="single" w:sz="2" w:space="0" w:color="000000"/>
-              <w:insideH w:val="single" w:sz="2" w:space="0" w:color="000000"/>
+              <w:top w:val="single" w:sz="2" w:space="0" w:color="000001"/>
+              <w:left w:val="single" w:sz="2" w:space="0" w:color="000001"/>
+              <w:bottom w:val="single" w:sz="2" w:space="0" w:color="000001"/>
+              <w:right w:val="single" w:sz="2" w:space="0" w:color="000001"/>
+              <w:insideH w:val="single" w:sz="2" w:space="0" w:color="000001"/>
+              <w:insideV w:val="single" w:sz="2" w:space="0" w:color="000001"/>
             </w:tcBorders>
             <w:shd w:fill="auto" w:val="clear"/>
             <w:tcMar>
-              <w:left w:w="54" w:type="dxa"/>
+              <w:left w:w="51" w:type="dxa"/>
             </w:tcMar>
           </w:tcPr>
           <w:p>
@@ -1902,15 +1877,16 @@
           <w:tcPr>
             <w:tcW w:w="4663" w:type="dxa"/>
             <w:tcBorders>
-              <w:left w:val="single" w:sz="2" w:space="0" w:color="000000"/>
-              <w:bottom w:val="single" w:sz="2" w:space="0" w:color="000000"/>
-              <w:right w:val="single" w:sz="2" w:space="0" w:color="000000"/>
-              <w:insideH w:val="single" w:sz="2" w:space="0" w:color="000000"/>
-              <w:insideV w:val="single" w:sz="2" w:space="0" w:color="000000"/>
+              <w:top w:val="single" w:sz="2" w:space="0" w:color="000001"/>
+              <w:left w:val="single" w:sz="2" w:space="0" w:color="000001"/>
+              <w:bottom w:val="single" w:sz="2" w:space="0" w:color="000001"/>
+              <w:right w:val="single" w:sz="2" w:space="0" w:color="000001"/>
+              <w:insideH w:val="single" w:sz="2" w:space="0" w:color="000001"/>
+              <w:insideV w:val="single" w:sz="2" w:space="0" w:color="000001"/>
             </w:tcBorders>
             <w:shd w:fill="auto" w:val="clear"/>
             <w:tcMar>
-              <w:left w:w="54" w:type="dxa"/>
+              <w:left w:w="51" w:type="dxa"/>
             </w:tcMar>
           </w:tcPr>
           <w:p>
@@ -1952,7 +1928,14 @@
       <w:r>
         <w:br w:type="page"/>
       </w:r>
-      <w:r>
+    </w:p>
+    <w:p>
+      <w:pPr>
+        <w:pStyle w:val="Normal"/>
+        <w:rPr/>
+      </w:pPr>
+      <w:r>
+        <w:rPr/>
         <mc:AlternateContent>
           <mc:Choice Requires="wps">
             <w:drawing>
@@ -1964,21 +1947,33 @@
                 <wp:positionV relativeFrom="paragraph">
                   <wp:posOffset>635</wp:posOffset>
                 </wp:positionV>
-                <wp:extent cx="5760720" cy="4588510"/>
+                <wp:extent cx="5761355" cy="4589145"/>
                 <wp:effectExtent l="0" t="0" r="0" b="0"/>
                 <wp:wrapSquare wrapText="largest"/>
                 <wp:docPr id="1" name="Frame1"/>
                 <a:graphic xmlns:a="http://schemas.openxmlformats.org/drawingml/2006/main">
                   <a:graphicData uri="http://schemas.microsoft.com/office/word/2010/wordprocessingShape">
                     <wps:wsp>
-                      <wps:cNvSpPr txBox="1"/>
+                      <wps:cNvSpPr/>
                       <wps:spPr>
                         <a:xfrm>
                           <a:off x="0" y="0"/>
-                          <a:ext cx="5760720" cy="4588510"/>
+                          <a:ext cx="5760720" cy="4588560"/>
                         </a:xfrm>
-                        <a:prstGeom prst="rect"/>
+                        <a:prstGeom prst="rect">
+                          <a:avLst/>
+                        </a:prstGeom>
+                        <a:noFill/>
+                        <a:ln>
+                          <a:noFill/>
+                        </a:ln>
                       </wps:spPr>
+                      <wps:style>
+                        <a:lnRef idx="0"/>
+                        <a:fillRef idx="0"/>
+                        <a:effectRef idx="0"/>
+                        <a:fontRef idx="minor"/>
+                      </wps:style>
                       <wps:txbx>
                         <w:txbxContent>
                           <w:p>
@@ -1993,7 +1988,7 @@
                                 <wp:inline distT="0" distB="0" distL="0" distR="0">
                                   <wp:extent cx="5760720" cy="4320540"/>
                                   <wp:effectExtent l="0" t="0" r="0" b="0"/>
-                                  <wp:docPr id="2" name="Image1" descr=""/>
+                                  <wp:docPr id="3" name="Image1" descr=""/>
                                   <wp:cNvGraphicFramePr>
                                     <a:graphicFrameLocks xmlns:a="http://schemas.openxmlformats.org/drawingml/2006/main" noChangeAspect="1"/>
                                   </wp:cNvGraphicFramePr>
@@ -2001,7 +1996,7 @@
                                     <a:graphicData uri="http://schemas.openxmlformats.org/drawingml/2006/picture">
                                       <pic:pic xmlns:pic="http://schemas.openxmlformats.org/drawingml/2006/picture">
                                         <pic:nvPicPr>
-                                          <pic:cNvPr id="2" name="Image1" descr=""/>
+                                          <pic:cNvPr id="3" name="Image1" descr=""/>
                                           <pic:cNvPicPr>
                                             <a:picLocks noChangeAspect="1" noChangeArrowheads="1"/>
                                           </pic:cNvPicPr>
@@ -2055,7 +2050,7 @@
                           </w:p>
                         </w:txbxContent>
                       </wps:txbx>
-                      <wps:bodyPr anchor="t" lIns="0" tIns="0" rIns="0" bIns="0">
+                      <wps:bodyPr lIns="90000" rIns="90000" tIns="45000" bIns="45000">
                         <a:noAutofit/>
                       </wps:bodyPr>
                     </wps:wsp>
@@ -2066,8 +2061,11 @@
           </mc:Choice>
           <mc:Fallback>
             <w:pict>
-              <v:rect style="position:absolute;rotation:0;width:453.6pt;height:361.3pt;mso-wrap-distance-left:0pt;mso-wrap-distance-right:0pt;mso-wrap-distance-top:0pt;mso-wrap-distance-bottom:0pt;margin-top:0pt;mso-position-vertical:top;mso-position-vertical-relative:text;margin-left:0pt;mso-position-horizontal:center;mso-position-horizontal-relative:text">
-                <v:textbox inset="0in,0in,0in,0in">
+              <v:rect id="shape_0" ID="Frame1" stroked="f" style="position:absolute;margin-left:0pt;margin-top:0.05pt;width:453.55pt;height:361.25pt;mso-position-horizontal:center">
+                <w10:wrap type="square"/>
+                <v:fill o:detectmouseclick="t" on="false"/>
+                <v:stroke color="#3465a4" joinstyle="round" endcap="flat"/>
+                <v:textbox>
                   <w:txbxContent>
                     <w:p>
                       <w:pPr>
@@ -2081,7 +2079,7 @@
                           <wp:inline distT="0" distB="0" distL="0" distR="0">
                             <wp:extent cx="5760720" cy="4320540"/>
                             <wp:effectExtent l="0" t="0" r="0" b="0"/>
-                            <wp:docPr id="3" name="Image1" descr=""/>
+                            <wp:docPr id="4" name="Image1" descr=""/>
                             <wp:cNvGraphicFramePr>
                               <a:graphicFrameLocks xmlns:a="http://schemas.openxmlformats.org/drawingml/2006/main" noChangeAspect="1"/>
                             </wp:cNvGraphicFramePr>
@@ -2089,7 +2087,7 @@
                               <a:graphicData uri="http://schemas.openxmlformats.org/drawingml/2006/picture">
                                 <pic:pic xmlns:pic="http://schemas.openxmlformats.org/drawingml/2006/picture">
                                   <pic:nvPicPr>
-                                    <pic:cNvPr id="3" name="Image1" descr=""/>
+                                    <pic:cNvPr id="4" name="Image1" descr=""/>
                                     <pic:cNvPicPr>
                                       <a:picLocks noChangeAspect="1" noChangeArrowheads="1"/>
                                     </pic:cNvPicPr>
@@ -2143,7 +2141,6 @@
                     </w:p>
                   </w:txbxContent>
                 </v:textbox>
-                <w10:wrap type="square" side="largest"/>
               </v:rect>
             </w:pict>
           </mc:Fallback>
@@ -2162,7 +2159,7 @@
           <w:lang w:val="en-GB"/>
         </w:rPr>
         <w:drawing>
-          <wp:anchor behindDoc="0" distT="0" distB="0" distL="0" distR="0" simplePos="0" locked="0" layoutInCell="1" allowOverlap="1" relativeHeight="4">
+          <wp:anchor behindDoc="0" distT="0" distB="0" distL="0" distR="0" simplePos="0" locked="0" layoutInCell="1" allowOverlap="1" relativeHeight="3">
             <wp:simplePos x="0" y="0"/>
             <wp:positionH relativeFrom="column">
               <wp:posOffset>0</wp:posOffset>
@@ -2173,7 +2170,7 @@
             <wp:extent cx="5760720" cy="2303145"/>
             <wp:effectExtent l="0" t="0" r="0" b="0"/>
             <wp:wrapSquare wrapText="largest"/>
-            <wp:docPr id="4" name="Image2" descr=""/>
+            <wp:docPr id="5" name="Image2" descr=""/>
             <wp:cNvGraphicFramePr>
               <a:graphicFrameLocks xmlns:a="http://schemas.openxmlformats.org/drawingml/2006/main" noChangeAspect="1"/>
             </wp:cNvGraphicFramePr>
@@ -2181,7 +2178,7 @@
               <a:graphicData uri="http://schemas.openxmlformats.org/drawingml/2006/picture">
                 <pic:pic xmlns:pic="http://schemas.openxmlformats.org/drawingml/2006/picture">
                   <pic:nvPicPr>
-                    <pic:cNvPr id="4" name="Image2" descr=""/>
+                    <pic:cNvPr id="5" name="Image2" descr=""/>
                     <pic:cNvPicPr>
                       <a:picLocks noChangeAspect="1" noChangeArrowheads="1"/>
                     </pic:cNvPicPr>
@@ -2208,7 +2205,7 @@
           </wp:anchor>
         </w:drawing>
         <w:drawing>
-          <wp:anchor behindDoc="0" distT="0" distB="0" distL="0" distR="0" simplePos="0" locked="0" layoutInCell="1" allowOverlap="1" relativeHeight="5">
+          <wp:anchor behindDoc="0" distT="0" distB="0" distL="0" distR="0" simplePos="0" locked="0" layoutInCell="1" allowOverlap="1" relativeHeight="4">
             <wp:simplePos x="0" y="0"/>
             <wp:positionH relativeFrom="column">
               <wp:posOffset>0</wp:posOffset>
@@ -2219,7 +2216,7 @@
             <wp:extent cx="5760720" cy="2284095"/>
             <wp:effectExtent l="0" t="0" r="0" b="0"/>
             <wp:wrapSquare wrapText="largest"/>
-            <wp:docPr id="5" name="Image3" descr=""/>
+            <wp:docPr id="6" name="Image3" descr=""/>
             <wp:cNvGraphicFramePr>
               <a:graphicFrameLocks xmlns:a="http://schemas.openxmlformats.org/drawingml/2006/main" noChangeAspect="1"/>
             </wp:cNvGraphicFramePr>
@@ -2227,7 +2224,7 @@
               <a:graphicData uri="http://schemas.openxmlformats.org/drawingml/2006/picture">
                 <pic:pic xmlns:pic="http://schemas.openxmlformats.org/drawingml/2006/picture">
                   <pic:nvPicPr>
-                    <pic:cNvPr id="5" name="Image3" descr=""/>
+                    <pic:cNvPr id="6" name="Image3" descr=""/>
                     <pic:cNvPicPr>
                       <a:picLocks noChangeAspect="1" noChangeArrowheads="1"/>
                     </pic:cNvPicPr>
@@ -2306,19 +2303,7 @@
         <w:rPr>
           <w:lang w:val="en-GB"/>
         </w:rPr>
-        <w:t>B</w:t>
-      </w:r>
-      <w:r>
-        <w:rPr>
-          <w:lang w:val="en-GB"/>
-        </w:rPr>
-        <w:t xml:space="preserve">etween 2010 and 2015, there was an 80% increase in the use of insecticide treated nets for all population risk of malaria in sub-Saharan Africa by 80%. </w:t>
-      </w:r>
-      <w:r>
-        <w:rPr>
-          <w:lang w:val="en-GB"/>
-        </w:rPr>
-        <w:t>To simulate the potential for such measures we implemented a function where the chance for succesful would reduce to 0.2 after its implementation. In the following plots you can see the results:</w:t>
+        <w:t>Between 2010 and 2015, there was an 80% increase in the use of insecticide treated nets for all population risk of malaria in sub-Saharan Africa by 80%. To simulate the potential for such measures we implemented a function where the chance for succesful would reduce to 0.2 after its implementation. In the following plots you can see the results:</w:t>
       </w:r>
     </w:p>
     <w:p>
@@ -2332,12 +2317,10 @@
         <w:rPr>
           <w:lang w:val="en-GB"/>
         </w:rPr>
-      </w:r>
-      <w:r>
         <mc:AlternateContent>
           <mc:Choice Requires="wps">
             <w:drawing>
-              <wp:anchor behindDoc="0" distT="0" distB="0" distL="0" distR="0" simplePos="0" locked="0" layoutInCell="1" allowOverlap="1" relativeHeight="6">
+              <wp:anchor behindDoc="0" distT="0" distB="0" distL="0" distR="0" simplePos="0" locked="0" layoutInCell="1" allowOverlap="1" relativeHeight="5">
                 <wp:simplePos x="0" y="0"/>
                 <wp:positionH relativeFrom="column">
                   <wp:align>center</wp:align>
@@ -2345,21 +2328,33 @@
                 <wp:positionV relativeFrom="paragraph">
                   <wp:posOffset>635</wp:posOffset>
                 </wp:positionV>
-                <wp:extent cx="5760720" cy="4972050"/>
+                <wp:extent cx="5761355" cy="4972685"/>
                 <wp:effectExtent l="0" t="0" r="0" b="0"/>
                 <wp:wrapSquare wrapText="largest"/>
-                <wp:docPr id="6" name="Frame2"/>
+                <wp:docPr id="7" name="Frame2"/>
                 <a:graphic xmlns:a="http://schemas.openxmlformats.org/drawingml/2006/main">
                   <a:graphicData uri="http://schemas.microsoft.com/office/word/2010/wordprocessingShape">
                     <wps:wsp>
-                      <wps:cNvSpPr txBox="1"/>
+                      <wps:cNvSpPr/>
                       <wps:spPr>
                         <a:xfrm>
                           <a:off x="0" y="0"/>
-                          <a:ext cx="5760720" cy="4972050"/>
+                          <a:ext cx="5760720" cy="4971960"/>
                         </a:xfrm>
-                        <a:prstGeom prst="rect"/>
+                        <a:prstGeom prst="rect">
+                          <a:avLst/>
+                        </a:prstGeom>
+                        <a:noFill/>
+                        <a:ln>
+                          <a:noFill/>
+                        </a:ln>
                       </wps:spPr>
+                      <wps:style>
+                        <a:lnRef idx="0"/>
+                        <a:fillRef idx="0"/>
+                        <a:effectRef idx="0"/>
+                        <a:fontRef idx="minor"/>
+                      </wps:style>
                       <wps:txbx>
                         <w:txbxContent>
                           <w:p>
@@ -2374,7 +2369,7 @@
                                 <wp:inline distT="0" distB="0" distL="0" distR="0">
                                   <wp:extent cx="5760720" cy="4320540"/>
                                   <wp:effectExtent l="0" t="0" r="0" b="0"/>
-                                  <wp:docPr id="7" name="Image4" descr=""/>
+                                  <wp:docPr id="9" name="Image4" descr=""/>
                                   <wp:cNvGraphicFramePr>
                                     <a:graphicFrameLocks xmlns:a="http://schemas.openxmlformats.org/drawingml/2006/main" noChangeAspect="1"/>
                                   </wp:cNvGraphicFramePr>
@@ -2382,7 +2377,7 @@
                                     <a:graphicData uri="http://schemas.openxmlformats.org/drawingml/2006/picture">
                                       <pic:pic xmlns:pic="http://schemas.openxmlformats.org/drawingml/2006/picture">
                                         <pic:nvPicPr>
-                                          <pic:cNvPr id="7" name="Image4" descr=""/>
+                                          <pic:cNvPr id="9" name="Image4" descr=""/>
                                           <pic:cNvPicPr>
                                             <a:picLocks noChangeAspect="1" noChangeArrowheads="1"/>
                                           </pic:cNvPicPr>
@@ -2431,44 +2426,12 @@
                             </w:r>
                             <w:r>
                               <w:rPr/>
-                              <w:t xml:space="preserve">: The vertical blue line indicating </w:t>
-                            </w:r>
-                            <w:r>
-                              <w:rPr/>
-                              <w:t xml:space="preserve">the </w:t>
-                            </w:r>
-                            <w:r>
-                              <w:rPr/>
-                              <w:t xml:space="preserve">introduction </w:t>
-                            </w:r>
-                            <w:r>
-                              <w:rPr/>
-                              <w:t xml:space="preserve">of the </w:t>
-                            </w:r>
-                            <w:r>
-                              <w:rPr/>
-                              <w:t>malaria preventi</w:t>
-                            </w:r>
-                            <w:r>
-                              <w:rPr/>
-                              <w:t>on</w:t>
-                            </w:r>
-                            <w:r>
-                              <w:rPr/>
-                              <w:t xml:space="preserve"> measure. It is shown that malaria is completely eradicated after reducing its interspecies spreading </w:t>
-                            </w:r>
-                            <w:r>
-                              <w:rPr/>
-                              <w:t>chance</w:t>
-                            </w:r>
-                            <w:r>
-                              <w:rPr/>
-                              <w:t>.</w:t>
+                              <w:t>: The vertical blue line indicating the introduction of the malaria prevention measure. It is shown that malaria is completely eradicated after reducing its interspecies spreading chance.</w:t>
                             </w:r>
                           </w:p>
                         </w:txbxContent>
                       </wps:txbx>
-                      <wps:bodyPr anchor="t" lIns="0" tIns="0" rIns="0" bIns="0">
+                      <wps:bodyPr lIns="90000" rIns="90000" tIns="45000" bIns="45000">
                         <a:noAutofit/>
                       </wps:bodyPr>
                     </wps:wsp>
@@ -2479,8 +2442,11 @@
           </mc:Choice>
           <mc:Fallback>
             <w:pict>
-              <v:rect style="position:absolute;rotation:0;width:453.6pt;height:391.5pt;mso-wrap-distance-left:0pt;mso-wrap-distance-right:0pt;mso-wrap-distance-top:0pt;mso-wrap-distance-bottom:0pt;margin-top:0pt;mso-position-vertical:top;mso-position-vertical-relative:text;margin-left:0pt;mso-position-horizontal:center;mso-position-horizontal-relative:text">
-                <v:textbox inset="0in,0in,0in,0in">
+              <v:rect id="shape_0" ID="Frame2" stroked="f" style="position:absolute;margin-left:0pt;margin-top:0.05pt;width:453.55pt;height:391.45pt;mso-position-horizontal:center">
+                <w10:wrap type="square"/>
+                <v:fill o:detectmouseclick="t" on="false"/>
+                <v:stroke color="#3465a4" joinstyle="round" endcap="flat"/>
+                <v:textbox>
                   <w:txbxContent>
                     <w:p>
                       <w:pPr>
@@ -2494,7 +2460,7 @@
                           <wp:inline distT="0" distB="0" distL="0" distR="0">
                             <wp:extent cx="5760720" cy="4320540"/>
                             <wp:effectExtent l="0" t="0" r="0" b="0"/>
-                            <wp:docPr id="8" name="Image4" descr=""/>
+                            <wp:docPr id="10" name="Image4" descr=""/>
                             <wp:cNvGraphicFramePr>
                               <a:graphicFrameLocks xmlns:a="http://schemas.openxmlformats.org/drawingml/2006/main" noChangeAspect="1"/>
                             </wp:cNvGraphicFramePr>
@@ -2502,7 +2468,7 @@
                               <a:graphicData uri="http://schemas.openxmlformats.org/drawingml/2006/picture">
                                 <pic:pic xmlns:pic="http://schemas.openxmlformats.org/drawingml/2006/picture">
                                   <pic:nvPicPr>
-                                    <pic:cNvPr id="8" name="Image4" descr=""/>
+                                    <pic:cNvPr id="10" name="Image4" descr=""/>
                                     <pic:cNvPicPr>
                                       <a:picLocks noChangeAspect="1" noChangeArrowheads="1"/>
                                     </pic:cNvPicPr>
@@ -2551,39 +2517,258 @@
                       </w:r>
                       <w:r>
                         <w:rPr/>
-                        <w:t xml:space="preserve">: The vertical blue line indicating </w:t>
-                      </w:r>
-                      <w:r>
+                        <w:t>: The vertical blue line indicating the introduction of the malaria prevention measure. It is shown that malaria is completely eradicated after reducing its interspecies spreading chance.</w:t>
+                      </w:r>
+                    </w:p>
+                  </w:txbxContent>
+                </v:textbox>
+              </v:rect>
+            </w:pict>
+          </mc:Fallback>
+        </mc:AlternateContent>
+      </w:r>
+    </w:p>
+    <w:p>
+      <w:pPr>
+        <w:pStyle w:val="Normal"/>
+        <w:rPr/>
+      </w:pPr>
+      <w:r>
+        <w:rPr>
+          <w:lang w:val="en-GB"/>
+        </w:rPr>
+        <w:t>Similar results can be seen for preventive treatment and Early intervention.</w:t>
+      </w:r>
+    </w:p>
+    <w:p>
+      <w:pPr>
+        <w:pStyle w:val="Normal"/>
+        <w:rPr>
+          <w:lang w:val="en-GB"/>
+        </w:rPr>
+      </w:pPr>
+      <w:r>
+        <w:rPr/>
+      </w:r>
+      <w:r>
+        <w:br w:type="page"/>
+      </w:r>
+    </w:p>
+    <w:p>
+      <w:pPr>
+        <w:pStyle w:val="Normal"/>
+        <w:rPr/>
+      </w:pPr>
+      <w:r>
+        <w:rPr>
+          <w:lang w:val="en-GB"/>
+        </w:rPr>
+        <w:t xml:space="preserve">For the interpretation of this result it is important that we assume that everyone in the human population has a net. </w:t>
+      </w:r>
+      <w:r>
+        <w:rPr>
+          <w:lang w:val="en-GB"/>
+        </w:rPr>
+        <w:t>The following plots show the results of when not everyone has nets:</w:t>
+      </w:r>
+    </w:p>
+    <w:p>
+      <w:pPr>
+        <w:pStyle w:val="Normal"/>
+        <w:rPr>
+          <w:lang w:val="en-GB"/>
+        </w:rPr>
+      </w:pPr>
+      <w:r>
+        <w:rPr/>
+      </w:r>
+      <w:r>
+        <mc:AlternateContent>
+          <mc:Choice Requires="wps">
+            <w:drawing>
+              <wp:anchor behindDoc="0" distT="0" distB="0" distL="0" distR="0" simplePos="0" locked="0" layoutInCell="1" allowOverlap="1" relativeHeight="10">
+                <wp:simplePos x="0" y="0"/>
+                <wp:positionH relativeFrom="column">
+                  <wp:posOffset>-59055</wp:posOffset>
+                </wp:positionH>
+                <wp:positionV relativeFrom="paragraph">
+                  <wp:posOffset>107950</wp:posOffset>
+                </wp:positionV>
+                <wp:extent cx="3002915" cy="2712085"/>
+                <wp:effectExtent l="0" t="0" r="0" b="0"/>
+                <wp:wrapSquare wrapText="largest"/>
+                <wp:docPr id="11" name="Frame3"/>
+                <a:graphic xmlns:a="http://schemas.openxmlformats.org/drawingml/2006/main">
+                  <a:graphicData uri="http://schemas.microsoft.com/office/word/2010/wordprocessingShape">
+                    <wps:wsp>
+                      <wps:cNvSpPr txBox="1"/>
+                      <wps:spPr>
+                        <a:xfrm>
+                          <a:off x="0" y="0"/>
+                          <a:ext cx="3002915" cy="2712085"/>
+                        </a:xfrm>
+                        <a:prstGeom prst="rect"/>
+                      </wps:spPr>
+                      <wps:txbx>
+                        <w:txbxContent>
+                          <w:p>
+                            <w:pPr>
+                              <w:pStyle w:val="Illustration"/>
+                              <w:spacing w:before="120" w:after="120"/>
+                              <w:rPr/>
+                            </w:pPr>
+                            <w:r>
+                              <w:rPr/>
+                              <w:drawing>
+                                <wp:inline distT="0" distB="0" distL="0" distR="0">
+                                  <wp:extent cx="3002915" cy="2252345"/>
+                                  <wp:effectExtent l="0" t="0" r="0" b="0"/>
+                                  <wp:docPr id="12" name="Image5" descr=""/>
+                                  <wp:cNvGraphicFramePr>
+                                    <a:graphicFrameLocks xmlns:a="http://schemas.openxmlformats.org/drawingml/2006/main" noChangeAspect="1"/>
+                                  </wp:cNvGraphicFramePr>
+                                  <a:graphic xmlns:a="http://schemas.openxmlformats.org/drawingml/2006/main">
+                                    <a:graphicData uri="http://schemas.openxmlformats.org/drawingml/2006/picture">
+                                      <pic:pic xmlns:pic="http://schemas.openxmlformats.org/drawingml/2006/picture">
+                                        <pic:nvPicPr>
+                                          <pic:cNvPr id="12" name="Image5" descr=""/>
+                                          <pic:cNvPicPr>
+                                            <a:picLocks noChangeAspect="1" noChangeArrowheads="1"/>
+                                          </pic:cNvPicPr>
+                                        </pic:nvPicPr>
+                                        <pic:blipFill>
+                                          <a:blip r:embed="rId6"/>
+                                          <a:stretch>
+                                            <a:fillRect/>
+                                          </a:stretch>
+                                        </pic:blipFill>
+                                        <pic:spPr bwMode="auto">
+                                          <a:xfrm>
+                                            <a:off x="0" y="0"/>
+                                            <a:ext cx="3002915" cy="2252345"/>
+                                          </a:xfrm>
+                                          <a:prstGeom prst="rect">
+                                            <a:avLst/>
+                                          </a:prstGeom>
+                                        </pic:spPr>
+                                      </pic:pic>
+                                    </a:graphicData>
+                                  </a:graphic>
+                                </wp:inline>
+                              </w:drawing>
+                            </w:r>
+                            <w:r>
+                              <w:rPr/>
+                              <w:br/>
+                              <w:t xml:space="preserve">Illustration </w:t>
+                            </w:r>
+                            <w:r>
+                              <w:rPr/>
+                              <w:fldChar w:fldCharType="begin"/>
+                            </w:r>
+                            <w:r>
+                              <w:instrText> SEQ Illustration \* ARABIC </w:instrText>
+                            </w:r>
+                            <w:r>
+                              <w:fldChar w:fldCharType="separate"/>
+                            </w:r>
+                            <w:r>
+                              <w:t>4</w:t>
+                            </w:r>
+                            <w:r>
+                              <w:fldChar w:fldCharType="end"/>
+                            </w:r>
+                            <w:r>
+                              <w:rPr/>
+                              <w:t>: 90% of the people have nets.</w:t>
+                            </w:r>
+                          </w:p>
+                        </w:txbxContent>
+                      </wps:txbx>
+                      <wps:bodyPr anchor="t" lIns="0" tIns="0" rIns="0" bIns="0">
+                        <a:noAutofit/>
+                      </wps:bodyPr>
+                    </wps:wsp>
+                  </a:graphicData>
+                </a:graphic>
+              </wp:anchor>
+            </w:drawing>
+          </mc:Choice>
+          <mc:Fallback>
+            <w:pict>
+              <v:rect style="position:absolute;rotation:0;width:236.45pt;height:213.55pt;mso-wrap-distance-left:0pt;mso-wrap-distance-right:0pt;mso-wrap-distance-top:0pt;mso-wrap-distance-bottom:0pt;margin-top:8.5pt;mso-position-vertical-relative:text;margin-left:-4.65pt;mso-position-horizontal-relative:text">
+                <v:textbox inset="0in,0in,0in,0in">
+                  <w:txbxContent>
+                    <w:p>
+                      <w:pPr>
+                        <w:pStyle w:val="Illustration"/>
+                        <w:spacing w:before="120" w:after="120"/>
                         <w:rPr/>
-                        <w:t xml:space="preserve">the </w:t>
-                      </w:r>
+                      </w:pPr>
                       <w:r>
                         <w:rPr/>
-                        <w:t xml:space="preserve">introduction </w:t>
+                        <w:drawing>
+                          <wp:inline distT="0" distB="0" distL="0" distR="0">
+                            <wp:extent cx="3002915" cy="2252345"/>
+                            <wp:effectExtent l="0" t="0" r="0" b="0"/>
+                            <wp:docPr id="13" name="Image5" descr=""/>
+                            <wp:cNvGraphicFramePr>
+                              <a:graphicFrameLocks xmlns:a="http://schemas.openxmlformats.org/drawingml/2006/main" noChangeAspect="1"/>
+                            </wp:cNvGraphicFramePr>
+                            <a:graphic xmlns:a="http://schemas.openxmlformats.org/drawingml/2006/main">
+                              <a:graphicData uri="http://schemas.openxmlformats.org/drawingml/2006/picture">
+                                <pic:pic xmlns:pic="http://schemas.openxmlformats.org/drawingml/2006/picture">
+                                  <pic:nvPicPr>
+                                    <pic:cNvPr id="13" name="Image5" descr=""/>
+                                    <pic:cNvPicPr>
+                                      <a:picLocks noChangeAspect="1" noChangeArrowheads="1"/>
+                                    </pic:cNvPicPr>
+                                  </pic:nvPicPr>
+                                  <pic:blipFill>
+                                    <a:blip r:embed="rId6"/>
+                                    <a:stretch>
+                                      <a:fillRect/>
+                                    </a:stretch>
+                                  </pic:blipFill>
+                                  <pic:spPr bwMode="auto">
+                                    <a:xfrm>
+                                      <a:off x="0" y="0"/>
+                                      <a:ext cx="3002915" cy="2252345"/>
+                                    </a:xfrm>
+                                    <a:prstGeom prst="rect">
+                                      <a:avLst/>
+                                    </a:prstGeom>
+                                  </pic:spPr>
+                                </pic:pic>
+                              </a:graphicData>
+                            </a:graphic>
+                          </wp:inline>
+                        </w:drawing>
                       </w:r>
                       <w:r>
                         <w:rPr/>
-                        <w:t xml:space="preserve">of the </w:t>
+                        <w:br/>
+                        <w:t xml:space="preserve">Illustration </w:t>
                       </w:r>
                       <w:r>
                         <w:rPr/>
-                        <w:t>malaria preventi</w:t>
+                        <w:fldChar w:fldCharType="begin"/>
+                      </w:r>
+                      <w:r>
+                        <w:instrText> SEQ Illustration \* ARABIC </w:instrText>
+                      </w:r>
+                      <w:r>
+                        <w:fldChar w:fldCharType="separate"/>
+                      </w:r>
+                      <w:r>
+                        <w:t>4</w:t>
+                      </w:r>
+                      <w:r>
+                        <w:fldChar w:fldCharType="end"/>
                       </w:r>
                       <w:r>
                         <w:rPr/>
-                        <w:t>on</w:t>
-                      </w:r>
-                      <w:r>
-                        <w:rPr/>
-                        <w:t xml:space="preserve"> measure. It is shown that malaria is completely eradicated after reducing its interspecies spreading </w:t>
-                      </w:r>
-                      <w:r>
-                        <w:rPr/>
-                        <w:t>chance</w:t>
-                      </w:r>
-                      <w:r>
-                        <w:rPr/>
-                        <w:t>.</w:t>
+                        <w:t>: 90% of the people have nets.</w:t>
                       </w:r>
                     </w:p>
                   </w:txbxContent>
@@ -2594,6 +2779,203 @@
           </mc:Fallback>
         </mc:AlternateContent>
       </w:r>
+      <w:r>
+        <mc:AlternateContent>
+          <mc:Choice Requires="wps">
+            <w:drawing>
+              <wp:anchor behindDoc="0" distT="0" distB="0" distL="0" distR="0" simplePos="0" locked="0" layoutInCell="1" allowOverlap="1" relativeHeight="12">
+                <wp:simplePos x="0" y="0"/>
+                <wp:positionH relativeFrom="column">
+                  <wp:posOffset>3182620</wp:posOffset>
+                </wp:positionH>
+                <wp:positionV relativeFrom="paragraph">
+                  <wp:posOffset>90170</wp:posOffset>
+                </wp:positionV>
+                <wp:extent cx="3153410" cy="2824480"/>
+                <wp:effectExtent l="0" t="0" r="0" b="0"/>
+                <wp:wrapSquare wrapText="largest"/>
+                <wp:docPr id="14" name="Frame4"/>
+                <a:graphic xmlns:a="http://schemas.openxmlformats.org/drawingml/2006/main">
+                  <a:graphicData uri="http://schemas.microsoft.com/office/word/2010/wordprocessingShape">
+                    <wps:wsp>
+                      <wps:cNvSpPr txBox="1"/>
+                      <wps:spPr>
+                        <a:xfrm>
+                          <a:off x="0" y="0"/>
+                          <a:ext cx="3153410" cy="2824480"/>
+                        </a:xfrm>
+                        <a:prstGeom prst="rect"/>
+                      </wps:spPr>
+                      <wps:txbx>
+                        <w:txbxContent>
+                          <w:p>
+                            <w:pPr>
+                              <w:pStyle w:val="Illustration"/>
+                              <w:spacing w:before="120" w:after="120"/>
+                              <w:rPr/>
+                            </w:pPr>
+                            <w:r>
+                              <w:rPr/>
+                              <w:drawing>
+                                <wp:inline distT="0" distB="0" distL="0" distR="0">
+                                  <wp:extent cx="3153410" cy="2364740"/>
+                                  <wp:effectExtent l="0" t="0" r="0" b="0"/>
+                                  <wp:docPr id="15" name="Image6" descr=""/>
+                                  <wp:cNvGraphicFramePr>
+                                    <a:graphicFrameLocks xmlns:a="http://schemas.openxmlformats.org/drawingml/2006/main" noChangeAspect="1"/>
+                                  </wp:cNvGraphicFramePr>
+                                  <a:graphic xmlns:a="http://schemas.openxmlformats.org/drawingml/2006/main">
+                                    <a:graphicData uri="http://schemas.openxmlformats.org/drawingml/2006/picture">
+                                      <pic:pic xmlns:pic="http://schemas.openxmlformats.org/drawingml/2006/picture">
+                                        <pic:nvPicPr>
+                                          <pic:cNvPr id="15" name="Image6" descr=""/>
+                                          <pic:cNvPicPr>
+                                            <a:picLocks noChangeAspect="1" noChangeArrowheads="1"/>
+                                          </pic:cNvPicPr>
+                                        </pic:nvPicPr>
+                                        <pic:blipFill>
+                                          <a:blip r:embed="rId7"/>
+                                          <a:stretch>
+                                            <a:fillRect/>
+                                          </a:stretch>
+                                        </pic:blipFill>
+                                        <pic:spPr bwMode="auto">
+                                          <a:xfrm>
+                                            <a:off x="0" y="0"/>
+                                            <a:ext cx="3153410" cy="2364740"/>
+                                          </a:xfrm>
+                                          <a:prstGeom prst="rect">
+                                            <a:avLst/>
+                                          </a:prstGeom>
+                                        </pic:spPr>
+                                      </pic:pic>
+                                    </a:graphicData>
+                                  </a:graphic>
+                                </wp:inline>
+                              </w:drawing>
+                            </w:r>
+                            <w:r>
+                              <w:rPr/>
+                              <w:br/>
+                              <w:t xml:space="preserve">Illustration </w:t>
+                            </w:r>
+                            <w:r>
+                              <w:rPr/>
+                              <w:fldChar w:fldCharType="begin"/>
+                            </w:r>
+                            <w:r>
+                              <w:instrText> SEQ Illustration \* ARABIC </w:instrText>
+                            </w:r>
+                            <w:r>
+                              <w:fldChar w:fldCharType="separate"/>
+                            </w:r>
+                            <w:r>
+                              <w:t>3</w:t>
+                            </w:r>
+                            <w:r>
+                              <w:fldChar w:fldCharType="end"/>
+                            </w:r>
+                            <w:r>
+                              <w:rPr/>
+                              <w:t>: 60% of the people have nets</w:t>
+                            </w:r>
+                          </w:p>
+                        </w:txbxContent>
+                      </wps:txbx>
+                      <wps:bodyPr anchor="t" lIns="0" tIns="0" rIns="0" bIns="0">
+                        <a:noAutofit/>
+                      </wps:bodyPr>
+                    </wps:wsp>
+                  </a:graphicData>
+                </a:graphic>
+              </wp:anchor>
+            </w:drawing>
+          </mc:Choice>
+          <mc:Fallback>
+            <w:pict>
+              <v:rect style="position:absolute;rotation:0;width:248.3pt;height:222.4pt;mso-wrap-distance-left:0pt;mso-wrap-distance-right:0pt;mso-wrap-distance-top:0pt;mso-wrap-distance-bottom:0pt;margin-top:7.1pt;mso-position-vertical-relative:text;margin-left:250.6pt;mso-position-horizontal-relative:text">
+                <v:textbox inset="0in,0in,0in,0in">
+                  <w:txbxContent>
+                    <w:p>
+                      <w:pPr>
+                        <w:pStyle w:val="Illustration"/>
+                        <w:spacing w:before="120" w:after="120"/>
+                        <w:rPr/>
+                      </w:pPr>
+                      <w:r>
+                        <w:rPr/>
+                        <w:drawing>
+                          <wp:inline distT="0" distB="0" distL="0" distR="0">
+                            <wp:extent cx="3153410" cy="2364740"/>
+                            <wp:effectExtent l="0" t="0" r="0" b="0"/>
+                            <wp:docPr id="16" name="Image6" descr=""/>
+                            <wp:cNvGraphicFramePr>
+                              <a:graphicFrameLocks xmlns:a="http://schemas.openxmlformats.org/drawingml/2006/main" noChangeAspect="1"/>
+                            </wp:cNvGraphicFramePr>
+                            <a:graphic xmlns:a="http://schemas.openxmlformats.org/drawingml/2006/main">
+                              <a:graphicData uri="http://schemas.openxmlformats.org/drawingml/2006/picture">
+                                <pic:pic xmlns:pic="http://schemas.openxmlformats.org/drawingml/2006/picture">
+                                  <pic:nvPicPr>
+                                    <pic:cNvPr id="16" name="Image6" descr=""/>
+                                    <pic:cNvPicPr>
+                                      <a:picLocks noChangeAspect="1" noChangeArrowheads="1"/>
+                                    </pic:cNvPicPr>
+                                  </pic:nvPicPr>
+                                  <pic:blipFill>
+                                    <a:blip r:embed="rId7"/>
+                                    <a:stretch>
+                                      <a:fillRect/>
+                                    </a:stretch>
+                                  </pic:blipFill>
+                                  <pic:spPr bwMode="auto">
+                                    <a:xfrm>
+                                      <a:off x="0" y="0"/>
+                                      <a:ext cx="3153410" cy="2364740"/>
+                                    </a:xfrm>
+                                    <a:prstGeom prst="rect">
+                                      <a:avLst/>
+                                    </a:prstGeom>
+                                  </pic:spPr>
+                                </pic:pic>
+                              </a:graphicData>
+                            </a:graphic>
+                          </wp:inline>
+                        </w:drawing>
+                      </w:r>
+                      <w:r>
+                        <w:rPr/>
+                        <w:br/>
+                        <w:t xml:space="preserve">Illustration </w:t>
+                      </w:r>
+                      <w:r>
+                        <w:rPr/>
+                        <w:fldChar w:fldCharType="begin"/>
+                      </w:r>
+                      <w:r>
+                        <w:instrText> SEQ Illustration \* ARABIC </w:instrText>
+                      </w:r>
+                      <w:r>
+                        <w:fldChar w:fldCharType="separate"/>
+                      </w:r>
+                      <w:r>
+                        <w:t>3</w:t>
+                      </w:r>
+                      <w:r>
+                        <w:fldChar w:fldCharType="end"/>
+                      </w:r>
+                      <w:r>
+                        <w:rPr/>
+                        <w:t>: 60% of the people have nets</w:t>
+                      </w:r>
+                    </w:p>
+                  </w:txbxContent>
+                </v:textbox>
+                <w10:wrap type="square" side="largest"/>
+              </v:rect>
+            </w:pict>
+          </mc:Fallback>
+        </mc:AlternateContent>
+      </w:r>
     </w:p>
     <w:p>
       <w:pPr>
@@ -2603,93 +2985,7 @@
         </w:rPr>
       </w:pPr>
       <w:r>
-        <w:rPr>
-          <w:lang w:val="en-GB"/>
-        </w:rPr>
-        <w:drawing>
-          <wp:inline distT="0" distB="0" distL="0" distR="0">
-            <wp:extent cx="5760720" cy="2274570"/>
-            <wp:effectExtent l="0" t="0" r="0" b="0"/>
-            <wp:docPr id="10" name="Image5" descr=""/>
-            <wp:cNvGraphicFramePr>
-              <a:graphicFrameLocks xmlns:a="http://schemas.openxmlformats.org/drawingml/2006/main" noChangeAspect="1"/>
-            </wp:cNvGraphicFramePr>
-            <a:graphic xmlns:a="http://schemas.openxmlformats.org/drawingml/2006/main">
-              <a:graphicData uri="http://schemas.openxmlformats.org/drawingml/2006/picture">
-                <pic:pic xmlns:pic="http://schemas.openxmlformats.org/drawingml/2006/picture">
-                  <pic:nvPicPr>
-                    <pic:cNvPr id="10" name="Image5" descr=""/>
-                    <pic:cNvPicPr>
-                      <a:picLocks noChangeAspect="1" noChangeArrowheads="1"/>
-                    </pic:cNvPicPr>
-                  </pic:nvPicPr>
-                  <pic:blipFill>
-                    <a:blip r:embed="rId7"/>
-                    <a:srcRect l="0" t="0" r="0" b="47350"/>
-                    <a:stretch>
-                      <a:fillRect/>
-                    </a:stretch>
-                  </pic:blipFill>
-                  <pic:spPr bwMode="auto">
-                    <a:xfrm>
-                      <a:off x="0" y="0"/>
-                      <a:ext cx="5760720" cy="2274570"/>
-                    </a:xfrm>
-                    <a:prstGeom prst="rect">
-                      <a:avLst/>
-                    </a:prstGeom>
-                  </pic:spPr>
-                </pic:pic>
-              </a:graphicData>
-            </a:graphic>
-          </wp:inline>
-        </w:drawing>
-        <w:drawing>
-          <wp:anchor behindDoc="0" distT="0" distB="0" distL="0" distR="0" simplePos="0" locked="0" layoutInCell="1" allowOverlap="1" relativeHeight="9">
-            <wp:simplePos x="0" y="0"/>
-            <wp:positionH relativeFrom="column">
-              <wp:posOffset>28575</wp:posOffset>
-            </wp:positionH>
-            <wp:positionV relativeFrom="paragraph">
-              <wp:posOffset>69850</wp:posOffset>
-            </wp:positionV>
-            <wp:extent cx="5760720" cy="2280920"/>
-            <wp:effectExtent l="0" t="0" r="0" b="0"/>
-            <wp:wrapSquare wrapText="largest"/>
-            <wp:docPr id="9" name="Image6" descr=""/>
-            <wp:cNvGraphicFramePr>
-              <a:graphicFrameLocks xmlns:a="http://schemas.openxmlformats.org/drawingml/2006/main" noChangeAspect="1"/>
-            </wp:cNvGraphicFramePr>
-            <a:graphic xmlns:a="http://schemas.openxmlformats.org/drawingml/2006/main">
-              <a:graphicData uri="http://schemas.openxmlformats.org/drawingml/2006/picture">
-                <pic:pic xmlns:pic="http://schemas.openxmlformats.org/drawingml/2006/picture">
-                  <pic:nvPicPr>
-                    <pic:cNvPr id="9" name="Image6" descr=""/>
-                    <pic:cNvPicPr>
-                      <a:picLocks noChangeAspect="1" noChangeArrowheads="1"/>
-                    </pic:cNvPicPr>
-                  </pic:nvPicPr>
-                  <pic:blipFill>
-                    <a:blip r:embed="rId6"/>
-                    <a:srcRect l="0" t="0" r="0" b="47211"/>
-                    <a:stretch>
-                      <a:fillRect/>
-                    </a:stretch>
-                  </pic:blipFill>
-                  <pic:spPr bwMode="auto">
-                    <a:xfrm>
-                      <a:off x="0" y="0"/>
-                      <a:ext cx="5760720" cy="2280920"/>
-                    </a:xfrm>
-                    <a:prstGeom prst="rect">
-                      <a:avLst/>
-                    </a:prstGeom>
-                  </pic:spPr>
-                </pic:pic>
-              </a:graphicData>
-            </a:graphic>
-          </wp:anchor>
-        </w:drawing>
+        <w:rPr/>
       </w:r>
     </w:p>
     <w:p>
@@ -2700,9 +2996,7 @@
         </w:rPr>
       </w:pPr>
       <w:r>
-        <w:rPr>
-          <w:lang w:val="en-GB"/>
-        </w:rPr>
+        <w:rPr/>
       </w:r>
     </w:p>
     <w:p>
@@ -2713,10 +3007,7 @@
         </w:rPr>
       </w:pPr>
       <w:r>
-        <w:rPr>
-          <w:lang w:val="en-GB"/>
-        </w:rPr>
-        <w:t>Similar results can be seen for preventive treatment and Early intervention.</w:t>
+        <w:rPr/>
       </w:r>
     </w:p>
     <w:p>
@@ -2727,19 +3018,7 @@
         </w:rPr>
       </w:pPr>
       <w:r>
-        <w:rPr>
-          <w:lang w:val="en-GB"/>
-        </w:rPr>
-        <w:t xml:space="preserve">For the interpretation of this result it is important that we assume that everyone in the human population has a net. More research is needed to conclude what happens if the population only partly makes use of these measures and </w:t>
-      </w:r>
-      <w:r>
-        <w:rPr>
-          <w:lang w:val="en-GB"/>
-        </w:rPr>
-        <w:t>how many of the population need to use it for it to be usefull.</w:t>
-      </w:r>
-      <w:r>
-        <w:br w:type="page"/>
+        <w:rPr/>
       </w:r>
     </w:p>
     <w:p>
@@ -2750,9 +3029,7 @@
         </w:rPr>
       </w:pPr>
       <w:r>
-        <w:rPr>
-          <w:lang w:val="en-GB"/>
-        </w:rPr>
+        <w:rPr/>
       </w:r>
     </w:p>
     <w:p>
@@ -2763,9 +3040,7 @@
         </w:rPr>
       </w:pPr>
       <w:r>
-        <w:rPr>
-          <w:lang w:val="en-GB"/>
-        </w:rPr>
+        <w:rPr/>
       </w:r>
     </w:p>
     <w:p>
@@ -2776,9 +3051,7 @@
         </w:rPr>
       </w:pPr>
       <w:r>
-        <w:rPr>
-          <w:lang w:val="en-GB"/>
-        </w:rPr>
+        <w:rPr/>
       </w:r>
     </w:p>
     <w:p>
@@ -2789,9 +3062,7 @@
         </w:rPr>
       </w:pPr>
       <w:r>
-        <w:rPr>
-          <w:lang w:val="en-GB"/>
-        </w:rPr>
+        <w:rPr/>
       </w:r>
     </w:p>
     <w:p>
@@ -2802,9 +3073,7 @@
         </w:rPr>
       </w:pPr>
       <w:r>
-        <w:rPr>
-          <w:lang w:val="en-GB"/>
-        </w:rPr>
+        <w:rPr/>
       </w:r>
     </w:p>
     <w:p>
@@ -2815,22 +3084,431 @@
         </w:rPr>
       </w:pPr>
       <w:r>
-        <w:rPr>
-          <w:lang w:val="en-GB"/>
-        </w:rPr>
+        <w:rPr/>
       </w:r>
     </w:p>
     <w:p>
       <w:pPr>
         <w:pStyle w:val="Normal"/>
-        <w:rPr>
-          <w:lang w:val="en-GB"/>
-        </w:rPr>
-      </w:pPr>
-      <w:r>
-        <w:rPr>
-          <w:lang w:val="en-GB"/>
-        </w:rPr>
+        <w:rPr/>
+      </w:pPr>
+      <w:r>
+        <w:rPr>
+          <w:lang w:val="en-GB"/>
+        </w:rPr>
+        <w:t xml:space="preserve">As can be seen from the figures malaria infections decrease but are not always completely reduced. </w:t>
+      </w:r>
+      <w:r>
+        <w:rPr>
+          <w:lang w:val="en-GB"/>
+        </w:rPr>
+        <w:t>T</w:t>
+      </w:r>
+      <w:r>
+        <w:rPr>
+          <w:lang w:val="en-GB"/>
+        </w:rPr>
+        <w:t xml:space="preserve">o check for a turning point </w:t>
+      </w:r>
+      <w:r>
+        <w:rPr>
+          <w:lang w:val="en-GB"/>
+        </w:rPr>
+        <w:t>where the disease is erradicated we also implemented a function that removes the nets after a while. This was done to see if the malaria would return and thus has been erradicated or not.</w:t>
+      </w:r>
+      <w:r>
+        <mc:AlternateContent>
+          <mc:Choice Requires="wps">
+            <w:drawing>
+              <wp:anchor behindDoc="0" distT="0" distB="0" distL="0" distR="0" simplePos="0" locked="0" layoutInCell="1" allowOverlap="1" relativeHeight="14">
+                <wp:simplePos x="0" y="0"/>
+                <wp:positionH relativeFrom="column">
+                  <wp:posOffset>-828040</wp:posOffset>
+                </wp:positionH>
+                <wp:positionV relativeFrom="paragraph">
+                  <wp:posOffset>770890</wp:posOffset>
+                </wp:positionV>
+                <wp:extent cx="3718560" cy="3164840"/>
+                <wp:effectExtent l="0" t="0" r="0" b="0"/>
+                <wp:wrapSquare wrapText="largest"/>
+                <wp:docPr id="17" name="Frame5"/>
+                <a:graphic xmlns:a="http://schemas.openxmlformats.org/drawingml/2006/main">
+                  <a:graphicData uri="http://schemas.microsoft.com/office/word/2010/wordprocessingShape">
+                    <wps:wsp>
+                      <wps:cNvSpPr txBox="1"/>
+                      <wps:spPr>
+                        <a:xfrm>
+                          <a:off x="0" y="0"/>
+                          <a:ext cx="3718560" cy="3164840"/>
+                        </a:xfrm>
+                        <a:prstGeom prst="rect"/>
+                      </wps:spPr>
+                      <wps:txbx>
+                        <w:txbxContent>
+                          <w:p>
+                            <w:pPr>
+                              <w:pStyle w:val="Illustration"/>
+                              <w:spacing w:before="120" w:after="120"/>
+                              <w:rPr/>
+                            </w:pPr>
+                            <w:r>
+                              <w:rPr/>
+                              <w:drawing>
+                                <wp:inline distT="0" distB="0" distL="0" distR="0">
+                                  <wp:extent cx="3606800" cy="2705100"/>
+                                  <wp:effectExtent l="0" t="0" r="0" b="0"/>
+                                  <wp:docPr id="18" name="Image7" descr=""/>
+                                  <wp:cNvGraphicFramePr>
+                                    <a:graphicFrameLocks xmlns:a="http://schemas.openxmlformats.org/drawingml/2006/main" noChangeAspect="1"/>
+                                  </wp:cNvGraphicFramePr>
+                                  <a:graphic xmlns:a="http://schemas.openxmlformats.org/drawingml/2006/main">
+                                    <a:graphicData uri="http://schemas.openxmlformats.org/drawingml/2006/picture">
+                                      <pic:pic xmlns:pic="http://schemas.openxmlformats.org/drawingml/2006/picture">
+                                        <pic:nvPicPr>
+                                          <pic:cNvPr id="18" name="Image7" descr=""/>
+                                          <pic:cNvPicPr>
+                                            <a:picLocks noChangeAspect="1" noChangeArrowheads="1"/>
+                                          </pic:cNvPicPr>
+                                        </pic:nvPicPr>
+                                        <pic:blipFill>
+                                          <a:blip r:embed="rId8"/>
+                                          <a:stretch>
+                                            <a:fillRect/>
+                                          </a:stretch>
+                                        </pic:blipFill>
+                                        <pic:spPr bwMode="auto">
+                                          <a:xfrm>
+                                            <a:off x="0" y="0"/>
+                                            <a:ext cx="3606800" cy="2705100"/>
+                                          </a:xfrm>
+                                          <a:prstGeom prst="rect">
+                                            <a:avLst/>
+                                          </a:prstGeom>
+                                        </pic:spPr>
+                                      </pic:pic>
+                                    </a:graphicData>
+                                  </a:graphic>
+                                </wp:inline>
+                              </w:drawing>
+                            </w:r>
+                            <w:r>
+                              <w:rPr/>
+                              <w:br/>
+                              <w:t xml:space="preserve">Illustration </w:t>
+                            </w:r>
+                            <w:r>
+                              <w:rPr/>
+                              <w:fldChar w:fldCharType="begin"/>
+                            </w:r>
+                            <w:r>
+                              <w:instrText> SEQ Illustration \* ARABIC </w:instrText>
+                            </w:r>
+                            <w:r>
+                              <w:fldChar w:fldCharType="separate"/>
+                            </w:r>
+                            <w:r>
+                              <w:t>5</w:t>
+                            </w:r>
+                            <w:r>
+                              <w:fldChar w:fldCharType="end"/>
+                            </w:r>
+                            <w:r>
+                              <w:rPr/>
+                              <w:t>: Removal of nets after stable new position with 90% of the people using them.</w:t>
+                            </w:r>
+                          </w:p>
+                        </w:txbxContent>
+                      </wps:txbx>
+                      <wps:bodyPr anchor="t" lIns="0" tIns="0" rIns="0" bIns="0">
+                        <a:noAutofit/>
+                      </wps:bodyPr>
+                    </wps:wsp>
+                  </a:graphicData>
+                </a:graphic>
+              </wp:anchor>
+            </w:drawing>
+          </mc:Choice>
+          <mc:Fallback>
+            <w:pict>
+              <v:rect style="position:absolute;rotation:0;width:292.8pt;height:249.2pt;mso-wrap-distance-left:0pt;mso-wrap-distance-right:0pt;mso-wrap-distance-top:0pt;mso-wrap-distance-bottom:0pt;margin-top:60.7pt;mso-position-vertical-relative:text;margin-left:-65.2pt;mso-position-horizontal-relative:text">
+                <v:textbox inset="0in,0in,0in,0in">
+                  <w:txbxContent>
+                    <w:p>
+                      <w:pPr>
+                        <w:pStyle w:val="Illustration"/>
+                        <w:spacing w:before="120" w:after="120"/>
+                        <w:rPr/>
+                      </w:pPr>
+                      <w:r>
+                        <w:rPr/>
+                        <w:drawing>
+                          <wp:inline distT="0" distB="0" distL="0" distR="0">
+                            <wp:extent cx="3606800" cy="2705100"/>
+                            <wp:effectExtent l="0" t="0" r="0" b="0"/>
+                            <wp:docPr id="19" name="Image7" descr=""/>
+                            <wp:cNvGraphicFramePr>
+                              <a:graphicFrameLocks xmlns:a="http://schemas.openxmlformats.org/drawingml/2006/main" noChangeAspect="1"/>
+                            </wp:cNvGraphicFramePr>
+                            <a:graphic xmlns:a="http://schemas.openxmlformats.org/drawingml/2006/main">
+                              <a:graphicData uri="http://schemas.openxmlformats.org/drawingml/2006/picture">
+                                <pic:pic xmlns:pic="http://schemas.openxmlformats.org/drawingml/2006/picture">
+                                  <pic:nvPicPr>
+                                    <pic:cNvPr id="19" name="Image7" descr=""/>
+                                    <pic:cNvPicPr>
+                                      <a:picLocks noChangeAspect="1" noChangeArrowheads="1"/>
+                                    </pic:cNvPicPr>
+                                  </pic:nvPicPr>
+                                  <pic:blipFill>
+                                    <a:blip r:embed="rId8"/>
+                                    <a:stretch>
+                                      <a:fillRect/>
+                                    </a:stretch>
+                                  </pic:blipFill>
+                                  <pic:spPr bwMode="auto">
+                                    <a:xfrm>
+                                      <a:off x="0" y="0"/>
+                                      <a:ext cx="3606800" cy="2705100"/>
+                                    </a:xfrm>
+                                    <a:prstGeom prst="rect">
+                                      <a:avLst/>
+                                    </a:prstGeom>
+                                  </pic:spPr>
+                                </pic:pic>
+                              </a:graphicData>
+                            </a:graphic>
+                          </wp:inline>
+                        </w:drawing>
+                      </w:r>
+                      <w:r>
+                        <w:rPr/>
+                        <w:br/>
+                        <w:t xml:space="preserve">Illustration </w:t>
+                      </w:r>
+                      <w:r>
+                        <w:rPr/>
+                        <w:fldChar w:fldCharType="begin"/>
+                      </w:r>
+                      <w:r>
+                        <w:instrText> SEQ Illustration \* ARABIC </w:instrText>
+                      </w:r>
+                      <w:r>
+                        <w:fldChar w:fldCharType="separate"/>
+                      </w:r>
+                      <w:r>
+                        <w:t>5</w:t>
+                      </w:r>
+                      <w:r>
+                        <w:fldChar w:fldCharType="end"/>
+                      </w:r>
+                      <w:r>
+                        <w:rPr/>
+                        <w:t>: Removal of nets after stable new position with 90% of the people using them.</w:t>
+                      </w:r>
+                    </w:p>
+                  </w:txbxContent>
+                </v:textbox>
+                <w10:wrap type="square" side="largest"/>
+              </v:rect>
+            </w:pict>
+          </mc:Fallback>
+        </mc:AlternateContent>
+      </w:r>
+      <w:r>
+        <mc:AlternateContent>
+          <mc:Choice Requires="wps">
+            <w:drawing>
+              <wp:anchor behindDoc="0" distT="0" distB="0" distL="0" distR="0" simplePos="0" locked="0" layoutInCell="1" allowOverlap="1" relativeHeight="16">
+                <wp:simplePos x="0" y="0"/>
+                <wp:positionH relativeFrom="column">
+                  <wp:posOffset>2889885</wp:posOffset>
+                </wp:positionH>
+                <wp:positionV relativeFrom="paragraph">
+                  <wp:posOffset>770890</wp:posOffset>
+                </wp:positionV>
+                <wp:extent cx="3769995" cy="3287395"/>
+                <wp:effectExtent l="0" t="0" r="0" b="0"/>
+                <wp:wrapSquare wrapText="largest"/>
+                <wp:docPr id="20" name="Frame6"/>
+                <a:graphic xmlns:a="http://schemas.openxmlformats.org/drawingml/2006/main">
+                  <a:graphicData uri="http://schemas.microsoft.com/office/word/2010/wordprocessingShape">
+                    <wps:wsp>
+                      <wps:cNvSpPr txBox="1"/>
+                      <wps:spPr>
+                        <a:xfrm>
+                          <a:off x="0" y="0"/>
+                          <a:ext cx="3769995" cy="3287395"/>
+                        </a:xfrm>
+                        <a:prstGeom prst="rect"/>
+                      </wps:spPr>
+                      <wps:txbx>
+                        <w:txbxContent>
+                          <w:p>
+                            <w:pPr>
+                              <w:pStyle w:val="Illustration"/>
+                              <w:spacing w:before="120" w:after="120"/>
+                              <w:rPr/>
+                            </w:pPr>
+                            <w:r>
+                              <w:rPr/>
+                              <w:drawing>
+                                <wp:inline distT="0" distB="0" distL="0" distR="0">
+                                  <wp:extent cx="3769995" cy="2827655"/>
+                                  <wp:effectExtent l="0" t="0" r="0" b="0"/>
+                                  <wp:docPr id="21" name="Image8" descr=""/>
+                                  <wp:cNvGraphicFramePr>
+                                    <a:graphicFrameLocks xmlns:a="http://schemas.openxmlformats.org/drawingml/2006/main" noChangeAspect="1"/>
+                                  </wp:cNvGraphicFramePr>
+                                  <a:graphic xmlns:a="http://schemas.openxmlformats.org/drawingml/2006/main">
+                                    <a:graphicData uri="http://schemas.openxmlformats.org/drawingml/2006/picture">
+                                      <pic:pic xmlns:pic="http://schemas.openxmlformats.org/drawingml/2006/picture">
+                                        <pic:nvPicPr>
+                                          <pic:cNvPr id="21" name="Image8" descr=""/>
+                                          <pic:cNvPicPr>
+                                            <a:picLocks noChangeAspect="1" noChangeArrowheads="1"/>
+                                          </pic:cNvPicPr>
+                                        </pic:nvPicPr>
+                                        <pic:blipFill>
+                                          <a:blip r:embed="rId9"/>
+                                          <a:stretch>
+                                            <a:fillRect/>
+                                          </a:stretch>
+                                        </pic:blipFill>
+                                        <pic:spPr bwMode="auto">
+                                          <a:xfrm>
+                                            <a:off x="0" y="0"/>
+                                            <a:ext cx="3769995" cy="2827655"/>
+                                          </a:xfrm>
+                                          <a:prstGeom prst="rect">
+                                            <a:avLst/>
+                                          </a:prstGeom>
+                                        </pic:spPr>
+                                      </pic:pic>
+                                    </a:graphicData>
+                                  </a:graphic>
+                                </wp:inline>
+                              </w:drawing>
+                            </w:r>
+                            <w:r>
+                              <w:rPr/>
+                              <w:br/>
+                              <w:t xml:space="preserve">Illustration </w:t>
+                            </w:r>
+                            <w:r>
+                              <w:rPr/>
+                              <w:fldChar w:fldCharType="begin"/>
+                            </w:r>
+                            <w:r>
+                              <w:instrText> SEQ Illustration \* ARABIC </w:instrText>
+                            </w:r>
+                            <w:r>
+                              <w:fldChar w:fldCharType="separate"/>
+                            </w:r>
+                            <w:r>
+                              <w:t>6</w:t>
+                            </w:r>
+                            <w:r>
+                              <w:fldChar w:fldCharType="end"/>
+                            </w:r>
+                            <w:r>
+                              <w:rPr/>
+                              <w:t>: Removal after 95% of the people had nets. Disease is erradicated.</w:t>
+                            </w:r>
+                          </w:p>
+                        </w:txbxContent>
+                      </wps:txbx>
+                      <wps:bodyPr anchor="t" lIns="0" tIns="0" rIns="0" bIns="0">
+                        <a:noAutofit/>
+                      </wps:bodyPr>
+                    </wps:wsp>
+                  </a:graphicData>
+                </a:graphic>
+              </wp:anchor>
+            </w:drawing>
+          </mc:Choice>
+          <mc:Fallback>
+            <w:pict>
+              <v:rect style="position:absolute;rotation:0;width:296.85pt;height:258.85pt;mso-wrap-distance-left:0pt;mso-wrap-distance-right:0pt;mso-wrap-distance-top:0pt;mso-wrap-distance-bottom:0pt;margin-top:60.7pt;mso-position-vertical-relative:text;margin-left:227.55pt;mso-position-horizontal-relative:text">
+                <v:textbox inset="0in,0in,0in,0in">
+                  <w:txbxContent>
+                    <w:p>
+                      <w:pPr>
+                        <w:pStyle w:val="Illustration"/>
+                        <w:spacing w:before="120" w:after="120"/>
+                        <w:rPr/>
+                      </w:pPr>
+                      <w:r>
+                        <w:rPr/>
+                        <w:drawing>
+                          <wp:inline distT="0" distB="0" distL="0" distR="0">
+                            <wp:extent cx="3769995" cy="2827655"/>
+                            <wp:effectExtent l="0" t="0" r="0" b="0"/>
+                            <wp:docPr id="22" name="Image8" descr=""/>
+                            <wp:cNvGraphicFramePr>
+                              <a:graphicFrameLocks xmlns:a="http://schemas.openxmlformats.org/drawingml/2006/main" noChangeAspect="1"/>
+                            </wp:cNvGraphicFramePr>
+                            <a:graphic xmlns:a="http://schemas.openxmlformats.org/drawingml/2006/main">
+                              <a:graphicData uri="http://schemas.openxmlformats.org/drawingml/2006/picture">
+                                <pic:pic xmlns:pic="http://schemas.openxmlformats.org/drawingml/2006/picture">
+                                  <pic:nvPicPr>
+                                    <pic:cNvPr id="22" name="Image8" descr=""/>
+                                    <pic:cNvPicPr>
+                                      <a:picLocks noChangeAspect="1" noChangeArrowheads="1"/>
+                                    </pic:cNvPicPr>
+                                  </pic:nvPicPr>
+                                  <pic:blipFill>
+                                    <a:blip r:embed="rId9"/>
+                                    <a:stretch>
+                                      <a:fillRect/>
+                                    </a:stretch>
+                                  </pic:blipFill>
+                                  <pic:spPr bwMode="auto">
+                                    <a:xfrm>
+                                      <a:off x="0" y="0"/>
+                                      <a:ext cx="3769995" cy="2827655"/>
+                                    </a:xfrm>
+                                    <a:prstGeom prst="rect">
+                                      <a:avLst/>
+                                    </a:prstGeom>
+                                  </pic:spPr>
+                                </pic:pic>
+                              </a:graphicData>
+                            </a:graphic>
+                          </wp:inline>
+                        </w:drawing>
+                      </w:r>
+                      <w:r>
+                        <w:rPr/>
+                        <w:br/>
+                        <w:t xml:space="preserve">Illustration </w:t>
+                      </w:r>
+                      <w:r>
+                        <w:rPr/>
+                        <w:fldChar w:fldCharType="begin"/>
+                      </w:r>
+                      <w:r>
+                        <w:instrText> SEQ Illustration \* ARABIC </w:instrText>
+                      </w:r>
+                      <w:r>
+                        <w:fldChar w:fldCharType="separate"/>
+                      </w:r>
+                      <w:r>
+                        <w:t>6</w:t>
+                      </w:r>
+                      <w:r>
+                        <w:fldChar w:fldCharType="end"/>
+                      </w:r>
+                      <w:r>
+                        <w:rPr/>
+                        <w:t>: Removal after 95% of the people had nets. Disease is erradicated.</w:t>
+                      </w:r>
+                    </w:p>
+                  </w:txbxContent>
+                </v:textbox>
+                <w10:wrap type="square" side="largest"/>
+              </v:rect>
+            </w:pict>
+          </mc:Fallback>
+        </mc:AlternateContent>
       </w:r>
     </w:p>
     <w:p>
@@ -2841,26 +3519,20 @@
         </w:rPr>
       </w:pPr>
       <w:r>
-        <w:rPr>
-          <w:lang w:val="en-GB"/>
-        </w:rPr>
-      </w:r>
-      <w:r>
-        <w:br w:type="page"/>
+        <w:rPr/>
       </w:r>
     </w:p>
     <w:p>
       <w:pPr>
         <w:pStyle w:val="Normal"/>
         <w:spacing w:before="0" w:after="160"/>
-        <w:rPr>
-          <w:lang w:val="en-GB"/>
-        </w:rPr>
-      </w:pPr>
-      <w:r>
-        <w:rPr>
-          <w:lang w:val="en-GB"/>
-        </w:rPr>
+        <w:rPr/>
+      </w:pPr>
+      <w:r>
+        <w:rPr>
+          <w:lang w:val="en-GB"/>
+        </w:rPr>
+        <w:t xml:space="preserve">As can be seen, the disease would be erradicated in this model. After 95% of the people would use insecticide nets. </w:t>
       </w:r>
     </w:p>
     <w:sectPr>
@@ -2998,345 +3670,6 @@
   <w:abstractNum w:abstractNumId="1">
     <w:lvl w:ilvl="0">
       <w:start w:val="1"/>
-      <w:numFmt w:val="bullet"/>
-      <w:lvlText w:val="└"/>
-      <w:lvlJc w:val="left"/>
-      <w:pPr>
-        <w:ind w:left="720" w:hanging="360"/>
-      </w:pPr>
-      <w:rPr>
-        <w:rFonts w:ascii="Calibri" w:hAnsi="Calibri" w:cs="Calibri" w:hint="default"/>
-      </w:rPr>
-    </w:lvl>
-    <w:lvl w:ilvl="1">
-      <w:start w:val="1"/>
-      <w:numFmt w:val="bullet"/>
-      <w:lvlText w:val="o"/>
-      <w:lvlJc w:val="left"/>
-      <w:pPr>
-        <w:ind w:left="1440" w:hanging="360"/>
-      </w:pPr>
-      <w:rPr>
-        <w:rFonts w:ascii="Courier New" w:hAnsi="Courier New" w:cs="Courier New" w:hint="default"/>
-        <w:rFonts w:cs="Courier New"/>
-      </w:rPr>
-    </w:lvl>
-    <w:lvl w:ilvl="2">
-      <w:start w:val="1"/>
-      <w:numFmt w:val="bullet"/>
-      <w:lvlText w:val=""/>
-      <w:lvlJc w:val="left"/>
-      <w:pPr>
-        <w:ind w:left="2160" w:hanging="360"/>
-      </w:pPr>
-      <w:rPr>
-        <w:rFonts w:ascii="Wingdings" w:hAnsi="Wingdings" w:cs="Wingdings" w:hint="default"/>
-      </w:rPr>
-    </w:lvl>
-    <w:lvl w:ilvl="3">
-      <w:start w:val="1"/>
-      <w:numFmt w:val="bullet"/>
-      <w:lvlText w:val=""/>
-      <w:lvlJc w:val="left"/>
-      <w:pPr>
-        <w:ind w:left="2880" w:hanging="360"/>
-      </w:pPr>
-      <w:rPr>
-        <w:rFonts w:ascii="Symbol" w:hAnsi="Symbol" w:cs="Symbol" w:hint="default"/>
-      </w:rPr>
-    </w:lvl>
-    <w:lvl w:ilvl="4">
-      <w:start w:val="1"/>
-      <w:numFmt w:val="bullet"/>
-      <w:lvlText w:val="o"/>
-      <w:lvlJc w:val="left"/>
-      <w:pPr>
-        <w:ind w:left="3600" w:hanging="360"/>
-      </w:pPr>
-      <w:rPr>
-        <w:rFonts w:ascii="Courier New" w:hAnsi="Courier New" w:cs="Courier New" w:hint="default"/>
-        <w:rFonts w:cs="Courier New"/>
-      </w:rPr>
-    </w:lvl>
-    <w:lvl w:ilvl="5">
-      <w:start w:val="1"/>
-      <w:numFmt w:val="bullet"/>
-      <w:lvlText w:val=""/>
-      <w:lvlJc w:val="left"/>
-      <w:pPr>
-        <w:ind w:left="4320" w:hanging="360"/>
-      </w:pPr>
-      <w:rPr>
-        <w:rFonts w:ascii="Wingdings" w:hAnsi="Wingdings" w:cs="Wingdings" w:hint="default"/>
-      </w:rPr>
-    </w:lvl>
-    <w:lvl w:ilvl="6">
-      <w:start w:val="1"/>
-      <w:numFmt w:val="bullet"/>
-      <w:lvlText w:val=""/>
-      <w:lvlJc w:val="left"/>
-      <w:pPr>
-        <w:ind w:left="5040" w:hanging="360"/>
-      </w:pPr>
-      <w:rPr>
-        <w:rFonts w:ascii="Symbol" w:hAnsi="Symbol" w:cs="Symbol" w:hint="default"/>
-      </w:rPr>
-    </w:lvl>
-    <w:lvl w:ilvl="7">
-      <w:start w:val="1"/>
-      <w:numFmt w:val="bullet"/>
-      <w:lvlText w:val="o"/>
-      <w:lvlJc w:val="left"/>
-      <w:pPr>
-        <w:ind w:left="5760" w:hanging="360"/>
-      </w:pPr>
-      <w:rPr>
-        <w:rFonts w:ascii="Courier New" w:hAnsi="Courier New" w:cs="Courier New" w:hint="default"/>
-        <w:rFonts w:cs="Courier New"/>
-      </w:rPr>
-    </w:lvl>
-    <w:lvl w:ilvl="8">
-      <w:start w:val="1"/>
-      <w:numFmt w:val="bullet"/>
-      <w:lvlText w:val=""/>
-      <w:lvlJc w:val="left"/>
-      <w:pPr>
-        <w:ind w:left="6480" w:hanging="360"/>
-      </w:pPr>
-      <w:rPr>
-        <w:rFonts w:ascii="Wingdings" w:hAnsi="Wingdings" w:cs="Wingdings" w:hint="default"/>
-      </w:rPr>
-    </w:lvl>
-  </w:abstractNum>
-  <w:abstractNum w:abstractNumId="2">
-    <w:lvl w:ilvl="0">
-      <w:start w:val="1"/>
-      <w:numFmt w:val="bullet"/>
-      <w:lvlText w:val="└"/>
-      <w:lvlJc w:val="left"/>
-      <w:pPr>
-        <w:ind w:left="720" w:hanging="360"/>
-      </w:pPr>
-      <w:rPr>
-        <w:rFonts w:ascii="Calibri" w:hAnsi="Calibri" w:cs="Calibri" w:hint="default"/>
-      </w:rPr>
-    </w:lvl>
-    <w:lvl w:ilvl="1">
-      <w:start w:val="1"/>
-      <w:numFmt w:val="bullet"/>
-      <w:lvlText w:val="o"/>
-      <w:lvlJc w:val="left"/>
-      <w:pPr>
-        <w:ind w:left="1440" w:hanging="360"/>
-      </w:pPr>
-      <w:rPr>
-        <w:rFonts w:ascii="Courier New" w:hAnsi="Courier New" w:cs="Courier New" w:hint="default"/>
-        <w:rFonts w:cs="Courier New"/>
-      </w:rPr>
-    </w:lvl>
-    <w:lvl w:ilvl="2">
-      <w:start w:val="1"/>
-      <w:numFmt w:val="bullet"/>
-      <w:lvlText w:val=""/>
-      <w:lvlJc w:val="left"/>
-      <w:pPr>
-        <w:ind w:left="2160" w:hanging="360"/>
-      </w:pPr>
-      <w:rPr>
-        <w:rFonts w:ascii="Wingdings" w:hAnsi="Wingdings" w:cs="Wingdings" w:hint="default"/>
-      </w:rPr>
-    </w:lvl>
-    <w:lvl w:ilvl="3">
-      <w:start w:val="1"/>
-      <w:numFmt w:val="bullet"/>
-      <w:lvlText w:val=""/>
-      <w:lvlJc w:val="left"/>
-      <w:pPr>
-        <w:ind w:left="2880" w:hanging="360"/>
-      </w:pPr>
-      <w:rPr>
-        <w:rFonts w:ascii="Symbol" w:hAnsi="Symbol" w:cs="Symbol" w:hint="default"/>
-      </w:rPr>
-    </w:lvl>
-    <w:lvl w:ilvl="4">
-      <w:start w:val="1"/>
-      <w:numFmt w:val="bullet"/>
-      <w:lvlText w:val="o"/>
-      <w:lvlJc w:val="left"/>
-      <w:pPr>
-        <w:ind w:left="3600" w:hanging="360"/>
-      </w:pPr>
-      <w:rPr>
-        <w:rFonts w:ascii="Courier New" w:hAnsi="Courier New" w:cs="Courier New" w:hint="default"/>
-        <w:rFonts w:cs="Courier New"/>
-      </w:rPr>
-    </w:lvl>
-    <w:lvl w:ilvl="5">
-      <w:start w:val="1"/>
-      <w:numFmt w:val="bullet"/>
-      <w:lvlText w:val=""/>
-      <w:lvlJc w:val="left"/>
-      <w:pPr>
-        <w:ind w:left="4320" w:hanging="360"/>
-      </w:pPr>
-      <w:rPr>
-        <w:rFonts w:ascii="Wingdings" w:hAnsi="Wingdings" w:cs="Wingdings" w:hint="default"/>
-      </w:rPr>
-    </w:lvl>
-    <w:lvl w:ilvl="6">
-      <w:start w:val="1"/>
-      <w:numFmt w:val="bullet"/>
-      <w:lvlText w:val=""/>
-      <w:lvlJc w:val="left"/>
-      <w:pPr>
-        <w:ind w:left="5040" w:hanging="360"/>
-      </w:pPr>
-      <w:rPr>
-        <w:rFonts w:ascii="Symbol" w:hAnsi="Symbol" w:cs="Symbol" w:hint="default"/>
-      </w:rPr>
-    </w:lvl>
-    <w:lvl w:ilvl="7">
-      <w:start w:val="1"/>
-      <w:numFmt w:val="bullet"/>
-      <w:lvlText w:val="o"/>
-      <w:lvlJc w:val="left"/>
-      <w:pPr>
-        <w:ind w:left="5760" w:hanging="360"/>
-      </w:pPr>
-      <w:rPr>
-        <w:rFonts w:ascii="Courier New" w:hAnsi="Courier New" w:cs="Courier New" w:hint="default"/>
-        <w:rFonts w:cs="Courier New"/>
-      </w:rPr>
-    </w:lvl>
-    <w:lvl w:ilvl="8">
-      <w:start w:val="1"/>
-      <w:numFmt w:val="bullet"/>
-      <w:lvlText w:val=""/>
-      <w:lvlJc w:val="left"/>
-      <w:pPr>
-        <w:ind w:left="6480" w:hanging="360"/>
-      </w:pPr>
-      <w:rPr>
-        <w:rFonts w:ascii="Wingdings" w:hAnsi="Wingdings" w:cs="Wingdings" w:hint="default"/>
-      </w:rPr>
-    </w:lvl>
-  </w:abstractNum>
-  <w:abstractNum w:abstractNumId="3">
-    <w:lvl w:ilvl="0">
-      <w:start w:val="1"/>
-      <w:numFmt w:val="bullet"/>
-      <w:lvlText w:val="└"/>
-      <w:lvlJc w:val="left"/>
-      <w:pPr>
-        <w:ind w:left="720" w:hanging="360"/>
-      </w:pPr>
-      <w:rPr>
-        <w:rFonts w:ascii="Calibri" w:hAnsi="Calibri" w:cs="Calibri" w:hint="default"/>
-      </w:rPr>
-    </w:lvl>
-    <w:lvl w:ilvl="1">
-      <w:start w:val="1"/>
-      <w:numFmt w:val="bullet"/>
-      <w:lvlText w:val="o"/>
-      <w:lvlJc w:val="left"/>
-      <w:pPr>
-        <w:ind w:left="1440" w:hanging="360"/>
-      </w:pPr>
-      <w:rPr>
-        <w:rFonts w:ascii="Courier New" w:hAnsi="Courier New" w:cs="Courier New" w:hint="default"/>
-        <w:rFonts w:cs="Courier New"/>
-      </w:rPr>
-    </w:lvl>
-    <w:lvl w:ilvl="2">
-      <w:start w:val="1"/>
-      <w:numFmt w:val="bullet"/>
-      <w:lvlText w:val=""/>
-      <w:lvlJc w:val="left"/>
-      <w:pPr>
-        <w:ind w:left="2160" w:hanging="360"/>
-      </w:pPr>
-      <w:rPr>
-        <w:rFonts w:ascii="Wingdings" w:hAnsi="Wingdings" w:cs="Wingdings" w:hint="default"/>
-      </w:rPr>
-    </w:lvl>
-    <w:lvl w:ilvl="3">
-      <w:start w:val="1"/>
-      <w:numFmt w:val="bullet"/>
-      <w:lvlText w:val=""/>
-      <w:lvlJc w:val="left"/>
-      <w:pPr>
-        <w:ind w:left="2880" w:hanging="360"/>
-      </w:pPr>
-      <w:rPr>
-        <w:rFonts w:ascii="Symbol" w:hAnsi="Symbol" w:cs="Symbol" w:hint="default"/>
-      </w:rPr>
-    </w:lvl>
-    <w:lvl w:ilvl="4">
-      <w:start w:val="1"/>
-      <w:numFmt w:val="bullet"/>
-      <w:lvlText w:val="o"/>
-      <w:lvlJc w:val="left"/>
-      <w:pPr>
-        <w:ind w:left="3600" w:hanging="360"/>
-      </w:pPr>
-      <w:rPr>
-        <w:rFonts w:ascii="Courier New" w:hAnsi="Courier New" w:cs="Courier New" w:hint="default"/>
-        <w:rFonts w:cs="Courier New"/>
-      </w:rPr>
-    </w:lvl>
-    <w:lvl w:ilvl="5">
-      <w:start w:val="1"/>
-      <w:numFmt w:val="bullet"/>
-      <w:lvlText w:val=""/>
-      <w:lvlJc w:val="left"/>
-      <w:pPr>
-        <w:ind w:left="4320" w:hanging="360"/>
-      </w:pPr>
-      <w:rPr>
-        <w:rFonts w:ascii="Wingdings" w:hAnsi="Wingdings" w:cs="Wingdings" w:hint="default"/>
-      </w:rPr>
-    </w:lvl>
-    <w:lvl w:ilvl="6">
-      <w:start w:val="1"/>
-      <w:numFmt w:val="bullet"/>
-      <w:lvlText w:val=""/>
-      <w:lvlJc w:val="left"/>
-      <w:pPr>
-        <w:ind w:left="5040" w:hanging="360"/>
-      </w:pPr>
-      <w:rPr>
-        <w:rFonts w:ascii="Symbol" w:hAnsi="Symbol" w:cs="Symbol" w:hint="default"/>
-      </w:rPr>
-    </w:lvl>
-    <w:lvl w:ilvl="7">
-      <w:start w:val="1"/>
-      <w:numFmt w:val="bullet"/>
-      <w:lvlText w:val="o"/>
-      <w:lvlJc w:val="left"/>
-      <w:pPr>
-        <w:ind w:left="5760" w:hanging="360"/>
-      </w:pPr>
-      <w:rPr>
-        <w:rFonts w:ascii="Courier New" w:hAnsi="Courier New" w:cs="Courier New" w:hint="default"/>
-        <w:rFonts w:cs="Courier New"/>
-      </w:rPr>
-    </w:lvl>
-    <w:lvl w:ilvl="8">
-      <w:start w:val="1"/>
-      <w:numFmt w:val="bullet"/>
-      <w:lvlText w:val=""/>
-      <w:lvlJc w:val="left"/>
-      <w:pPr>
-        <w:ind w:left="6480" w:hanging="360"/>
-      </w:pPr>
-      <w:rPr>
-        <w:rFonts w:ascii="Wingdings" w:hAnsi="Wingdings" w:cs="Wingdings" w:hint="default"/>
-      </w:rPr>
-    </w:lvl>
-  </w:abstractNum>
-  <w:abstractNum w:abstractNumId="4">
-    <w:lvl w:ilvl="0">
-      <w:start w:val="1"/>
       <w:numFmt w:val="decimal"/>
       <w:lvlText w:val="%1."/>
       <w:lvlJc w:val="left"/>
@@ -3354,6 +3687,7 @@
       </w:pPr>
       <w:rPr>
         <w:rFonts w:ascii="Calibri" w:hAnsi="Calibri" w:cs="Calibri" w:hint="default"/>
+        <w:rFonts w:cs="Calibri"/>
       </w:rPr>
     </w:lvl>
     <w:lvl w:ilvl="2">
@@ -3366,6 +3700,8 @@
       </w:pPr>
       <w:rPr>
         <w:rFonts w:ascii="Symbol" w:hAnsi="Symbol" w:cs="Symbol" w:hint="default"/>
+        <w:b w:val="false"/>
+        <w:rFonts w:cs="Symbol"/>
       </w:rPr>
     </w:lvl>
     <w:lvl w:ilvl="3">
@@ -3423,7 +3759,7 @@
       </w:pPr>
     </w:lvl>
   </w:abstractNum>
-  <w:abstractNum w:abstractNumId="5">
+  <w:abstractNum w:abstractNumId="2">
     <w:lvl w:ilvl="0">
       <w:start w:val="1"/>
       <w:numFmt w:val="none"/>
@@ -3547,15 +3883,6 @@
   </w:num>
   <w:num w:numId="2">
     <w:abstractNumId w:val="2"/>
-  </w:num>
-  <w:num w:numId="3">
-    <w:abstractNumId w:val="3"/>
-  </w:num>
-  <w:num w:numId="4">
-    <w:abstractNumId w:val="4"/>
-  </w:num>
-  <w:num w:numId="5">
-    <w:abstractNumId w:val="5"/>
   </w:num>
 </w:numbering>
 </file>
@@ -3566,7 +3893,6 @@
     <w:rPrDefault>
       <w:rPr>
         <w:rFonts w:ascii="Calibri" w:hAnsi="Calibri" w:eastAsia="Calibri" w:cs="DejaVu Sans"/>
-        <w:sz w:val="22"/>
         <w:szCs w:val="22"/>
         <w:lang w:val="nl-NL" w:eastAsia="en-US" w:bidi="ar-SA"/>
       </w:rPr>
@@ -3580,16 +3906,14 @@
     <w:qFormat/>
     <w:pPr>
       <w:widowControl/>
-      <w:kinsoku w:val="true"/>
-      <w:overflowPunct w:val="true"/>
-      <w:autoSpaceDE w:val="true"/>
+      <w:overflowPunct w:val="false"/>
       <w:bidi w:val="0"/>
       <w:spacing w:lineRule="auto" w:line="259" w:before="0" w:after="160"/>
       <w:jc w:val="left"/>
     </w:pPr>
     <w:rPr>
-      <w:rFonts w:ascii="Calibri" w:hAnsi="Calibri" w:eastAsia="Calibri"/>
-      <w:color w:val="auto"/>
+      <w:rFonts w:ascii="Calibri" w:hAnsi="Calibri" w:eastAsia="Calibri" w:cs="DejaVu Sans"/>
+      <w:color w:val="00000A"/>
       <w:sz w:val="22"/>
       <w:szCs w:val="22"/>
       <w:lang w:val="nl-NL" w:eastAsia="en-US" w:bidi="ar-SA"/>
@@ -3602,10 +3926,6 @@
     <w:pPr>
       <w:keepNext/>
       <w:keepLines/>
-      <w:numPr>
-        <w:ilvl w:val="0"/>
-        <w:numId w:val="0"/>
-      </w:numPr>
       <w:spacing w:before="240" w:after="0"/>
       <w:outlineLvl w:val="0"/>
     </w:pPr>
@@ -3733,6 +4053,210 @@
     <w:name w:val="Endnote Characters"/>
     <w:qFormat/>
     <w:rPr/>
+  </w:style>
+  <w:style w:type="character" w:styleId="ListLabel10">
+    <w:name w:val="ListLabel 10"/>
+    <w:qFormat/>
+    <w:rPr>
+      <w:rFonts w:cs="Calibri"/>
+    </w:rPr>
+  </w:style>
+  <w:style w:type="character" w:styleId="ListLabel11">
+    <w:name w:val="ListLabel 11"/>
+    <w:qFormat/>
+    <w:rPr>
+      <w:rFonts w:cs="Courier New"/>
+    </w:rPr>
+  </w:style>
+  <w:style w:type="character" w:styleId="ListLabel12">
+    <w:name w:val="ListLabel 12"/>
+    <w:qFormat/>
+    <w:rPr>
+      <w:rFonts w:cs="Wingdings"/>
+    </w:rPr>
+  </w:style>
+  <w:style w:type="character" w:styleId="ListLabel13">
+    <w:name w:val="ListLabel 13"/>
+    <w:qFormat/>
+    <w:rPr>
+      <w:rFonts w:cs="Symbol"/>
+    </w:rPr>
+  </w:style>
+  <w:style w:type="character" w:styleId="ListLabel14">
+    <w:name w:val="ListLabel 14"/>
+    <w:qFormat/>
+    <w:rPr>
+      <w:rFonts w:cs="Courier New"/>
+    </w:rPr>
+  </w:style>
+  <w:style w:type="character" w:styleId="ListLabel15">
+    <w:name w:val="ListLabel 15"/>
+    <w:qFormat/>
+    <w:rPr>
+      <w:rFonts w:cs="Wingdings"/>
+    </w:rPr>
+  </w:style>
+  <w:style w:type="character" w:styleId="ListLabel16">
+    <w:name w:val="ListLabel 16"/>
+    <w:qFormat/>
+    <w:rPr>
+      <w:rFonts w:cs="Symbol"/>
+    </w:rPr>
+  </w:style>
+  <w:style w:type="character" w:styleId="ListLabel17">
+    <w:name w:val="ListLabel 17"/>
+    <w:qFormat/>
+    <w:rPr>
+      <w:rFonts w:cs="Courier New"/>
+    </w:rPr>
+  </w:style>
+  <w:style w:type="character" w:styleId="ListLabel18">
+    <w:name w:val="ListLabel 18"/>
+    <w:qFormat/>
+    <w:rPr>
+      <w:rFonts w:cs="Wingdings"/>
+    </w:rPr>
+  </w:style>
+  <w:style w:type="character" w:styleId="ListLabel19">
+    <w:name w:val="ListLabel 19"/>
+    <w:qFormat/>
+    <w:rPr>
+      <w:rFonts w:cs="Calibri"/>
+    </w:rPr>
+  </w:style>
+  <w:style w:type="character" w:styleId="ListLabel20">
+    <w:name w:val="ListLabel 20"/>
+    <w:qFormat/>
+    <w:rPr>
+      <w:rFonts w:cs="Courier New"/>
+    </w:rPr>
+  </w:style>
+  <w:style w:type="character" w:styleId="ListLabel21">
+    <w:name w:val="ListLabel 21"/>
+    <w:qFormat/>
+    <w:rPr>
+      <w:rFonts w:cs="Wingdings"/>
+    </w:rPr>
+  </w:style>
+  <w:style w:type="character" w:styleId="ListLabel22">
+    <w:name w:val="ListLabel 22"/>
+    <w:qFormat/>
+    <w:rPr>
+      <w:rFonts w:cs="Symbol"/>
+    </w:rPr>
+  </w:style>
+  <w:style w:type="character" w:styleId="ListLabel23">
+    <w:name w:val="ListLabel 23"/>
+    <w:qFormat/>
+    <w:rPr>
+      <w:rFonts w:cs="Courier New"/>
+    </w:rPr>
+  </w:style>
+  <w:style w:type="character" w:styleId="ListLabel24">
+    <w:name w:val="ListLabel 24"/>
+    <w:qFormat/>
+    <w:rPr>
+      <w:rFonts w:cs="Wingdings"/>
+    </w:rPr>
+  </w:style>
+  <w:style w:type="character" w:styleId="ListLabel25">
+    <w:name w:val="ListLabel 25"/>
+    <w:qFormat/>
+    <w:rPr>
+      <w:rFonts w:cs="Symbol"/>
+    </w:rPr>
+  </w:style>
+  <w:style w:type="character" w:styleId="ListLabel26">
+    <w:name w:val="ListLabel 26"/>
+    <w:qFormat/>
+    <w:rPr>
+      <w:rFonts w:cs="Courier New"/>
+    </w:rPr>
+  </w:style>
+  <w:style w:type="character" w:styleId="ListLabel27">
+    <w:name w:val="ListLabel 27"/>
+    <w:qFormat/>
+    <w:rPr>
+      <w:rFonts w:cs="Wingdings"/>
+    </w:rPr>
+  </w:style>
+  <w:style w:type="character" w:styleId="ListLabel28">
+    <w:name w:val="ListLabel 28"/>
+    <w:qFormat/>
+    <w:rPr>
+      <w:rFonts w:cs="Calibri"/>
+    </w:rPr>
+  </w:style>
+  <w:style w:type="character" w:styleId="ListLabel29">
+    <w:name w:val="ListLabel 29"/>
+    <w:qFormat/>
+    <w:rPr>
+      <w:rFonts w:cs="Courier New"/>
+    </w:rPr>
+  </w:style>
+  <w:style w:type="character" w:styleId="ListLabel30">
+    <w:name w:val="ListLabel 30"/>
+    <w:qFormat/>
+    <w:rPr>
+      <w:rFonts w:cs="Wingdings"/>
+    </w:rPr>
+  </w:style>
+  <w:style w:type="character" w:styleId="ListLabel31">
+    <w:name w:val="ListLabel 31"/>
+    <w:qFormat/>
+    <w:rPr>
+      <w:rFonts w:cs="Symbol"/>
+    </w:rPr>
+  </w:style>
+  <w:style w:type="character" w:styleId="ListLabel32">
+    <w:name w:val="ListLabel 32"/>
+    <w:qFormat/>
+    <w:rPr>
+      <w:rFonts w:cs="Courier New"/>
+    </w:rPr>
+  </w:style>
+  <w:style w:type="character" w:styleId="ListLabel33">
+    <w:name w:val="ListLabel 33"/>
+    <w:qFormat/>
+    <w:rPr>
+      <w:rFonts w:cs="Wingdings"/>
+    </w:rPr>
+  </w:style>
+  <w:style w:type="character" w:styleId="ListLabel34">
+    <w:name w:val="ListLabel 34"/>
+    <w:qFormat/>
+    <w:rPr>
+      <w:rFonts w:cs="Symbol"/>
+    </w:rPr>
+  </w:style>
+  <w:style w:type="character" w:styleId="ListLabel35">
+    <w:name w:val="ListLabel 35"/>
+    <w:qFormat/>
+    <w:rPr>
+      <w:rFonts w:cs="Courier New"/>
+    </w:rPr>
+  </w:style>
+  <w:style w:type="character" w:styleId="ListLabel36">
+    <w:name w:val="ListLabel 36"/>
+    <w:qFormat/>
+    <w:rPr>
+      <w:rFonts w:cs="Wingdings"/>
+    </w:rPr>
+  </w:style>
+  <w:style w:type="character" w:styleId="ListLabel37">
+    <w:name w:val="ListLabel 37"/>
+    <w:qFormat/>
+    <w:rPr>
+      <w:rFonts w:cs="Calibri"/>
+    </w:rPr>
+  </w:style>
+  <w:style w:type="character" w:styleId="ListLabel38">
+    <w:name w:val="ListLabel 38"/>
+    <w:qFormat/>
+    <w:rPr>
+      <w:rFonts w:cs="Symbol"/>
+      <w:b w:val="false"/>
+    </w:rPr>
   </w:style>
   <w:style w:type="paragraph" w:styleId="Heading">
     <w:name w:val="Heading"/>

</xml_diff>